<commit_message>
learn Spring MVC again
</commit_message>
<xml_diff>
--- a/documents/lythuyetspringmvc.docx
+++ b/documents/lythuyetspringmvc.docx
@@ -59,21 +59,7 @@
         <w:rPr>
           <w:rFonts w:ascii="Verdana" w:hAnsi="Verdana"/>
         </w:rPr>
-        <w:t xml:space="preserve">ModelMap: là một implement của Map. Trc </w:t>
-      </w:r>
-      <w:proofErr w:type="gramStart"/>
-      <w:r>
-        <w:rPr>
-          <w:rFonts w:ascii="Verdana" w:hAnsi="Verdana"/>
-        </w:rPr>
-        <w:t>kia</w:t>
-      </w:r>
-      <w:proofErr w:type="gramEnd"/>
-      <w:r>
-        <w:rPr>
-          <w:rFonts w:ascii="Verdana" w:hAnsi="Verdana"/>
-        </w:rPr>
-        <w:t xml:space="preserve"> ta hay dùng request.getAttribute hoặc request.setAttribute. Với ModelMap nó tiện lợi hơn, cung cấp một cách get/set các attributes từ/ tới các request hoặc session.</w:t>
+        <w:t>ModelMap: là một implement của Map. Trc kia ta hay dùng request.getAttribute hoặc request.setAttribute. Với ModelMap nó tiện lợi hơn, cung cấp một cách get/set các attributes từ/ tới các request hoặc session.</w:t>
       </w:r>
     </w:p>
     <w:p>
@@ -667,19 +653,25 @@
           <w:rFonts w:ascii="Verdana" w:hAnsi="Verdana"/>
         </w:rPr>
       </w:pPr>
-      <w:proofErr w:type="gramStart"/>
       <w:r>
         <w:rPr>
           <w:rFonts w:ascii="Verdana" w:hAnsi="Verdana"/>
         </w:rPr>
-        <w:t>Mọi thứ đều được tạo ra từ DispatcherServlet và contextConfigLocation.</w:t>
-      </w:r>
-      <w:proofErr w:type="gramEnd"/>
+        <w:t>Mọi thứ đều được tạo ra từ DispatcherServlet và contextConfigLocation. DispatcherServlet là một front controller nhận các request và điều hướng các request tới các controller thích hợp. Nó đồng thời chịu trách nhiệm cho việc</w:t>
+      </w:r>
       <w:r>
         <w:rPr>
           <w:rFonts w:ascii="Verdana" w:hAnsi="Verdana"/>
         </w:rPr>
-        <w:t xml:space="preserve"> DispatcherServlet là một front controller nhận các request và điều hướng các request tới các controller thích hợp. Nó đồng thời chịu trách nhiệm cho việc</w:t>
+        <w:t xml:space="preserve"> </w:t>
+      </w:r>
+      <w:bookmarkStart w:id="0" w:name="_GoBack"/>
+      <w:bookmarkEnd w:id="0"/>
+      <w:r>
+        <w:rPr>
+          <w:rFonts w:ascii="Verdana" w:hAnsi="Verdana"/>
+        </w:rPr>
+        <w:t>điều hướng từ controller tới view thích hợp.</w:t>
       </w:r>
     </w:p>
     <w:p>
@@ -689,41 +681,11 @@
           <w:rFonts w:ascii="Verdana" w:hAnsi="Verdana"/>
         </w:rPr>
       </w:pPr>
-      <w:proofErr w:type="gramStart"/>
       <w:r>
         <w:rPr>
           <w:rFonts w:ascii="Verdana" w:hAnsi="Verdana"/>
         </w:rPr>
-        <w:t>điều</w:t>
-      </w:r>
-      <w:proofErr w:type="gramEnd"/>
-      <w:r>
-        <w:rPr>
-          <w:rFonts w:ascii="Verdana" w:hAnsi="Verdana"/>
-        </w:rPr>
-        <w:t xml:space="preserve"> hướng từ controller tới view thích hợp.</w:t>
-      </w:r>
-    </w:p>
-    <w:p>
-      <w:pPr>
-        <w:ind w:left="360"/>
-        <w:rPr>
-          <w:rFonts w:ascii="Verdana" w:hAnsi="Verdana"/>
-        </w:rPr>
-      </w:pPr>
-      <w:proofErr w:type="gramStart"/>
-      <w:r>
-        <w:rPr>
-          <w:rFonts w:ascii="Verdana" w:hAnsi="Verdana"/>
-        </w:rPr>
-        <w:t>Hãy xem xét cẩn thận contextConfigLocation init-param.</w:t>
-      </w:r>
-      <w:proofErr w:type="gramEnd"/>
-      <w:r>
-        <w:rPr>
-          <w:rFonts w:ascii="Verdana" w:hAnsi="Verdana"/>
-        </w:rPr>
-        <w:t xml:space="preserve"> Tham số này có thể đặt tên file cấu hình spring là bất cứ tên gì bạn muốn, đặt nó ở bất cứ đâu bạn muốn, mặc dù bạn có thể cung cấp nhiều file.</w:t>
+        <w:t>Hãy xem xét cẩn thận contextConfigLocation init-param. Tham số này có thể đặt tên file cấu hình spring là bất cứ tên gì bạn muốn, đặt nó ở bất cứ đâu bạn muốn, mặc dù bạn có thể cung cấp nhiều file.</w:t>
       </w:r>
     </w:p>
     <w:p>
@@ -1117,7 +1079,6 @@
         </w:rPr>
         <w:t>&lt;</w:t>
       </w:r>
-      <w:proofErr w:type="gramStart"/>
       <w:r>
         <w:rPr>
           <w:rFonts w:ascii="Consolas" w:hAnsi="Consolas" w:cs="Consolas"/>
@@ -1125,17 +1086,7 @@
           <w:sz w:val="20"/>
           <w:szCs w:val="20"/>
         </w:rPr>
-        <w:t>context:</w:t>
-      </w:r>
-      <w:proofErr w:type="gramEnd"/>
-      <w:r>
-        <w:rPr>
-          <w:rFonts w:ascii="Consolas" w:hAnsi="Consolas" w:cs="Consolas"/>
-          <w:color w:val="3F7F7F"/>
-          <w:sz w:val="20"/>
-          <w:szCs w:val="20"/>
-        </w:rPr>
-        <w:t>component-scan</w:t>
+        <w:t>context:component-scan</w:t>
       </w:r>
       <w:r>
         <w:rPr>
@@ -1221,27 +1172,7 @@
           <w:sz w:val="20"/>
           <w:szCs w:val="20"/>
         </w:rPr>
-        <w:t>mvc</w:t>
-      </w:r>
-      <w:proofErr w:type="gramStart"/>
-      <w:r>
-        <w:rPr>
-          <w:rFonts w:ascii="Consolas" w:hAnsi="Consolas" w:cs="Consolas"/>
-          <w:color w:val="3F7F7F"/>
-          <w:sz w:val="20"/>
-          <w:szCs w:val="20"/>
-        </w:rPr>
-        <w:t>:annotation</w:t>
-      </w:r>
-      <w:proofErr w:type="gramEnd"/>
-      <w:r>
-        <w:rPr>
-          <w:rFonts w:ascii="Consolas" w:hAnsi="Consolas" w:cs="Consolas"/>
-          <w:color w:val="3F7F7F"/>
-          <w:sz w:val="20"/>
-          <w:szCs w:val="20"/>
-        </w:rPr>
-        <w:t>-driven</w:t>
+        <w:t>mvc:annotation-driven</w:t>
       </w:r>
       <w:r>
         <w:rPr>
@@ -1504,7 +1435,6 @@
         </w:rPr>
         <w:t>&lt;</w:t>
       </w:r>
-      <w:proofErr w:type="gramStart"/>
       <w:r>
         <w:rPr>
           <w:rFonts w:ascii="Consolas" w:hAnsi="Consolas" w:cs="Consolas"/>
@@ -1514,7 +1444,6 @@
         </w:rPr>
         <w:t>value</w:t>
       </w:r>
-      <w:proofErr w:type="gramEnd"/>
       <w:r>
         <w:rPr>
           <w:rFonts w:ascii="Consolas" w:hAnsi="Consolas" w:cs="Consolas"/>
@@ -1762,7 +1691,6 @@
         </w:rPr>
         <w:t>&lt;</w:t>
       </w:r>
-      <w:proofErr w:type="gramStart"/>
       <w:r>
         <w:rPr>
           <w:rFonts w:ascii="Consolas" w:hAnsi="Consolas" w:cs="Consolas"/>
@@ -1772,7 +1700,6 @@
         </w:rPr>
         <w:t>value</w:t>
       </w:r>
-      <w:proofErr w:type="gramEnd"/>
       <w:r>
         <w:rPr>
           <w:rFonts w:ascii="Consolas" w:hAnsi="Consolas" w:cs="Consolas"/>
@@ -1994,23 +1921,7 @@
           <w:rFonts w:ascii="Verdana" w:hAnsi="Verdana" w:cs="Consolas"/>
           <w:color w:val="000000" w:themeColor="text1"/>
         </w:rPr>
-        <w:t xml:space="preserve">&lt;mvc:annotation-driven/&gt; nói rằng chúng ta có thể định nghĩa các spring beans mà không cần chỉ rõ tập hợp các bean trong xml hoặc implement 1 interface hoặc extend một lớp cơ bản. Ví dụ: với @Controller, </w:t>
-      </w:r>
-      <w:proofErr w:type="gramStart"/>
-      <w:r>
-        <w:rPr>
-          <w:rFonts w:ascii="Verdana" w:hAnsi="Verdana" w:cs="Consolas"/>
-          <w:color w:val="000000" w:themeColor="text1"/>
-        </w:rPr>
-        <w:t>Spring</w:t>
-      </w:r>
-      <w:proofErr w:type="gramEnd"/>
-      <w:r>
-        <w:rPr>
-          <w:rFonts w:ascii="Verdana" w:hAnsi="Verdana" w:cs="Consolas"/>
-          <w:color w:val="000000" w:themeColor="text1"/>
-        </w:rPr>
-        <w:t xml:space="preserve"> biết rằng lớp cụ thể đó chứa các phương thức mà xử lý HTTP requests, không cần định nghĩa như 1 bean trong xml.</w:t>
+        <w:t>&lt;mvc:annotation-driven/&gt; nói rằng chúng ta có thể định nghĩa các spring beans mà không cần chỉ rõ tập hợp các bean trong xml hoặc implement 1 interface hoặc extend một lớp cơ bản. Ví dụ: với @Controller, Spring biết rằng lớp cụ thể đó chứa các phương thức mà xử lý HTTP requests, không cần định nghĩa như 1 bean trong xml.</w:t>
       </w:r>
     </w:p>
     <w:p>
@@ -2026,23 +1937,7 @@
           <w:rFonts w:ascii="Verdana" w:hAnsi="Verdana" w:cs="Consolas"/>
           <w:color w:val="000000" w:themeColor="text1"/>
         </w:rPr>
-        <w:t>&lt;context</w:t>
-      </w:r>
-      <w:proofErr w:type="gramStart"/>
-      <w:r>
-        <w:rPr>
-          <w:rFonts w:ascii="Verdana" w:hAnsi="Verdana" w:cs="Consolas"/>
-          <w:color w:val="000000" w:themeColor="text1"/>
-        </w:rPr>
-        <w:t>:component</w:t>
-      </w:r>
-      <w:proofErr w:type="gramEnd"/>
-      <w:r>
-        <w:rPr>
-          <w:rFonts w:ascii="Verdana" w:hAnsi="Verdana" w:cs="Consolas"/>
-          <w:color w:val="000000" w:themeColor="text1"/>
-        </w:rPr>
-        <w:t>-scan base-package=”dam.tan.springmvc”/&gt; nói với Spring tìm kiếm tất cả các lớp được chỉ rõ trong base-package, và tìm kiếm mỗi class đó xem nó có được annotated cùng với các annotation cụ thể của Sprin</w:t>
+        <w:t>&lt;context:component-scan base-package=”dam.tan.springmvc”/&gt; nói với Spring tìm kiếm tất cả các lớp được chỉ rõ trong base-package, và tìm kiếm mỗi class đó xem nó có được annotated cùng với các annotation cụ thể của Sprin</w:t>
       </w:r>
       <w:r>
         <w:rPr>
@@ -2095,39 +1990,7 @@
           <w:rFonts w:ascii="Verdana" w:hAnsi="Verdana" w:cs="Consolas"/>
           <w:color w:val="000000" w:themeColor="text1"/>
         </w:rPr>
-        <w:t xml:space="preserve">Deloy file war này trong 1 container. </w:t>
-      </w:r>
-      <w:proofErr w:type="gramStart"/>
-      <w:r>
-        <w:rPr>
-          <w:rFonts w:ascii="Verdana" w:hAnsi="Verdana" w:cs="Consolas"/>
-          <w:color w:val="000000" w:themeColor="text1"/>
-        </w:rPr>
-        <w:t>Có nhiều cách để làm điều này.</w:t>
-      </w:r>
-      <w:proofErr w:type="gramEnd"/>
-      <w:r>
-        <w:rPr>
-          <w:rFonts w:ascii="Verdana" w:hAnsi="Verdana" w:cs="Consolas"/>
-          <w:color w:val="000000" w:themeColor="text1"/>
-        </w:rPr>
-        <w:t xml:space="preserve"> Trong trường hợp Tomcat, đặt file war này bên trong thư mục webapp của tomcat installation của bạn (tomcat/webapp) và click vào start.bat </w:t>
-      </w:r>
-      <w:proofErr w:type="gramStart"/>
-      <w:r>
-        <w:rPr>
-          <w:rFonts w:ascii="Verdana" w:hAnsi="Verdana" w:cs="Consolas"/>
-          <w:color w:val="000000" w:themeColor="text1"/>
-        </w:rPr>
-        <w:t>file(</w:t>
-      </w:r>
-      <w:proofErr w:type="gramEnd"/>
-      <w:r>
-        <w:rPr>
-          <w:rFonts w:ascii="Verdana" w:hAnsi="Verdana" w:cs="Consolas"/>
-          <w:color w:val="000000" w:themeColor="text1"/>
-        </w:rPr>
-        <w:t>bên dưới tomcat/bin).</w:t>
+        <w:t>Deloy file war này trong 1 container. Có nhiều cách để làm điều này. Trong trường hợp Tomcat, đặt file war này bên trong thư mục webapp của tomcat installation của bạn (tomcat/webapp) và click vào start.bat file(bên dưới tomcat/bin).</w:t>
       </w:r>
     </w:p>
     <w:p>
@@ -2138,21 +2001,12 @@
           <w:color w:val="000000" w:themeColor="text1"/>
         </w:rPr>
       </w:pPr>
-      <w:proofErr w:type="gramStart"/>
-      <w:r>
-        <w:rPr>
-          <w:rFonts w:ascii="Verdana" w:hAnsi="Verdana" w:cs="Consolas"/>
-          <w:color w:val="000000" w:themeColor="text1"/>
-        </w:rPr>
-        <w:t>Để nhanh chóng, tôi sử dụng plugin eclipse jetty để chạy nó trên jetty.</w:t>
-      </w:r>
-      <w:proofErr w:type="gramEnd"/>
-      <w:r>
-        <w:rPr>
-          <w:rFonts w:ascii="Verdana" w:hAnsi="Verdana" w:cs="Consolas"/>
-          <w:color w:val="000000" w:themeColor="text1"/>
-        </w:rPr>
-        <w:t xml:space="preserve"> Click chuột phải vào file war -&gt; run as -&gt; run-jetty.</w:t>
+      <w:r>
+        <w:rPr>
+          <w:rFonts w:ascii="Verdana" w:hAnsi="Verdana" w:cs="Consolas"/>
+          <w:color w:val="000000" w:themeColor="text1"/>
+        </w:rPr>
+        <w:t>Để nhanh chóng, tôi sử dụng plugin eclipse jetty để chạy nó trên jetty. Click chuột phải vào file war -&gt; run as -&gt; run-jetty.</w:t>
       </w:r>
     </w:p>
     <w:p>
@@ -2209,79 +2063,31 @@
           <w:rFonts w:ascii="Verdana" w:hAnsi="Verdana" w:cs="Consolas"/>
           <w:color w:val="000000" w:themeColor="text1"/>
         </w:rPr>
-        <w:t>@EnableWebMvc tương tự như mvc</w:t>
-      </w:r>
-      <w:proofErr w:type="gramStart"/>
-      <w:r>
-        <w:rPr>
-          <w:rFonts w:ascii="Verdana" w:hAnsi="Verdana" w:cs="Consolas"/>
-          <w:color w:val="000000" w:themeColor="text1"/>
-        </w:rPr>
-        <w:t>:annotation</w:t>
-      </w:r>
-      <w:proofErr w:type="gramEnd"/>
-      <w:r>
-        <w:rPr>
-          <w:rFonts w:ascii="Verdana" w:hAnsi="Verdana" w:cs="Consolas"/>
-          <w:color w:val="000000" w:themeColor="text1"/>
-        </w:rPr>
-        <w:t>-driven trong XML. Nó có khả năng hỗ trợ annotated @Controller mà sử dụng @RequestMapping để map requests tới phương thức cụ thể.</w:t>
-      </w:r>
-    </w:p>
-    <w:p>
-      <w:r>
-        <w:rPr>
-          <w:rFonts w:ascii="Verdana" w:hAnsi="Verdana" w:cs="Consolas"/>
-          <w:color w:val="000000" w:themeColor="text1"/>
-        </w:rPr>
-        <w:t>@ComponentScan tương tự context</w:t>
-      </w:r>
-      <w:proofErr w:type="gramStart"/>
-      <w:r>
-        <w:rPr>
-          <w:rFonts w:ascii="Verdana" w:hAnsi="Verdana" w:cs="Consolas"/>
-          <w:color w:val="000000" w:themeColor="text1"/>
-        </w:rPr>
-        <w:t>:component</w:t>
-      </w:r>
-      <w:proofErr w:type="gramEnd"/>
-      <w:r>
-        <w:rPr>
-          <w:rFonts w:ascii="Verdana" w:hAnsi="Verdana" w:cs="Consolas"/>
-          <w:color w:val="000000" w:themeColor="text1"/>
-        </w:rPr>
-        <w:t>-scan base-package=”” cung cấp nơi mà các bean được spring container quản lý.</w:t>
-      </w:r>
-    </w:p>
-    <w:p>
-      <w:pPr>
-        <w:rPr>
-          <w:rFonts w:ascii="Verdana" w:hAnsi="Verdana" w:cs="Consolas"/>
-          <w:color w:val="000000" w:themeColor="text1"/>
-        </w:rPr>
-      </w:pPr>
-      <w:r>
-        <w:rPr>
-          <w:rFonts w:ascii="Verdana" w:hAnsi="Verdana" w:cs="Consolas"/>
-          <w:color w:val="000000" w:themeColor="text1"/>
-        </w:rPr>
-        <w:t xml:space="preserve">Bài 3: Spring 4 MVC Form Validation and Resource </w:t>
-      </w:r>
-      <w:proofErr w:type="gramStart"/>
-      <w:r>
-        <w:rPr>
-          <w:rFonts w:ascii="Verdana" w:hAnsi="Verdana" w:cs="Consolas"/>
-          <w:color w:val="000000" w:themeColor="text1"/>
-        </w:rPr>
-        <w:t>Handling(</w:t>
-      </w:r>
-      <w:proofErr w:type="gramEnd"/>
-      <w:r>
-        <w:rPr>
-          <w:rFonts w:ascii="Verdana" w:hAnsi="Verdana" w:cs="Consolas"/>
-          <w:color w:val="000000" w:themeColor="text1"/>
-        </w:rPr>
-        <w:t>Annotations)</w:t>
+        <w:t>@EnableWebMvc tương tự như mvc:annotation-driven trong XML. Nó có khả năng hỗ trợ annotated @Controller mà sử dụng @RequestMapping để map requests tới phương thức cụ thể.</w:t>
+      </w:r>
+    </w:p>
+    <w:p>
+      <w:r>
+        <w:rPr>
+          <w:rFonts w:ascii="Verdana" w:hAnsi="Verdana" w:cs="Consolas"/>
+          <w:color w:val="000000" w:themeColor="text1"/>
+        </w:rPr>
+        <w:t>@ComponentScan tương tự context:component-scan base-package=”” cung cấp nơi mà các bean được spring container quản lý.</w:t>
+      </w:r>
+    </w:p>
+    <w:p>
+      <w:pPr>
+        <w:rPr>
+          <w:rFonts w:ascii="Verdana" w:hAnsi="Verdana" w:cs="Consolas"/>
+          <w:color w:val="000000" w:themeColor="text1"/>
+        </w:rPr>
+      </w:pPr>
+      <w:r>
+        <w:rPr>
+          <w:rFonts w:ascii="Verdana" w:hAnsi="Verdana" w:cs="Consolas"/>
+          <w:color w:val="000000" w:themeColor="text1"/>
+        </w:rPr>
+        <w:t>Bài 3: Spring 4 MVC Form Validation and Resource Handling(Annotations)</w:t>
       </w:r>
     </w:p>
     <w:p>
@@ -2398,23 +2204,7 @@
           <w:rFonts w:ascii="Verdana" w:hAnsi="Verdana" w:cs="Consolas"/>
           <w:color w:val="000000" w:themeColor="text1"/>
         </w:rPr>
-        <w:t>Chú ý rằng trong trường hợp validate thất bại, error message mặc định sẽ đc show lên màn hình (</w:t>
-      </w:r>
-      <w:proofErr w:type="gramStart"/>
-      <w:r>
-        <w:rPr>
-          <w:rFonts w:ascii="Verdana" w:hAnsi="Verdana" w:cs="Consolas"/>
-          <w:color w:val="000000" w:themeColor="text1"/>
-        </w:rPr>
-        <w:t>ko</w:t>
-      </w:r>
-      <w:proofErr w:type="gramEnd"/>
-      <w:r>
-        <w:rPr>
-          <w:rFonts w:ascii="Verdana" w:hAnsi="Verdana" w:cs="Consolas"/>
-          <w:color w:val="000000" w:themeColor="text1"/>
-        </w:rPr>
-        <w:t xml:space="preserve"> mong muốn như thế). Thay vì thế, chúng ta cần cấu hình MessageSource trong lớp cấu hình ứng dụng và cung cấp các file thuộc tính chứa message chúng ta sẽ làm.</w:t>
+        <w:t>Chú ý rằng trong trường hợp validate thất bại, error message mặc định sẽ đc show lên màn hình (ko mong muốn như thế). Thay vì thế, chúng ta cần cấu hình MessageSource trong lớp cấu hình ứng dụng và cung cấp các file thuộc tính chứa message chúng ta sẽ làm.</w:t>
       </w:r>
     </w:p>
     <w:p>
@@ -2462,23 +2252,7 @@
           <w:rFonts w:ascii="Verdana" w:hAnsi="Verdana" w:cs="Consolas"/>
           <w:color w:val="000000" w:themeColor="text1"/>
         </w:rPr>
-        <w:t xml:space="preserve">Method messageSource cấu hình một tập hợp Message từ file properties. </w:t>
-      </w:r>
-      <w:proofErr w:type="gramStart"/>
-      <w:r>
-        <w:rPr>
-          <w:rFonts w:ascii="Verdana" w:hAnsi="Verdana" w:cs="Consolas"/>
-          <w:color w:val="000000" w:themeColor="text1"/>
-        </w:rPr>
-        <w:t>Chú  các</w:t>
-      </w:r>
-      <w:proofErr w:type="gramEnd"/>
-      <w:r>
-        <w:rPr>
-          <w:rFonts w:ascii="Verdana" w:hAnsi="Verdana" w:cs="Consolas"/>
-          <w:color w:val="000000" w:themeColor="text1"/>
-        </w:rPr>
-        <w:t xml:space="preserve"> tham số được cung cấp tới baseName. Spring sẽ tìm kiếm tệp có tên messages.properties trong class path của ứng dụng.</w:t>
+        <w:t>Method messageSource cấu hình một tập hợp Message từ file properties. Chú  các tham số được cung cấp tới baseName. Spring sẽ tìm kiếm tệp có tên messages.properties trong class path của ứng dụng.</w:t>
       </w:r>
     </w:p>
     <w:p>
@@ -2494,23 +2268,7 @@
           <w:rFonts w:ascii="Verdana" w:hAnsi="Verdana" w:cs="Consolas"/>
           <w:color w:val="000000" w:themeColor="text1"/>
         </w:rPr>
-        <w:t xml:space="preserve">Chú ý message đc </w:t>
-      </w:r>
-      <w:proofErr w:type="gramStart"/>
-      <w:r>
-        <w:rPr>
-          <w:rFonts w:ascii="Verdana" w:hAnsi="Verdana" w:cs="Consolas"/>
-          <w:color w:val="000000" w:themeColor="text1"/>
-        </w:rPr>
-        <w:t>theo</w:t>
-      </w:r>
-      <w:proofErr w:type="gramEnd"/>
-      <w:r>
-        <w:rPr>
-          <w:rFonts w:ascii="Verdana" w:hAnsi="Verdana" w:cs="Consolas"/>
-          <w:color w:val="000000" w:themeColor="text1"/>
-        </w:rPr>
-        <w:t xml:space="preserve"> một mẫu cụ thể:</w:t>
+        <w:t>Chú ý message đc theo một mẫu cụ thể:</w:t>
       </w:r>
     </w:p>
     <w:p>
@@ -2530,27 +2288,7 @@
           <w:sz w:val="20"/>
           <w:szCs w:val="20"/>
         </w:rPr>
-        <w:t>{ValidationAnnotationClass}</w:t>
-      </w:r>
-      <w:proofErr w:type="gramStart"/>
-      <w:r>
-        <w:rPr>
-          <w:rFonts w:ascii="Courier New" w:eastAsia="Times New Roman" w:hAnsi="Courier New" w:cs="Courier New"/>
-          <w:color w:val="404040"/>
-          <w:sz w:val="20"/>
-          <w:szCs w:val="20"/>
-        </w:rPr>
-        <w:t>.{</w:t>
-      </w:r>
-      <w:proofErr w:type="gramEnd"/>
-      <w:r>
-        <w:rPr>
-          <w:rFonts w:ascii="Courier New" w:eastAsia="Times New Roman" w:hAnsi="Courier New" w:cs="Courier New"/>
-          <w:color w:val="404040"/>
-          <w:sz w:val="20"/>
-          <w:szCs w:val="20"/>
-        </w:rPr>
-        <w:t>modelObject}.{fieldName}</w:t>
+        <w:t>{ValidationAnnotationClass}.{modelObject}.{fieldName}</w:t>
       </w:r>
     </w:p>
     <w:p>
@@ -2626,63 +2364,22 @@
           <w:rFonts w:ascii="Verdana" w:hAnsi="Verdana" w:cs="Consolas"/>
           <w:color w:val="000000" w:themeColor="text1"/>
         </w:rPr>
-        <w:t xml:space="preserve"> </w:t>
-      </w:r>
-      <w:proofErr w:type="gramStart"/>
-      <w:r>
-        <w:rPr>
-          <w:rFonts w:ascii="Verdana" w:hAnsi="Verdana" w:cs="Consolas"/>
-          <w:color w:val="000000" w:themeColor="text1"/>
-        </w:rPr>
-        <w:t>Chúng ta sẽ tạo đầu ra ứng dụng trong dạng XML, JSON, PDF, XLS và HTML.</w:t>
-      </w:r>
-      <w:proofErr w:type="gramEnd"/>
-      <w:r>
-        <w:rPr>
-          <w:rFonts w:ascii="Verdana" w:hAnsi="Verdana" w:cs="Consolas"/>
-          <w:color w:val="000000" w:themeColor="text1"/>
-        </w:rPr>
-        <w:t xml:space="preserve"> </w:t>
-      </w:r>
-      <w:proofErr w:type="gramStart"/>
-      <w:r>
-        <w:rPr>
-          <w:rFonts w:ascii="Verdana" w:hAnsi="Verdana" w:cs="Consolas"/>
-          <w:color w:val="000000" w:themeColor="text1"/>
-        </w:rPr>
-        <w:t>Tất cả sử dụng Annotation để cấu hình.</w:t>
-      </w:r>
-      <w:proofErr w:type="gramEnd"/>
-    </w:p>
-    <w:p>
-      <w:pPr>
-        <w:rPr>
-          <w:rFonts w:ascii="Verdana" w:hAnsi="Verdana" w:cs="Consolas"/>
-          <w:color w:val="000000" w:themeColor="text1"/>
-        </w:rPr>
-      </w:pPr>
-      <w:r>
-        <w:rPr>
-          <w:rFonts w:ascii="Verdana" w:hAnsi="Verdana" w:cs="Consolas"/>
-          <w:color w:val="000000" w:themeColor="text1"/>
-        </w:rPr>
-        <w:t xml:space="preserve">ContentNegotiatingViewResolver là một kế thừa của ViewResolver, được sử dụng cho media </w:t>
-      </w:r>
-      <w:proofErr w:type="gramStart"/>
-      <w:r>
-        <w:rPr>
-          <w:rFonts w:ascii="Verdana" w:hAnsi="Verdana" w:cs="Consolas"/>
-          <w:color w:val="000000" w:themeColor="text1"/>
-        </w:rPr>
-        <w:t>requests(</w:t>
-      </w:r>
-      <w:proofErr w:type="gramEnd"/>
-      <w:r>
-        <w:rPr>
-          <w:rFonts w:ascii="Verdana" w:hAnsi="Verdana" w:cs="Consolas"/>
-          <w:color w:val="000000" w:themeColor="text1"/>
-        </w:rPr>
-        <w:t>dựa trên phần đuôi của file, định dạng đầu ra của tham số url cụ thể hoặc accept header)</w:t>
+        <w:t xml:space="preserve"> Chúng ta sẽ tạo đầu ra ứng dụng trong dạng XML, JSON, PDF, XLS và HTML. Tất cả sử dụng Annotation để cấu hình.</w:t>
+      </w:r>
+    </w:p>
+    <w:p>
+      <w:pPr>
+        <w:rPr>
+          <w:rFonts w:ascii="Verdana" w:hAnsi="Verdana" w:cs="Consolas"/>
+          <w:color w:val="000000" w:themeColor="text1"/>
+        </w:rPr>
+      </w:pPr>
+      <w:r>
+        <w:rPr>
+          <w:rFonts w:ascii="Verdana" w:hAnsi="Verdana" w:cs="Consolas"/>
+          <w:color w:val="000000" w:themeColor="text1"/>
+        </w:rPr>
+        <w:t>ContentNegotiatingViewResolver là một kế thừa của ViewResolver, được sử dụng cho media requests(dựa trên phần đuôi của file, định dạng đầu ra của tham số url cụ thể hoặc accept header)</w:t>
       </w:r>
       <w:r>
         <w:rPr>
@@ -2716,23 +2413,7 @@
           <w:rFonts w:ascii="Verdana" w:hAnsi="Verdana" w:cs="Consolas"/>
           <w:color w:val="000000" w:themeColor="text1"/>
         </w:rPr>
-        <w:t xml:space="preserve">được them vào để hỗ trợ việc tạo đầu ra XML (sử dụng JAXB). Jackson-databind và Jackson-annotations hỗ trợ cung cấp đầu ra dạng JSON. Itext việc tạo </w:t>
-      </w:r>
-      <w:proofErr w:type="gramStart"/>
-      <w:r>
-        <w:rPr>
-          <w:rFonts w:ascii="Verdana" w:hAnsi="Verdana" w:cs="Consolas"/>
-          <w:color w:val="000000" w:themeColor="text1"/>
-        </w:rPr>
-        <w:t>thư</w:t>
-      </w:r>
-      <w:proofErr w:type="gramEnd"/>
-      <w:r>
-        <w:rPr>
-          <w:rFonts w:ascii="Verdana" w:hAnsi="Verdana" w:cs="Consolas"/>
-          <w:color w:val="000000" w:themeColor="text1"/>
-        </w:rPr>
-        <w:t xml:space="preserve"> viện PDF để hỗ trợ đầu ra PDF. Apache POI sẽ giúp tạo đầu ra XLS.</w:t>
+        <w:t>được them vào để hỗ trợ việc tạo đầu ra XML (sử dụng JAXB). Jackson-databind và Jackson-annotations hỗ trợ cung cấp đầu ra dạng JSON. Itext việc tạo thư viện PDF để hỗ trợ đầu ra PDF. Apache POI sẽ giúp tạo đầu ra XLS.</w:t>
       </w:r>
     </w:p>
     <w:p>
@@ -2752,23 +2433,7 @@
           <w:rFonts w:ascii="Verdana" w:hAnsi="Verdana" w:cs="Consolas"/>
           <w:color w:val="000000" w:themeColor="text1"/>
         </w:rPr>
-        <w:t xml:space="preserve">XML View Resolver: view này dựa trên JAXB2 Marshalling/unmashalling để sinh ra đầu ra XML. Domain </w:t>
-      </w:r>
-      <w:proofErr w:type="gramStart"/>
-      <w:r>
-        <w:rPr>
-          <w:rFonts w:ascii="Verdana" w:hAnsi="Verdana" w:cs="Consolas"/>
-          <w:color w:val="000000" w:themeColor="text1"/>
-        </w:rPr>
-        <w:t>class(</w:t>
-      </w:r>
-      <w:proofErr w:type="gramEnd"/>
-      <w:r>
-        <w:rPr>
-          <w:rFonts w:ascii="Verdana" w:hAnsi="Verdana" w:cs="Consolas"/>
-          <w:color w:val="000000" w:themeColor="text1"/>
-        </w:rPr>
-        <w:t>lớp chính) cần được annotated với JAXB2 annotations</w:t>
+        <w:t>XML View Resolver: view này dựa trên JAXB2 Marshalling/unmashalling để sinh ra đầu ra XML. Domain class(lớp chính) cần được annotated với JAXB2 annotations</w:t>
       </w:r>
       <w:r>
         <w:rPr>
@@ -2865,65 +2530,15 @@
           <w:rFonts w:ascii="Verdana" w:hAnsi="Verdana" w:cs="Consolas"/>
           <w:color w:val="000000" w:themeColor="text1"/>
         </w:rPr>
-        <w:t xml:space="preserve">Trong bài này chúng ta sẽ tích hợp Apache Tiles 3 với Spring MVC 4, sử dụng annotation để cấu hình. </w:t>
-      </w:r>
-      <w:proofErr w:type="gramStart"/>
-      <w:r>
-        <w:rPr>
-          <w:rFonts w:ascii="Verdana" w:hAnsi="Verdana" w:cs="Consolas"/>
-          <w:color w:val="000000" w:themeColor="text1"/>
-        </w:rPr>
-        <w:t>Apache Tiles là một cho phép bạn tái sử dụng các phần của trang trong suốt ứng dụng.</w:t>
-      </w:r>
-      <w:proofErr w:type="gramEnd"/>
-      <w:r>
-        <w:rPr>
-          <w:rFonts w:ascii="Verdana" w:hAnsi="Verdana" w:cs="Consolas"/>
-          <w:color w:val="000000" w:themeColor="text1"/>
-        </w:rPr>
-        <w:t xml:space="preserve"> </w:t>
-      </w:r>
-      <w:proofErr w:type="gramStart"/>
-      <w:r>
-        <w:rPr>
-          <w:rFonts w:ascii="Verdana" w:hAnsi="Verdana" w:cs="Consolas"/>
-          <w:color w:val="000000" w:themeColor="text1"/>
-        </w:rPr>
-        <w:t>Các bố cục thông thường chứa 1 số phần của trang như header, footer, menu và content.</w:t>
-      </w:r>
-      <w:proofErr w:type="gramEnd"/>
-      <w:r>
-        <w:rPr>
-          <w:rFonts w:ascii="Verdana" w:hAnsi="Verdana" w:cs="Consolas"/>
-          <w:color w:val="000000" w:themeColor="text1"/>
-        </w:rPr>
-        <w:t xml:space="preserve"> </w:t>
-      </w:r>
-      <w:proofErr w:type="gramStart"/>
-      <w:r>
-        <w:rPr>
-          <w:rFonts w:ascii="Verdana" w:hAnsi="Verdana" w:cs="Consolas"/>
-          <w:color w:val="000000" w:themeColor="text1"/>
-        </w:rPr>
-        <w:t>Trong một bố cục nhất quán, chỉ có nội dung thay đổi khi thực hiện điều hướng trang, còn lại các thành phần khác được giữ cố định.</w:t>
-      </w:r>
-      <w:proofErr w:type="gramEnd"/>
-      <w:r>
-        <w:rPr>
-          <w:rFonts w:ascii="Verdana" w:hAnsi="Verdana" w:cs="Consolas"/>
-          <w:color w:val="000000" w:themeColor="text1"/>
-        </w:rPr>
-        <w:t xml:space="preserve"> </w:t>
-      </w:r>
-      <w:proofErr w:type="gramStart"/>
-      <w:r>
-        <w:rPr>
-          <w:rFonts w:ascii="Verdana" w:hAnsi="Verdana" w:cs="Consolas"/>
-          <w:color w:val="000000" w:themeColor="text1"/>
-        </w:rPr>
-        <w:t>Tiles cho phép các lập trình viên định nghĩa những thành phần trang này để nhúng vào tạo thành một trang hoàn chỉnh lúc run time.</w:t>
-      </w:r>
-      <w:proofErr w:type="gramEnd"/>
+        <w:t>Trong bài này chúng ta sẽ tích hợp Apache Tiles 3 với Spring MVC 4, sử dụng annotation để cấu hình. Apache Tiles là một cho phép bạn tái sử dụng các phần của trang trong suốt ứng dụng. Các bố cục thông thường chứa 1 số phần của trang như header, footer, menu và content. Trong một bố cục nhất quán, chỉ có nội dung thay đổi khi thực hiện điều hướng trang, còn lại các thành phần khác được giữ cố định.</w:t>
+      </w:r>
+      <w:r>
+        <w:rPr>
+          <w:rFonts w:ascii="Verdana" w:hAnsi="Verdana" w:cs="Consolas"/>
+          <w:color w:val="000000" w:themeColor="text1"/>
+        </w:rPr>
+        <w:t xml:space="preserve"> Tiles cho phép các lập trình viên định nghĩa những thành phần trang này để nhúng vào tạo thành một trang hoàn chỉnh lúc run time.</w:t>
+      </w:r>
     </w:p>
     <w:p>
       <w:pPr>
@@ -3012,31 +2627,7 @@
           <w:rFonts w:ascii="Verdana" w:hAnsi="Verdana" w:cs="Consolas"/>
           <w:color w:val="000000" w:themeColor="text1"/>
         </w:rPr>
-        <w:t xml:space="preserve">Để phục vụ JSON, chúng ta sử dụng Jackson </w:t>
-      </w:r>
-      <w:proofErr w:type="gramStart"/>
-      <w:r>
-        <w:rPr>
-          <w:rFonts w:ascii="Verdana" w:hAnsi="Verdana" w:cs="Consolas"/>
-          <w:color w:val="000000" w:themeColor="text1"/>
-        </w:rPr>
-        <w:t>library(</w:t>
-      </w:r>
-      <w:proofErr w:type="gramEnd"/>
-      <w:r>
-        <w:rPr>
-          <w:rFonts w:ascii="Verdana" w:hAnsi="Verdana" w:cs="Consolas"/>
-          <w:color w:val="000000" w:themeColor="text1"/>
-        </w:rPr>
-        <w:t xml:space="preserve">Jackson-databind.jar). </w:t>
-      </w:r>
-      <w:proofErr w:type="gramStart"/>
-      <w:r>
-        <w:rPr>
-          <w:rFonts w:ascii="Verdana" w:hAnsi="Verdana" w:cs="Consolas"/>
-          <w:color w:val="000000" w:themeColor="text1"/>
-        </w:rPr>
-        <w:t>Cho định dạng XML, chúng ta sử dụng Jackson XML extension (Jackson-dataformat-xml.jar)</w:t>
+        <w:t>Để phục vụ JSON, chúng ta sử dụng Jackson library(Jackson-databind.jar). Cho định dạng XML, chúng ta sử dụng Jackson XML extension (Jackson-dataformat-xml.jar)</w:t>
       </w:r>
       <w:r>
         <w:rPr>
@@ -3045,7 +2636,6 @@
         </w:rPr>
         <w:t>.</w:t>
       </w:r>
-      <w:proofErr w:type="gramEnd"/>
       <w:r>
         <w:rPr>
           <w:rFonts w:ascii="Verdana" w:hAnsi="Verdana" w:cs="Consolas"/>
@@ -3419,17 +3009,8 @@
           <w:rFonts w:ascii="Verdana" w:hAnsi="Verdana" w:cs="Consolas"/>
           <w:color w:val="000000" w:themeColor="text1"/>
         </w:rPr>
-        <w:t xml:space="preserve">Static trong java: static method và static field nó tồn tại cho mọi thể hiện, và chỉ đc khai báo tại một địa điểm trên bộ nhớ. </w:t>
-      </w:r>
-      <w:proofErr w:type="gramStart"/>
-      <w:r>
-        <w:rPr>
-          <w:rFonts w:ascii="Verdana" w:hAnsi="Verdana" w:cs="Consolas"/>
-          <w:color w:val="000000" w:themeColor="text1"/>
-        </w:rPr>
-        <w:t>Nếu như nó thay đổi, nó sẽ thay đổi cho mọi thể hiện của class đó.</w:t>
-      </w:r>
-      <w:proofErr w:type="gramEnd"/>
+        <w:t>Static trong java: static method và static field nó tồn tại cho mọi thể hiện, và chỉ đc khai báo tại một địa điểm trên bộ nhớ. Nếu như nó thay đổi, nó sẽ thay đổi cho mọi thể hiện của class đó.</w:t>
+      </w:r>
       <w:r>
         <w:rPr>
           <w:rFonts w:ascii="Verdana" w:hAnsi="Verdana" w:cs="Consolas"/>
@@ -3446,7 +3027,6 @@
           <w:color w:val="000000" w:themeColor="text1"/>
         </w:rPr>
       </w:pPr>
-      <w:proofErr w:type="gramStart"/>
       <w:r>
         <w:rPr>
           <w:rFonts w:ascii="Verdana" w:hAnsi="Verdana" w:cs="Consolas"/>
@@ -3454,83 +3034,56 @@
         </w:rPr>
         <w:t>Khi một đối tượng không có tham chiếu nào tham chiếu tới, nó sẽ đc đưa vào trình dọn rác.</w:t>
       </w:r>
-      <w:proofErr w:type="gramEnd"/>
-    </w:p>
-    <w:p>
-      <w:pPr>
-        <w:pStyle w:val="ListParagraph"/>
-        <w:rPr>
-          <w:rFonts w:ascii="Verdana" w:hAnsi="Verdana" w:cs="Consolas"/>
-          <w:color w:val="000000" w:themeColor="text1"/>
-        </w:rPr>
-      </w:pPr>
-    </w:p>
-    <w:p>
-      <w:pPr>
-        <w:pStyle w:val="ListParagraph"/>
-        <w:rPr>
-          <w:rFonts w:ascii="Verdana" w:hAnsi="Verdana" w:cs="Consolas"/>
-          <w:color w:val="000000" w:themeColor="text1"/>
-        </w:rPr>
-      </w:pPr>
-      <w:r>
-        <w:rPr>
-          <w:rFonts w:ascii="Verdana" w:hAnsi="Verdana" w:cs="Consolas"/>
-          <w:color w:val="000000" w:themeColor="text1"/>
-        </w:rPr>
-        <w:t xml:space="preserve">Book b = new </w:t>
-      </w:r>
-      <w:proofErr w:type="gramStart"/>
-      <w:r>
-        <w:rPr>
-          <w:rFonts w:ascii="Verdana" w:hAnsi="Verdana" w:cs="Consolas"/>
-          <w:color w:val="000000" w:themeColor="text1"/>
-        </w:rPr>
-        <w:t>Book(</w:t>
-      </w:r>
-      <w:proofErr w:type="gramEnd"/>
-      <w:r>
-        <w:rPr>
-          <w:rFonts w:ascii="Verdana" w:hAnsi="Verdana" w:cs="Consolas"/>
-          <w:color w:val="000000" w:themeColor="text1"/>
-        </w:rPr>
-        <w:t>);</w:t>
-      </w:r>
-    </w:p>
-    <w:p>
-      <w:pPr>
-        <w:pStyle w:val="ListParagraph"/>
-        <w:rPr>
-          <w:rFonts w:ascii="Verdana" w:hAnsi="Verdana" w:cs="Consolas"/>
-          <w:color w:val="000000" w:themeColor="text1"/>
-        </w:rPr>
-      </w:pPr>
-      <w:proofErr w:type="gramStart"/>
-      <w:r>
-        <w:rPr>
-          <w:rFonts w:ascii="Verdana" w:hAnsi="Verdana" w:cs="Consolas"/>
-          <w:color w:val="000000" w:themeColor="text1"/>
-        </w:rPr>
-        <w:t>b</w:t>
-      </w:r>
-      <w:proofErr w:type="gramEnd"/>
-      <w:r>
-        <w:rPr>
-          <w:rFonts w:ascii="Verdana" w:hAnsi="Verdana" w:cs="Consolas"/>
-          <w:color w:val="000000" w:themeColor="text1"/>
-        </w:rPr>
-        <w:t xml:space="preserve"> là tham chiếu</w:t>
-      </w:r>
-    </w:p>
-    <w:p>
-      <w:pPr>
-        <w:pStyle w:val="ListParagraph"/>
-        <w:rPr>
-          <w:rFonts w:ascii="Verdana" w:hAnsi="Verdana" w:cs="Consolas"/>
-          <w:color w:val="000000" w:themeColor="text1"/>
-        </w:rPr>
-      </w:pPr>
-      <w:proofErr w:type="gramStart"/>
+    </w:p>
+    <w:p>
+      <w:pPr>
+        <w:pStyle w:val="ListParagraph"/>
+        <w:rPr>
+          <w:rFonts w:ascii="Verdana" w:hAnsi="Verdana" w:cs="Consolas"/>
+          <w:color w:val="000000" w:themeColor="text1"/>
+        </w:rPr>
+      </w:pPr>
+    </w:p>
+    <w:p>
+      <w:pPr>
+        <w:pStyle w:val="ListParagraph"/>
+        <w:rPr>
+          <w:rFonts w:ascii="Verdana" w:hAnsi="Verdana" w:cs="Consolas"/>
+          <w:color w:val="000000" w:themeColor="text1"/>
+        </w:rPr>
+      </w:pPr>
+      <w:r>
+        <w:rPr>
+          <w:rFonts w:ascii="Verdana" w:hAnsi="Verdana" w:cs="Consolas"/>
+          <w:color w:val="000000" w:themeColor="text1"/>
+        </w:rPr>
+        <w:t>Book b = new Book();</w:t>
+      </w:r>
+    </w:p>
+    <w:p>
+      <w:pPr>
+        <w:pStyle w:val="ListParagraph"/>
+        <w:rPr>
+          <w:rFonts w:ascii="Verdana" w:hAnsi="Verdana" w:cs="Consolas"/>
+          <w:color w:val="000000" w:themeColor="text1"/>
+        </w:rPr>
+      </w:pPr>
+      <w:r>
+        <w:rPr>
+          <w:rFonts w:ascii="Verdana" w:hAnsi="Verdana" w:cs="Consolas"/>
+          <w:color w:val="000000" w:themeColor="text1"/>
+        </w:rPr>
+        <w:t>b là tham chiếu</w:t>
+      </w:r>
+    </w:p>
+    <w:p>
+      <w:pPr>
+        <w:pStyle w:val="ListParagraph"/>
+        <w:rPr>
+          <w:rFonts w:ascii="Verdana" w:hAnsi="Verdana" w:cs="Consolas"/>
+          <w:color w:val="000000" w:themeColor="text1"/>
+        </w:rPr>
+      </w:pPr>
       <w:r>
         <w:rPr>
           <w:rFonts w:ascii="Verdana" w:hAnsi="Verdana" w:cs="Consolas"/>
@@ -3538,7 +3091,6 @@
         </w:rPr>
         <w:t>Book là đối tượng.</w:t>
       </w:r>
-      <w:proofErr w:type="gramEnd"/>
     </w:p>
     <w:p>
       <w:pPr>
@@ -3594,87 +3146,23 @@
           <w:rFonts w:ascii="Verdana" w:hAnsi="Verdana" w:cs="Consolas"/>
           <w:color w:val="000000" w:themeColor="text1"/>
         </w:rPr>
-        <w:t xml:space="preserve">@RequestBody: Nếu một tham số phương thức được annotated cùng @RequestBody, </w:t>
-      </w:r>
-      <w:proofErr w:type="gramStart"/>
-      <w:r>
-        <w:rPr>
-          <w:rFonts w:ascii="Verdana" w:hAnsi="Verdana" w:cs="Consolas"/>
-          <w:color w:val="000000" w:themeColor="text1"/>
-        </w:rPr>
-        <w:t>Spring</w:t>
-      </w:r>
-      <w:proofErr w:type="gramEnd"/>
-      <w:r>
-        <w:rPr>
-          <w:rFonts w:ascii="Verdana" w:hAnsi="Verdana" w:cs="Consolas"/>
-          <w:color w:val="000000" w:themeColor="text1"/>
-        </w:rPr>
-        <w:t xml:space="preserve"> sẽ bind body của HTTP request đang tới thành tham số đó. Khi làm điều đó, </w:t>
-      </w:r>
-      <w:proofErr w:type="gramStart"/>
-      <w:r>
-        <w:rPr>
-          <w:rFonts w:ascii="Verdana" w:hAnsi="Verdana" w:cs="Consolas"/>
-          <w:color w:val="000000" w:themeColor="text1"/>
-        </w:rPr>
-        <w:t>Spring</w:t>
-      </w:r>
-      <w:proofErr w:type="gramEnd"/>
-      <w:r>
-        <w:rPr>
-          <w:rFonts w:ascii="Verdana" w:hAnsi="Verdana" w:cs="Consolas"/>
-          <w:color w:val="000000" w:themeColor="text1"/>
-        </w:rPr>
-        <w:t xml:space="preserve"> sẽ sử dụng HTTP Message converters để body trong HTTP request vào domain object (deserialize body request thành domain object), dựa trên ACCEPT hoặc Content-Type header biểu diễn trong request.</w:t>
-      </w:r>
-    </w:p>
-    <w:p>
-      <w:pPr>
-        <w:pStyle w:val="ListParagraph"/>
-        <w:rPr>
-          <w:rFonts w:ascii="Verdana" w:hAnsi="Verdana" w:cs="Consolas"/>
-          <w:color w:val="000000" w:themeColor="text1"/>
-        </w:rPr>
-      </w:pPr>
-      <w:r>
-        <w:rPr>
-          <w:rFonts w:ascii="Verdana" w:hAnsi="Verdana" w:cs="Consolas"/>
-          <w:color w:val="000000" w:themeColor="text1"/>
-        </w:rPr>
-        <w:t xml:space="preserve">@ResponseBody: Nếu method được đánh dấu cùng @ResponseBody, </w:t>
-      </w:r>
-      <w:proofErr w:type="gramStart"/>
-      <w:r>
-        <w:rPr>
-          <w:rFonts w:ascii="Verdana" w:hAnsi="Verdana" w:cs="Consolas"/>
-          <w:color w:val="000000" w:themeColor="text1"/>
-        </w:rPr>
-        <w:t>Spring</w:t>
-      </w:r>
-      <w:proofErr w:type="gramEnd"/>
-      <w:r>
-        <w:rPr>
-          <w:rFonts w:ascii="Verdana" w:hAnsi="Verdana" w:cs="Consolas"/>
-          <w:color w:val="000000" w:themeColor="text1"/>
-        </w:rPr>
-        <w:t xml:space="preserve"> sẽ bind giá trị trả ra của HTTP response body. Khi đó, Spring sẽ sử dụng HTTP Message converters để converts giá trị trả ra vào HTTP response </w:t>
-      </w:r>
-      <w:proofErr w:type="gramStart"/>
-      <w:r>
-        <w:rPr>
-          <w:rFonts w:ascii="Verdana" w:hAnsi="Verdana" w:cs="Consolas"/>
-          <w:color w:val="000000" w:themeColor="text1"/>
-        </w:rPr>
-        <w:t>body[</w:t>
-      </w:r>
-      <w:proofErr w:type="gramEnd"/>
-      <w:r>
-        <w:rPr>
-          <w:rFonts w:ascii="Verdana" w:hAnsi="Verdana" w:cs="Consolas"/>
-          <w:color w:val="000000" w:themeColor="text1"/>
-        </w:rPr>
-        <w:t>serialize</w:t>
+        <w:t>@RequestBody: Nếu một tham số phương thức được annotated cùng @RequestBody, Spring sẽ bind body của HTTP request đang tới thành tham số đó. Khi làm điều đó, Spring sẽ sử dụng HTTP Message converters để body trong HTTP request vào domain object (deserialize body request thành domain object), dựa trên ACCEPT hoặc Content-Type header biểu diễn trong request.</w:t>
+      </w:r>
+    </w:p>
+    <w:p>
+      <w:pPr>
+        <w:pStyle w:val="ListParagraph"/>
+        <w:rPr>
+          <w:rFonts w:ascii="Verdana" w:hAnsi="Verdana" w:cs="Consolas"/>
+          <w:color w:val="000000" w:themeColor="text1"/>
+        </w:rPr>
+      </w:pPr>
+      <w:r>
+        <w:rPr>
+          <w:rFonts w:ascii="Verdana" w:hAnsi="Verdana" w:cs="Consolas"/>
+          <w:color w:val="000000" w:themeColor="text1"/>
+        </w:rPr>
+        <w:t>@ResponseBody: Nếu method được đánh dấu cùng @ResponseBody, Spring sẽ bind giá trị trả ra của HTTP response body. Khi đó, Spring sẽ sử dụng HTTP Message converters để converts giá trị trả ra vào HTTP response body[serialize</w:t>
       </w:r>
       <w:r>
         <w:rPr>
@@ -3711,87 +3199,23 @@
           <w:rFonts w:ascii="Verdana" w:hAnsi="Verdana" w:cs="Consolas"/>
           <w:color w:val="000000" w:themeColor="text1"/>
         </w:rPr>
-        <w:t xml:space="preserve">ReponseEntity: Nó biểu diễn toàn bộ HTTP response. </w:t>
-      </w:r>
-      <w:proofErr w:type="gramStart"/>
-      <w:r>
-        <w:rPr>
-          <w:rFonts w:ascii="Verdana" w:hAnsi="Verdana" w:cs="Consolas"/>
-          <w:color w:val="000000" w:themeColor="text1"/>
-        </w:rPr>
-        <w:t>Một điều tốt là bạn có thể điều khiển bất cứ thứ gì bên trong nó.</w:t>
-      </w:r>
-      <w:proofErr w:type="gramEnd"/>
-      <w:r>
-        <w:rPr>
-          <w:rFonts w:ascii="Verdana" w:hAnsi="Verdana" w:cs="Consolas"/>
-          <w:color w:val="000000" w:themeColor="text1"/>
-        </w:rPr>
-        <w:t xml:space="preserve"> </w:t>
-      </w:r>
-      <w:proofErr w:type="gramStart"/>
-      <w:r>
-        <w:rPr>
-          <w:rFonts w:ascii="Verdana" w:hAnsi="Verdana" w:cs="Consolas"/>
-          <w:color w:val="000000" w:themeColor="text1"/>
-        </w:rPr>
-        <w:t>Bạn có thể chỉ rõ status code, headers, và body.</w:t>
-      </w:r>
-      <w:proofErr w:type="gramEnd"/>
-      <w:r>
-        <w:rPr>
-          <w:rFonts w:ascii="Verdana" w:hAnsi="Verdana" w:cs="Consolas"/>
-          <w:color w:val="000000" w:themeColor="text1"/>
-        </w:rPr>
-        <w:t xml:space="preserve"> Nó đến cùng một vài </w:t>
-      </w:r>
-      <w:proofErr w:type="gramStart"/>
-      <w:r>
-        <w:rPr>
-          <w:rFonts w:ascii="Verdana" w:hAnsi="Verdana" w:cs="Consolas"/>
-          <w:color w:val="000000" w:themeColor="text1"/>
-        </w:rPr>
-        <w:t>constructors</w:t>
-      </w:r>
-      <w:proofErr w:type="gramEnd"/>
-      <w:r>
-        <w:rPr>
-          <w:rFonts w:ascii="Verdana" w:hAnsi="Verdana" w:cs="Consolas"/>
-          <w:color w:val="000000" w:themeColor="text1"/>
-        </w:rPr>
-        <w:t xml:space="preserve"> mang thông tin bạn muốn gửi trong HTTP Response.</w:t>
-      </w:r>
-    </w:p>
-    <w:p>
-      <w:pPr>
-        <w:pStyle w:val="ListParagraph"/>
-        <w:rPr>
-          <w:rFonts w:ascii="Verdana" w:hAnsi="Verdana" w:cs="Consolas"/>
-          <w:color w:val="000000" w:themeColor="text1"/>
-        </w:rPr>
-      </w:pPr>
-      <w:r>
-        <w:rPr>
-          <w:rFonts w:ascii="Verdana" w:hAnsi="Verdana" w:cs="Consolas"/>
-          <w:color w:val="000000" w:themeColor="text1"/>
-        </w:rPr>
-        <w:t xml:space="preserve">@PathVariable là annotation chỉ ra rằng tham số phương thức phải được ràng buộc với biến trong </w:t>
-      </w:r>
-      <w:proofErr w:type="gramStart"/>
-      <w:r>
-        <w:rPr>
-          <w:rFonts w:ascii="Verdana" w:hAnsi="Verdana" w:cs="Consolas"/>
-          <w:color w:val="000000" w:themeColor="text1"/>
-        </w:rPr>
-        <w:t>URI(</w:t>
-      </w:r>
-      <w:proofErr w:type="gramEnd"/>
-      <w:r>
-        <w:rPr>
-          <w:rFonts w:ascii="Verdana" w:hAnsi="Verdana" w:cs="Consolas"/>
-          <w:color w:val="000000" w:themeColor="text1"/>
-        </w:rPr>
-        <w:t>bên trong {})</w:t>
+        <w:t>ReponseEntity: Nó biểu diễn toàn bộ HTTP response. Một điều tốt là bạn có thể điều khiển bất cứ thứ gì bên trong nó. Bạn có thể chỉ rõ status code, headers, và body. Nó đến cùng một vài constructors mang thông tin bạn muốn gửi trong HTTP Response.</w:t>
+      </w:r>
+    </w:p>
+    <w:p>
+      <w:pPr>
+        <w:pStyle w:val="ListParagraph"/>
+        <w:rPr>
+          <w:rFonts w:ascii="Verdana" w:hAnsi="Verdana" w:cs="Consolas"/>
+          <w:color w:val="000000" w:themeColor="text1"/>
+        </w:rPr>
+      </w:pPr>
+      <w:r>
+        <w:rPr>
+          <w:rFonts w:ascii="Verdana" w:hAnsi="Verdana" w:cs="Consolas"/>
+          <w:color w:val="000000" w:themeColor="text1"/>
+        </w:rPr>
+        <w:t>@PathVariable là annotation chỉ ra rằng tham số phương thức phải được ràng buộc với biến trong URI(bên trong {})</w:t>
       </w:r>
     </w:p>
     <w:p>
@@ -3830,23 +3254,7 @@
           <w:rFonts w:ascii="Verdana" w:hAnsi="Verdana" w:cs="Consolas"/>
           <w:color w:val="000000" w:themeColor="text1"/>
         </w:rPr>
-        <w:t xml:space="preserve"> annotation, bạn có thể thêm, chỉ rõ dạng MediaType được sản </w:t>
-      </w:r>
-      <w:proofErr w:type="gramStart"/>
-      <w:r>
-        <w:rPr>
-          <w:rFonts w:ascii="Verdana" w:hAnsi="Verdana" w:cs="Consolas"/>
-          <w:color w:val="000000" w:themeColor="text1"/>
-        </w:rPr>
-        <w:t>sinh(</w:t>
-      </w:r>
-      <w:proofErr w:type="gramEnd"/>
-      <w:r>
-        <w:rPr>
-          <w:rFonts w:ascii="Verdana" w:hAnsi="Verdana" w:cs="Consolas"/>
-          <w:color w:val="000000" w:themeColor="text1"/>
-        </w:rPr>
-        <w:t>proceduces) hoặc tiêu thụ (consumer) bởi các phương thức controller cụ thể.</w:t>
+        <w:t xml:space="preserve"> annotation, bạn có thể thêm, chỉ rõ dạng MediaType được sản sinh(proceduces) hoặc tiêu thụ (consumer) bởi các phương thức controller cụ thể.</w:t>
       </w:r>
     </w:p>
     <w:p>
@@ -3897,39 +3305,7 @@
           <w:rFonts w:ascii="Verdana" w:hAnsi="Verdana" w:cs="Consolas"/>
           <w:color w:val="000000" w:themeColor="text1"/>
         </w:rPr>
-        <w:t xml:space="preserve">Chúng ta dùng JSR303 Validation, chúng bao gồm validation-api và hibernate-validator. Cùng với đó chúng ta cần JSP/Servlet/Jstl dependencies để sử dụng servlet </w:t>
-      </w:r>
-      <w:proofErr w:type="gramStart"/>
-      <w:r>
-        <w:rPr>
-          <w:rFonts w:ascii="Verdana" w:hAnsi="Verdana" w:cs="Consolas"/>
-          <w:color w:val="000000" w:themeColor="text1"/>
-        </w:rPr>
-        <w:t>api</w:t>
-      </w:r>
-      <w:proofErr w:type="gramEnd"/>
-      <w:r>
-        <w:rPr>
-          <w:rFonts w:ascii="Verdana" w:hAnsi="Verdana" w:cs="Consolas"/>
-          <w:color w:val="000000" w:themeColor="text1"/>
-        </w:rPr>
-        <w:t xml:space="preserve"> và jstl trong code. Thông thường container có thể đã có sẵn các </w:t>
-      </w:r>
-      <w:proofErr w:type="gramStart"/>
-      <w:r>
-        <w:rPr>
-          <w:rFonts w:ascii="Verdana" w:hAnsi="Verdana" w:cs="Consolas"/>
-          <w:color w:val="000000" w:themeColor="text1"/>
-        </w:rPr>
-        <w:t>thư</w:t>
-      </w:r>
-      <w:proofErr w:type="gramEnd"/>
-      <w:r>
-        <w:rPr>
-          <w:rFonts w:ascii="Verdana" w:hAnsi="Verdana" w:cs="Consolas"/>
-          <w:color w:val="000000" w:themeColor="text1"/>
-        </w:rPr>
-        <w:t xml:space="preserve"> viện này, vì thế chúng ta có thể set scope là provided cho chúng trong pom.xml.</w:t>
+        <w:t>Chúng ta dùng JSR303 Validation, chúng bao gồm validation-api và hibernate-validator. Cùng với đó chúng ta cần JSP/Servlet/Jstl dependencies để sử dụng servlet api và jstl trong code. Thông thường container có thể đã có sẵn các thư viện này, vì thế chúng ta có thể set scope là provided cho chúng trong pom.xml.</w:t>
       </w:r>
     </w:p>
     <w:p>
@@ -3972,23 +3348,7 @@
           <w:rFonts w:ascii="Verdana" w:hAnsi="Verdana" w:cs="Consolas"/>
           <w:color w:val="000000" w:themeColor="text1"/>
         </w:rPr>
-        <w:t xml:space="preserve"> Autowire=”byName”: tự động liên kết </w:t>
-      </w:r>
-      <w:proofErr w:type="gramStart"/>
-      <w:r>
-        <w:rPr>
-          <w:rFonts w:ascii="Verdana" w:hAnsi="Verdana" w:cs="Consolas"/>
-          <w:color w:val="000000" w:themeColor="text1"/>
-        </w:rPr>
-        <w:t>theo</w:t>
-      </w:r>
-      <w:proofErr w:type="gramEnd"/>
-      <w:r>
-        <w:rPr>
-          <w:rFonts w:ascii="Verdana" w:hAnsi="Verdana" w:cs="Consolas"/>
-          <w:color w:val="000000" w:themeColor="text1"/>
-        </w:rPr>
-        <w:t xml:space="preserve"> thuộc tính name. Nếu một bean được tìm thấy cùng tên với một thuộc tính của bean khác thì bean này sẽ được tự động liên kết vào thuộc tính của bean khác.</w:t>
+        <w:t xml:space="preserve"> Autowire=”byName”: tự động liên kết theo thuộc tính name. Nếu một bean được tìm thấy cùng tên với một thuộc tính của bean khác thì bean này sẽ được tự động liên kết vào thuộc tính của bean khác.</w:t>
       </w:r>
     </w:p>
     <w:p>
@@ -4030,8 +3390,6 @@
         </w:rPr>
         <w:t>Autowire=”byConstrutor”</w:t>
       </w:r>
-      <w:bookmarkStart w:id="0" w:name="_GoBack"/>
-      <w:bookmarkEnd w:id="0"/>
     </w:p>
     <w:sectPr>
       <w:pgSz w:w="12240" w:h="15840"/>
@@ -5087,7 +4445,7 @@
 </file>
 
 <file path=customXml/itemProps1.xml><?xml version="1.0" encoding="utf-8"?>
-<ds:datastoreItem xmlns:ds="http://schemas.openxmlformats.org/officeDocument/2006/customXml" ds:itemID="{4331EADF-1942-4404-8E99-43FC87115419}">
+<ds:datastoreItem xmlns:ds="http://schemas.openxmlformats.org/officeDocument/2006/customXml" ds:itemID="{7D81D839-5EFA-4F87-A9FA-F14AF43E45B8}">
   <ds:schemaRefs>
     <ds:schemaRef ds:uri="http://schemas.openxmlformats.org/officeDocument/2006/bibliography"/>
   </ds:schemaRefs>

</xml_diff>

<commit_message>
hello world with spring using annotation again
</commit_message>
<xml_diff>
--- a/documents/lythuyetspringmvc.docx
+++ b/documents/lythuyetspringmvc.docx
@@ -59,7 +59,21 @@
         <w:rPr>
           <w:rFonts w:ascii="Verdana" w:hAnsi="Verdana"/>
         </w:rPr>
-        <w:t>ModelMap: là một implement của Map. Trc kia ta hay dùng request.getAttribute hoặc request.setAttribute. Với ModelMap nó tiện lợi hơn, cung cấp một cách get/set các attributes từ/ tới các request hoặc session.</w:t>
+        <w:t xml:space="preserve">ModelMap: là một implement của Map. Trc </w:t>
+      </w:r>
+      <w:proofErr w:type="gramStart"/>
+      <w:r>
+        <w:rPr>
+          <w:rFonts w:ascii="Verdana" w:hAnsi="Verdana"/>
+        </w:rPr>
+        <w:t>kia</w:t>
+      </w:r>
+      <w:proofErr w:type="gramEnd"/>
+      <w:r>
+        <w:rPr>
+          <w:rFonts w:ascii="Verdana" w:hAnsi="Verdana"/>
+        </w:rPr>
+        <w:t xml:space="preserve"> ta hay dùng request.getAttribute hoặc request.setAttribute. Với ModelMap nó tiện lợi hơn, cung cấp một cách get/set các attributes từ/ tới các request hoặc session.</w:t>
       </w:r>
     </w:p>
     <w:p>
@@ -653,20 +667,26 @@
           <w:rFonts w:ascii="Verdana" w:hAnsi="Verdana"/>
         </w:rPr>
       </w:pPr>
+      <w:proofErr w:type="gramStart"/>
       <w:r>
         <w:rPr>
           <w:rFonts w:ascii="Verdana" w:hAnsi="Verdana"/>
         </w:rPr>
-        <w:t>Mọi thứ đều được tạo ra từ DispatcherServlet và contextConfigLocation. DispatcherServlet là một front controller nhận các request và điều hướng các request tới các controller thích hợp. Nó đồng thời chịu trách nhiệm cho việc</w:t>
-      </w:r>
+        <w:t>Mọi thứ đều được tạo ra từ DispatcherServlet và contextConfigLocation.</w:t>
+      </w:r>
+      <w:proofErr w:type="gramEnd"/>
       <w:r>
         <w:rPr>
           <w:rFonts w:ascii="Verdana" w:hAnsi="Verdana"/>
         </w:rPr>
+        <w:t xml:space="preserve"> DispatcherServlet là một front controller nhận các request và điều hướng các request tới các controller thích hợp. Nó đồng thời chịu trách nhiệm cho việc</w:t>
+      </w:r>
+      <w:r>
+        <w:rPr>
+          <w:rFonts w:ascii="Verdana" w:hAnsi="Verdana"/>
+        </w:rPr>
         <w:t xml:space="preserve"> </w:t>
       </w:r>
-      <w:bookmarkStart w:id="0" w:name="_GoBack"/>
-      <w:bookmarkEnd w:id="0"/>
       <w:r>
         <w:rPr>
           <w:rFonts w:ascii="Verdana" w:hAnsi="Verdana"/>
@@ -681,11 +701,19 @@
           <w:rFonts w:ascii="Verdana" w:hAnsi="Verdana"/>
         </w:rPr>
       </w:pPr>
+      <w:proofErr w:type="gramStart"/>
       <w:r>
         <w:rPr>
           <w:rFonts w:ascii="Verdana" w:hAnsi="Verdana"/>
         </w:rPr>
-        <w:t>Hãy xem xét cẩn thận contextConfigLocation init-param. Tham số này có thể đặt tên file cấu hình spring là bất cứ tên gì bạn muốn, đặt nó ở bất cứ đâu bạn muốn, mặc dù bạn có thể cung cấp nhiều file.</w:t>
+        <w:t>Hãy xem xét cẩn thận contextConfigLocation init-param.</w:t>
+      </w:r>
+      <w:proofErr w:type="gramEnd"/>
+      <w:r>
+        <w:rPr>
+          <w:rFonts w:ascii="Verdana" w:hAnsi="Verdana"/>
+        </w:rPr>
+        <w:t xml:space="preserve"> Tham số này có thể đặt tên file cấu hình spring là bất cứ tên gì bạn muốn, đặt nó ở bất cứ đâu bạn muốn, mặc dù bạn có thể cung cấp nhiều file.</w:t>
       </w:r>
     </w:p>
     <w:p>
@@ -1079,6 +1107,7 @@
         </w:rPr>
         <w:t>&lt;</w:t>
       </w:r>
+      <w:proofErr w:type="gramStart"/>
       <w:r>
         <w:rPr>
           <w:rFonts w:ascii="Consolas" w:hAnsi="Consolas" w:cs="Consolas"/>
@@ -1086,7 +1115,17 @@
           <w:sz w:val="20"/>
           <w:szCs w:val="20"/>
         </w:rPr>
-        <w:t>context:component-scan</w:t>
+        <w:t>context:</w:t>
+      </w:r>
+      <w:proofErr w:type="gramEnd"/>
+      <w:r>
+        <w:rPr>
+          <w:rFonts w:ascii="Consolas" w:hAnsi="Consolas" w:cs="Consolas"/>
+          <w:color w:val="3F7F7F"/>
+          <w:sz w:val="20"/>
+          <w:szCs w:val="20"/>
+        </w:rPr>
+        <w:t>component-scan</w:t>
       </w:r>
       <w:r>
         <w:rPr>
@@ -1172,7 +1211,27 @@
           <w:sz w:val="20"/>
           <w:szCs w:val="20"/>
         </w:rPr>
-        <w:t>mvc:annotation-driven</w:t>
+        <w:t>mvc</w:t>
+      </w:r>
+      <w:proofErr w:type="gramStart"/>
+      <w:r>
+        <w:rPr>
+          <w:rFonts w:ascii="Consolas" w:hAnsi="Consolas" w:cs="Consolas"/>
+          <w:color w:val="3F7F7F"/>
+          <w:sz w:val="20"/>
+          <w:szCs w:val="20"/>
+        </w:rPr>
+        <w:t>:annotation</w:t>
+      </w:r>
+      <w:proofErr w:type="gramEnd"/>
+      <w:r>
+        <w:rPr>
+          <w:rFonts w:ascii="Consolas" w:hAnsi="Consolas" w:cs="Consolas"/>
+          <w:color w:val="3F7F7F"/>
+          <w:sz w:val="20"/>
+          <w:szCs w:val="20"/>
+        </w:rPr>
+        <w:t>-driven</w:t>
       </w:r>
       <w:r>
         <w:rPr>
@@ -1435,6 +1494,7 @@
         </w:rPr>
         <w:t>&lt;</w:t>
       </w:r>
+      <w:proofErr w:type="gramStart"/>
       <w:r>
         <w:rPr>
           <w:rFonts w:ascii="Consolas" w:hAnsi="Consolas" w:cs="Consolas"/>
@@ -1444,6 +1504,7 @@
         </w:rPr>
         <w:t>value</w:t>
       </w:r>
+      <w:proofErr w:type="gramEnd"/>
       <w:r>
         <w:rPr>
           <w:rFonts w:ascii="Consolas" w:hAnsi="Consolas" w:cs="Consolas"/>
@@ -1691,6 +1752,7 @@
         </w:rPr>
         <w:t>&lt;</w:t>
       </w:r>
+      <w:proofErr w:type="gramStart"/>
       <w:r>
         <w:rPr>
           <w:rFonts w:ascii="Consolas" w:hAnsi="Consolas" w:cs="Consolas"/>
@@ -1700,6 +1762,7 @@
         </w:rPr>
         <w:t>value</w:t>
       </w:r>
+      <w:proofErr w:type="gramEnd"/>
       <w:r>
         <w:rPr>
           <w:rFonts w:ascii="Consolas" w:hAnsi="Consolas" w:cs="Consolas"/>
@@ -1921,7 +1984,23 @@
           <w:rFonts w:ascii="Verdana" w:hAnsi="Verdana" w:cs="Consolas"/>
           <w:color w:val="000000" w:themeColor="text1"/>
         </w:rPr>
-        <w:t>&lt;mvc:annotation-driven/&gt; nói rằng chúng ta có thể định nghĩa các spring beans mà không cần chỉ rõ tập hợp các bean trong xml hoặc implement 1 interface hoặc extend một lớp cơ bản. Ví dụ: với @Controller, Spring biết rằng lớp cụ thể đó chứa các phương thức mà xử lý HTTP requests, không cần định nghĩa như 1 bean trong xml.</w:t>
+        <w:t xml:space="preserve">&lt;mvc:annotation-driven/&gt; nói rằng chúng ta có thể định nghĩa các spring beans mà không cần chỉ rõ tập hợp các bean trong xml hoặc implement 1 interface hoặc extend một lớp cơ bản. Ví dụ: với @Controller, </w:t>
+      </w:r>
+      <w:proofErr w:type="gramStart"/>
+      <w:r>
+        <w:rPr>
+          <w:rFonts w:ascii="Verdana" w:hAnsi="Verdana" w:cs="Consolas"/>
+          <w:color w:val="000000" w:themeColor="text1"/>
+        </w:rPr>
+        <w:t>Spring</w:t>
+      </w:r>
+      <w:proofErr w:type="gramEnd"/>
+      <w:r>
+        <w:rPr>
+          <w:rFonts w:ascii="Verdana" w:hAnsi="Verdana" w:cs="Consolas"/>
+          <w:color w:val="000000" w:themeColor="text1"/>
+        </w:rPr>
+        <w:t xml:space="preserve"> biết rằng lớp cụ thể đó chứa các phương thức mà xử lý HTTP requests, không cần định nghĩa như 1 bean trong xml.</w:t>
       </w:r>
     </w:p>
     <w:p>
@@ -1937,7 +2016,23 @@
           <w:rFonts w:ascii="Verdana" w:hAnsi="Verdana" w:cs="Consolas"/>
           <w:color w:val="000000" w:themeColor="text1"/>
         </w:rPr>
-        <w:t>&lt;context:component-scan base-package=”dam.tan.springmvc”/&gt; nói với Spring tìm kiếm tất cả các lớp được chỉ rõ trong base-package, và tìm kiếm mỗi class đó xem nó có được annotated cùng với các annotation cụ thể của Sprin</w:t>
+        <w:t>&lt;context</w:t>
+      </w:r>
+      <w:proofErr w:type="gramStart"/>
+      <w:r>
+        <w:rPr>
+          <w:rFonts w:ascii="Verdana" w:hAnsi="Verdana" w:cs="Consolas"/>
+          <w:color w:val="000000" w:themeColor="text1"/>
+        </w:rPr>
+        <w:t>:component</w:t>
+      </w:r>
+      <w:proofErr w:type="gramEnd"/>
+      <w:r>
+        <w:rPr>
+          <w:rFonts w:ascii="Verdana" w:hAnsi="Verdana" w:cs="Consolas"/>
+          <w:color w:val="000000" w:themeColor="text1"/>
+        </w:rPr>
+        <w:t>-scan base-package=”dam.tan.springmvc”/&gt; nói với Spring tìm kiếm tất cả các lớp được chỉ rõ trong base-package, và tìm kiếm mỗi class đó xem nó có được annotated cùng với các annotation cụ thể của Sprin</w:t>
       </w:r>
       <w:r>
         <w:rPr>
@@ -1990,7 +2085,39 @@
           <w:rFonts w:ascii="Verdana" w:hAnsi="Verdana" w:cs="Consolas"/>
           <w:color w:val="000000" w:themeColor="text1"/>
         </w:rPr>
-        <w:t>Deloy file war này trong 1 container. Có nhiều cách để làm điều này. Trong trường hợp Tomcat, đặt file war này bên trong thư mục webapp của tomcat installation của bạn (tomcat/webapp) và click vào start.bat file(bên dưới tomcat/bin).</w:t>
+        <w:t xml:space="preserve">Deloy file war này trong 1 container. </w:t>
+      </w:r>
+      <w:proofErr w:type="gramStart"/>
+      <w:r>
+        <w:rPr>
+          <w:rFonts w:ascii="Verdana" w:hAnsi="Verdana" w:cs="Consolas"/>
+          <w:color w:val="000000" w:themeColor="text1"/>
+        </w:rPr>
+        <w:t>Có nhiều cách để làm điều này.</w:t>
+      </w:r>
+      <w:proofErr w:type="gramEnd"/>
+      <w:r>
+        <w:rPr>
+          <w:rFonts w:ascii="Verdana" w:hAnsi="Verdana" w:cs="Consolas"/>
+          <w:color w:val="000000" w:themeColor="text1"/>
+        </w:rPr>
+        <w:t xml:space="preserve"> Trong trường hợp Tomcat, đặt file war này bên trong thư mục webapp của tomcat installation của bạn (tomcat/webapp) và click vào start.bat </w:t>
+      </w:r>
+      <w:proofErr w:type="gramStart"/>
+      <w:r>
+        <w:rPr>
+          <w:rFonts w:ascii="Verdana" w:hAnsi="Verdana" w:cs="Consolas"/>
+          <w:color w:val="000000" w:themeColor="text1"/>
+        </w:rPr>
+        <w:t>file(</w:t>
+      </w:r>
+      <w:proofErr w:type="gramEnd"/>
+      <w:r>
+        <w:rPr>
+          <w:rFonts w:ascii="Verdana" w:hAnsi="Verdana" w:cs="Consolas"/>
+          <w:color w:val="000000" w:themeColor="text1"/>
+        </w:rPr>
+        <w:t>bên dưới tomcat/bin).</w:t>
       </w:r>
     </w:p>
     <w:p>
@@ -2001,12 +2128,21 @@
           <w:color w:val="000000" w:themeColor="text1"/>
         </w:rPr>
       </w:pPr>
-      <w:r>
-        <w:rPr>
-          <w:rFonts w:ascii="Verdana" w:hAnsi="Verdana" w:cs="Consolas"/>
-          <w:color w:val="000000" w:themeColor="text1"/>
-        </w:rPr>
-        <w:t>Để nhanh chóng, tôi sử dụng plugin eclipse jetty để chạy nó trên jetty. Click chuột phải vào file war -&gt; run as -&gt; run-jetty.</w:t>
+      <w:proofErr w:type="gramStart"/>
+      <w:r>
+        <w:rPr>
+          <w:rFonts w:ascii="Verdana" w:hAnsi="Verdana" w:cs="Consolas"/>
+          <w:color w:val="000000" w:themeColor="text1"/>
+        </w:rPr>
+        <w:t>Để nhanh chóng, tôi sử dụng plugin eclipse jetty để chạy nó trên jetty.</w:t>
+      </w:r>
+      <w:proofErr w:type="gramEnd"/>
+      <w:r>
+        <w:rPr>
+          <w:rFonts w:ascii="Verdana" w:hAnsi="Verdana" w:cs="Consolas"/>
+          <w:color w:val="000000" w:themeColor="text1"/>
+        </w:rPr>
+        <w:t xml:space="preserve"> Click chuột phải vào file war -&gt; run as -&gt; run-jetty.</w:t>
       </w:r>
     </w:p>
     <w:p>
@@ -2063,31 +2199,1761 @@
           <w:rFonts w:ascii="Verdana" w:hAnsi="Verdana" w:cs="Consolas"/>
           <w:color w:val="000000" w:themeColor="text1"/>
         </w:rPr>
-        <w:t>@EnableWebMvc tương tự như mvc:annotation-driven trong XML. Nó có khả năng hỗ trợ annotated @Controller mà sử dụng @RequestMapping để map requests tới phương thức cụ thể.</w:t>
-      </w:r>
-    </w:p>
-    <w:p>
-      <w:r>
-        <w:rPr>
-          <w:rFonts w:ascii="Verdana" w:hAnsi="Verdana" w:cs="Consolas"/>
-          <w:color w:val="000000" w:themeColor="text1"/>
-        </w:rPr>
-        <w:t>@ComponentScan tương tự context:component-scan base-package=”” cung cấp nơi mà các bean được spring container quản lý.</w:t>
-      </w:r>
-    </w:p>
-    <w:p>
-      <w:pPr>
-        <w:rPr>
-          <w:rFonts w:ascii="Verdana" w:hAnsi="Verdana" w:cs="Consolas"/>
-          <w:color w:val="000000" w:themeColor="text1"/>
-        </w:rPr>
-      </w:pPr>
-      <w:r>
-        <w:rPr>
-          <w:rFonts w:ascii="Verdana" w:hAnsi="Verdana" w:cs="Consolas"/>
-          <w:color w:val="000000" w:themeColor="text1"/>
-        </w:rPr>
-        <w:t>Bài 3: Spring 4 MVC Form Validation and Resource Handling(Annotations)</w:t>
+        <w:t>@EnableWebMvc tương tự như mvc</w:t>
+      </w:r>
+      <w:proofErr w:type="gramStart"/>
+      <w:r>
+        <w:rPr>
+          <w:rFonts w:ascii="Verdana" w:hAnsi="Verdana" w:cs="Consolas"/>
+          <w:color w:val="000000" w:themeColor="text1"/>
+        </w:rPr>
+        <w:t>:annotation</w:t>
+      </w:r>
+      <w:proofErr w:type="gramEnd"/>
+      <w:r>
+        <w:rPr>
+          <w:rFonts w:ascii="Verdana" w:hAnsi="Verdana" w:cs="Consolas"/>
+          <w:color w:val="000000" w:themeColor="text1"/>
+        </w:rPr>
+        <w:t>-driven trong XML. Nó có khả năng hỗ trợ annotated @Controller mà sử dụng @RequestMapping để map requests tới phương thức cụ thể.</w:t>
+      </w:r>
+    </w:p>
+    <w:p>
+      <w:r>
+        <w:rPr>
+          <w:rFonts w:ascii="Verdana" w:hAnsi="Verdana" w:cs="Consolas"/>
+          <w:color w:val="000000" w:themeColor="text1"/>
+        </w:rPr>
+        <w:t>@ComponentScan tương tự context</w:t>
+      </w:r>
+      <w:proofErr w:type="gramStart"/>
+      <w:r>
+        <w:rPr>
+          <w:rFonts w:ascii="Verdana" w:hAnsi="Verdana" w:cs="Consolas"/>
+          <w:color w:val="000000" w:themeColor="text1"/>
+        </w:rPr>
+        <w:t>:component</w:t>
+      </w:r>
+      <w:proofErr w:type="gramEnd"/>
+      <w:r>
+        <w:rPr>
+          <w:rFonts w:ascii="Verdana" w:hAnsi="Verdana" w:cs="Consolas"/>
+          <w:color w:val="000000" w:themeColor="text1"/>
+        </w:rPr>
+        <w:t>-scan base-package=”” cung cấp nơi mà các bean được spring container quản lý.</w:t>
+      </w:r>
+    </w:p>
+    <w:p>
+      <w:pPr>
+        <w:rPr>
+          <w:rFonts w:ascii="Verdana" w:hAnsi="Verdana" w:cs="Consolas"/>
+          <w:color w:val="000000" w:themeColor="text1"/>
+        </w:rPr>
+      </w:pPr>
+    </w:p>
+    <w:p>
+      <w:pPr>
+        <w:rPr>
+          <w:rFonts w:ascii="Verdana" w:hAnsi="Verdana" w:cs="Consolas"/>
+          <w:color w:val="000000" w:themeColor="text1"/>
+        </w:rPr>
+      </w:pPr>
+      <w:r>
+        <w:rPr>
+          <w:rFonts w:ascii="Verdana" w:hAnsi="Verdana" w:cs="Consolas"/>
+          <w:color w:val="000000" w:themeColor="text1"/>
+        </w:rPr>
+        <w:t>===============================================================================================================</w:t>
+      </w:r>
+    </w:p>
+    <w:p>
+      <w:pPr>
+        <w:rPr>
+          <w:rFonts w:ascii="Verdana" w:hAnsi="Verdana" w:cs="Consolas"/>
+          <w:color w:val="000000" w:themeColor="text1"/>
+        </w:rPr>
+      </w:pPr>
+      <w:r>
+        <w:rPr>
+          <w:rFonts w:ascii="Verdana" w:hAnsi="Verdana" w:cs="Consolas"/>
+          <w:color w:val="000000" w:themeColor="text1"/>
+        </w:rPr>
+        <w:t>Bài 2: Demo Hello World với Sping MVC mà dùng annotation, không cần file web.xml</w:t>
+      </w:r>
+    </w:p>
+    <w:p>
+      <w:pPr>
+        <w:rPr>
+          <w:rFonts w:ascii="Verdana" w:hAnsi="Verdana" w:cs="Consolas"/>
+          <w:color w:val="000000" w:themeColor="text1"/>
+        </w:rPr>
+      </w:pPr>
+      <w:r>
+        <w:rPr>
+          <w:rFonts w:ascii="Verdana" w:hAnsi="Verdana" w:cs="Consolas"/>
+          <w:color w:val="000000" w:themeColor="text1"/>
+        </w:rPr>
+        <w:t>Đầu tiên: cần chú ý: marven-war-pluggin:</w:t>
+      </w:r>
+    </w:p>
+    <w:p>
+      <w:pPr>
+        <w:autoSpaceDE w:val="0"/>
+        <w:autoSpaceDN w:val="0"/>
+        <w:adjustRightInd w:val="0"/>
+        <w:spacing w:after="0" w:line="240" w:lineRule="auto"/>
+        <w:rPr>
+          <w:rFonts w:ascii="Consolas" w:hAnsi="Consolas" w:cs="Consolas"/>
+          <w:sz w:val="20"/>
+          <w:szCs w:val="20"/>
+        </w:rPr>
+      </w:pPr>
+      <w:r>
+        <w:rPr>
+          <w:rFonts w:ascii="Consolas" w:hAnsi="Consolas" w:cs="Consolas"/>
+          <w:color w:val="008080"/>
+          <w:sz w:val="20"/>
+          <w:szCs w:val="20"/>
+        </w:rPr>
+        <w:t>&lt;</w:t>
+      </w:r>
+      <w:proofErr w:type="gramStart"/>
+      <w:r>
+        <w:rPr>
+          <w:rFonts w:ascii="Consolas" w:hAnsi="Consolas" w:cs="Consolas"/>
+          <w:color w:val="3F7F7F"/>
+          <w:sz w:val="20"/>
+          <w:szCs w:val="20"/>
+        </w:rPr>
+        <w:t>pluginManagement</w:t>
+      </w:r>
+      <w:proofErr w:type="gramEnd"/>
+      <w:r>
+        <w:rPr>
+          <w:rFonts w:ascii="Consolas" w:hAnsi="Consolas" w:cs="Consolas"/>
+          <w:color w:val="008080"/>
+          <w:sz w:val="20"/>
+          <w:szCs w:val="20"/>
+        </w:rPr>
+        <w:t>&gt;</w:t>
+      </w:r>
+    </w:p>
+    <w:p>
+      <w:pPr>
+        <w:autoSpaceDE w:val="0"/>
+        <w:autoSpaceDN w:val="0"/>
+        <w:adjustRightInd w:val="0"/>
+        <w:spacing w:after="0" w:line="240" w:lineRule="auto"/>
+        <w:rPr>
+          <w:rFonts w:ascii="Consolas" w:hAnsi="Consolas" w:cs="Consolas"/>
+          <w:sz w:val="20"/>
+          <w:szCs w:val="20"/>
+        </w:rPr>
+      </w:pPr>
+      <w:r>
+        <w:rPr>
+          <w:rFonts w:ascii="Consolas" w:hAnsi="Consolas" w:cs="Consolas"/>
+          <w:color w:val="000000"/>
+          <w:sz w:val="20"/>
+          <w:szCs w:val="20"/>
+        </w:rPr>
+        <w:t xml:space="preserve">        </w:t>
+      </w:r>
+      <w:r>
+        <w:rPr>
+          <w:rFonts w:ascii="Consolas" w:hAnsi="Consolas" w:cs="Consolas"/>
+          <w:color w:val="008080"/>
+          <w:sz w:val="20"/>
+          <w:szCs w:val="20"/>
+        </w:rPr>
+        <w:t>&lt;</w:t>
+      </w:r>
+      <w:proofErr w:type="gramStart"/>
+      <w:r>
+        <w:rPr>
+          <w:rFonts w:ascii="Consolas" w:hAnsi="Consolas" w:cs="Consolas"/>
+          <w:color w:val="3F7F7F"/>
+          <w:sz w:val="20"/>
+          <w:szCs w:val="20"/>
+        </w:rPr>
+        <w:t>plugins</w:t>
+      </w:r>
+      <w:proofErr w:type="gramEnd"/>
+      <w:r>
+        <w:rPr>
+          <w:rFonts w:ascii="Consolas" w:hAnsi="Consolas" w:cs="Consolas"/>
+          <w:color w:val="008080"/>
+          <w:sz w:val="20"/>
+          <w:szCs w:val="20"/>
+        </w:rPr>
+        <w:t>&gt;</w:t>
+      </w:r>
+    </w:p>
+    <w:p>
+      <w:pPr>
+        <w:autoSpaceDE w:val="0"/>
+        <w:autoSpaceDN w:val="0"/>
+        <w:adjustRightInd w:val="0"/>
+        <w:spacing w:after="0" w:line="240" w:lineRule="auto"/>
+        <w:rPr>
+          <w:rFonts w:ascii="Consolas" w:hAnsi="Consolas" w:cs="Consolas"/>
+          <w:sz w:val="20"/>
+          <w:szCs w:val="20"/>
+        </w:rPr>
+      </w:pPr>
+      <w:r>
+        <w:rPr>
+          <w:rFonts w:ascii="Consolas" w:hAnsi="Consolas" w:cs="Consolas"/>
+          <w:color w:val="000000"/>
+          <w:sz w:val="20"/>
+          <w:szCs w:val="20"/>
+        </w:rPr>
+        <w:t xml:space="preserve">            </w:t>
+      </w:r>
+      <w:r>
+        <w:rPr>
+          <w:rFonts w:ascii="Consolas" w:hAnsi="Consolas" w:cs="Consolas"/>
+          <w:color w:val="008080"/>
+          <w:sz w:val="20"/>
+          <w:szCs w:val="20"/>
+        </w:rPr>
+        <w:t>&lt;</w:t>
+      </w:r>
+      <w:proofErr w:type="gramStart"/>
+      <w:r>
+        <w:rPr>
+          <w:rFonts w:ascii="Consolas" w:hAnsi="Consolas" w:cs="Consolas"/>
+          <w:color w:val="3F7F7F"/>
+          <w:sz w:val="20"/>
+          <w:szCs w:val="20"/>
+        </w:rPr>
+        <w:t>plugin</w:t>
+      </w:r>
+      <w:proofErr w:type="gramEnd"/>
+      <w:r>
+        <w:rPr>
+          <w:rFonts w:ascii="Consolas" w:hAnsi="Consolas" w:cs="Consolas"/>
+          <w:color w:val="008080"/>
+          <w:sz w:val="20"/>
+          <w:szCs w:val="20"/>
+        </w:rPr>
+        <w:t>&gt;</w:t>
+      </w:r>
+    </w:p>
+    <w:p>
+      <w:pPr>
+        <w:autoSpaceDE w:val="0"/>
+        <w:autoSpaceDN w:val="0"/>
+        <w:adjustRightInd w:val="0"/>
+        <w:spacing w:after="0" w:line="240" w:lineRule="auto"/>
+        <w:rPr>
+          <w:rFonts w:ascii="Consolas" w:hAnsi="Consolas" w:cs="Consolas"/>
+          <w:sz w:val="20"/>
+          <w:szCs w:val="20"/>
+        </w:rPr>
+      </w:pPr>
+      <w:r>
+        <w:rPr>
+          <w:rFonts w:ascii="Consolas" w:hAnsi="Consolas" w:cs="Consolas"/>
+          <w:color w:val="000000"/>
+          <w:sz w:val="20"/>
+          <w:szCs w:val="20"/>
+        </w:rPr>
+        <w:t xml:space="preserve">                </w:t>
+      </w:r>
+      <w:r>
+        <w:rPr>
+          <w:rFonts w:ascii="Consolas" w:hAnsi="Consolas" w:cs="Consolas"/>
+          <w:color w:val="008080"/>
+          <w:sz w:val="20"/>
+          <w:szCs w:val="20"/>
+        </w:rPr>
+        <w:t>&lt;</w:t>
+      </w:r>
+      <w:r>
+        <w:rPr>
+          <w:rFonts w:ascii="Consolas" w:hAnsi="Consolas" w:cs="Consolas"/>
+          <w:color w:val="3F7F7F"/>
+          <w:sz w:val="20"/>
+          <w:szCs w:val="20"/>
+        </w:rPr>
+        <w:t>groupId</w:t>
+      </w:r>
+      <w:r>
+        <w:rPr>
+          <w:rFonts w:ascii="Consolas" w:hAnsi="Consolas" w:cs="Consolas"/>
+          <w:color w:val="008080"/>
+          <w:sz w:val="20"/>
+          <w:szCs w:val="20"/>
+        </w:rPr>
+        <w:t>&gt;</w:t>
+      </w:r>
+      <w:r>
+        <w:rPr>
+          <w:rFonts w:ascii="Consolas" w:hAnsi="Consolas" w:cs="Consolas"/>
+          <w:color w:val="000000"/>
+          <w:sz w:val="20"/>
+          <w:szCs w:val="20"/>
+        </w:rPr>
+        <w:t>org.apache.maven.plugins</w:t>
+      </w:r>
+      <w:r>
+        <w:rPr>
+          <w:rFonts w:ascii="Consolas" w:hAnsi="Consolas" w:cs="Consolas"/>
+          <w:color w:val="008080"/>
+          <w:sz w:val="20"/>
+          <w:szCs w:val="20"/>
+        </w:rPr>
+        <w:t>&lt;/</w:t>
+      </w:r>
+      <w:r>
+        <w:rPr>
+          <w:rFonts w:ascii="Consolas" w:hAnsi="Consolas" w:cs="Consolas"/>
+          <w:color w:val="3F7F7F"/>
+          <w:sz w:val="20"/>
+          <w:szCs w:val="20"/>
+        </w:rPr>
+        <w:t>groupId</w:t>
+      </w:r>
+      <w:r>
+        <w:rPr>
+          <w:rFonts w:ascii="Consolas" w:hAnsi="Consolas" w:cs="Consolas"/>
+          <w:color w:val="008080"/>
+          <w:sz w:val="20"/>
+          <w:szCs w:val="20"/>
+        </w:rPr>
+        <w:t>&gt;</w:t>
+      </w:r>
+    </w:p>
+    <w:p>
+      <w:pPr>
+        <w:autoSpaceDE w:val="0"/>
+        <w:autoSpaceDN w:val="0"/>
+        <w:adjustRightInd w:val="0"/>
+        <w:spacing w:after="0" w:line="240" w:lineRule="auto"/>
+        <w:rPr>
+          <w:rFonts w:ascii="Consolas" w:hAnsi="Consolas" w:cs="Consolas"/>
+          <w:sz w:val="20"/>
+          <w:szCs w:val="20"/>
+        </w:rPr>
+      </w:pPr>
+      <w:r>
+        <w:rPr>
+          <w:rFonts w:ascii="Consolas" w:hAnsi="Consolas" w:cs="Consolas"/>
+          <w:color w:val="000000"/>
+          <w:sz w:val="20"/>
+          <w:szCs w:val="20"/>
+        </w:rPr>
+        <w:t xml:space="preserve">                </w:t>
+      </w:r>
+      <w:r>
+        <w:rPr>
+          <w:rFonts w:ascii="Consolas" w:hAnsi="Consolas" w:cs="Consolas"/>
+          <w:color w:val="008080"/>
+          <w:sz w:val="20"/>
+          <w:szCs w:val="20"/>
+        </w:rPr>
+        <w:t>&lt;</w:t>
+      </w:r>
+      <w:proofErr w:type="gramStart"/>
+      <w:r>
+        <w:rPr>
+          <w:rFonts w:ascii="Consolas" w:hAnsi="Consolas" w:cs="Consolas"/>
+          <w:color w:val="3F7F7F"/>
+          <w:sz w:val="20"/>
+          <w:szCs w:val="20"/>
+        </w:rPr>
+        <w:t>artifactId</w:t>
+      </w:r>
+      <w:r>
+        <w:rPr>
+          <w:rFonts w:ascii="Consolas" w:hAnsi="Consolas" w:cs="Consolas"/>
+          <w:color w:val="008080"/>
+          <w:sz w:val="20"/>
+          <w:szCs w:val="20"/>
+        </w:rPr>
+        <w:t>&gt;</w:t>
+      </w:r>
+      <w:proofErr w:type="gramEnd"/>
+      <w:r>
+        <w:rPr>
+          <w:rFonts w:ascii="Consolas" w:hAnsi="Consolas" w:cs="Consolas"/>
+          <w:color w:val="000000"/>
+          <w:sz w:val="20"/>
+          <w:szCs w:val="20"/>
+          <w:u w:val="single"/>
+        </w:rPr>
+        <w:t>maven</w:t>
+      </w:r>
+      <w:r>
+        <w:rPr>
+          <w:rFonts w:ascii="Consolas" w:hAnsi="Consolas" w:cs="Consolas"/>
+          <w:color w:val="000000"/>
+          <w:sz w:val="20"/>
+          <w:szCs w:val="20"/>
+        </w:rPr>
+        <w:t>-compiler-</w:t>
+      </w:r>
+      <w:r>
+        <w:rPr>
+          <w:rFonts w:ascii="Consolas" w:hAnsi="Consolas" w:cs="Consolas"/>
+          <w:color w:val="000000"/>
+          <w:sz w:val="20"/>
+          <w:szCs w:val="20"/>
+          <w:u w:val="single"/>
+        </w:rPr>
+        <w:t>plugin</w:t>
+      </w:r>
+      <w:r>
+        <w:rPr>
+          <w:rFonts w:ascii="Consolas" w:hAnsi="Consolas" w:cs="Consolas"/>
+          <w:color w:val="008080"/>
+          <w:sz w:val="20"/>
+          <w:szCs w:val="20"/>
+        </w:rPr>
+        <w:t>&lt;/</w:t>
+      </w:r>
+      <w:r>
+        <w:rPr>
+          <w:rFonts w:ascii="Consolas" w:hAnsi="Consolas" w:cs="Consolas"/>
+          <w:color w:val="3F7F7F"/>
+          <w:sz w:val="20"/>
+          <w:szCs w:val="20"/>
+        </w:rPr>
+        <w:t>artifactId</w:t>
+      </w:r>
+      <w:r>
+        <w:rPr>
+          <w:rFonts w:ascii="Consolas" w:hAnsi="Consolas" w:cs="Consolas"/>
+          <w:color w:val="008080"/>
+          <w:sz w:val="20"/>
+          <w:szCs w:val="20"/>
+        </w:rPr>
+        <w:t>&gt;</w:t>
+      </w:r>
+    </w:p>
+    <w:p>
+      <w:pPr>
+        <w:autoSpaceDE w:val="0"/>
+        <w:autoSpaceDN w:val="0"/>
+        <w:adjustRightInd w:val="0"/>
+        <w:spacing w:after="0" w:line="240" w:lineRule="auto"/>
+        <w:rPr>
+          <w:rFonts w:ascii="Consolas" w:hAnsi="Consolas" w:cs="Consolas"/>
+          <w:sz w:val="20"/>
+          <w:szCs w:val="20"/>
+        </w:rPr>
+      </w:pPr>
+      <w:r>
+        <w:rPr>
+          <w:rFonts w:ascii="Consolas" w:hAnsi="Consolas" w:cs="Consolas"/>
+          <w:color w:val="000000"/>
+          <w:sz w:val="20"/>
+          <w:szCs w:val="20"/>
+        </w:rPr>
+        <w:t xml:space="preserve">                </w:t>
+      </w:r>
+      <w:r>
+        <w:rPr>
+          <w:rFonts w:ascii="Consolas" w:hAnsi="Consolas" w:cs="Consolas"/>
+          <w:color w:val="008080"/>
+          <w:sz w:val="20"/>
+          <w:szCs w:val="20"/>
+        </w:rPr>
+        <w:t>&lt;</w:t>
+      </w:r>
+      <w:proofErr w:type="gramStart"/>
+      <w:r>
+        <w:rPr>
+          <w:rFonts w:ascii="Consolas" w:hAnsi="Consolas" w:cs="Consolas"/>
+          <w:color w:val="3F7F7F"/>
+          <w:sz w:val="20"/>
+          <w:szCs w:val="20"/>
+        </w:rPr>
+        <w:t>version</w:t>
+      </w:r>
+      <w:r>
+        <w:rPr>
+          <w:rFonts w:ascii="Consolas" w:hAnsi="Consolas" w:cs="Consolas"/>
+          <w:color w:val="008080"/>
+          <w:sz w:val="20"/>
+          <w:szCs w:val="20"/>
+        </w:rPr>
+        <w:t>&gt;</w:t>
+      </w:r>
+      <w:proofErr w:type="gramEnd"/>
+      <w:r>
+        <w:rPr>
+          <w:rFonts w:ascii="Consolas" w:hAnsi="Consolas" w:cs="Consolas"/>
+          <w:color w:val="000000"/>
+          <w:sz w:val="20"/>
+          <w:szCs w:val="20"/>
+        </w:rPr>
+        <w:t>3.2</w:t>
+      </w:r>
+      <w:r>
+        <w:rPr>
+          <w:rFonts w:ascii="Consolas" w:hAnsi="Consolas" w:cs="Consolas"/>
+          <w:color w:val="008080"/>
+          <w:sz w:val="20"/>
+          <w:szCs w:val="20"/>
+        </w:rPr>
+        <w:t>&lt;/</w:t>
+      </w:r>
+      <w:r>
+        <w:rPr>
+          <w:rFonts w:ascii="Consolas" w:hAnsi="Consolas" w:cs="Consolas"/>
+          <w:color w:val="3F7F7F"/>
+          <w:sz w:val="20"/>
+          <w:szCs w:val="20"/>
+        </w:rPr>
+        <w:t>version</w:t>
+      </w:r>
+      <w:r>
+        <w:rPr>
+          <w:rFonts w:ascii="Consolas" w:hAnsi="Consolas" w:cs="Consolas"/>
+          <w:color w:val="008080"/>
+          <w:sz w:val="20"/>
+          <w:szCs w:val="20"/>
+        </w:rPr>
+        <w:t>&gt;</w:t>
+      </w:r>
+    </w:p>
+    <w:p>
+      <w:pPr>
+        <w:autoSpaceDE w:val="0"/>
+        <w:autoSpaceDN w:val="0"/>
+        <w:adjustRightInd w:val="0"/>
+        <w:spacing w:after="0" w:line="240" w:lineRule="auto"/>
+        <w:rPr>
+          <w:rFonts w:ascii="Consolas" w:hAnsi="Consolas" w:cs="Consolas"/>
+          <w:sz w:val="20"/>
+          <w:szCs w:val="20"/>
+        </w:rPr>
+      </w:pPr>
+      <w:r>
+        <w:rPr>
+          <w:rFonts w:ascii="Consolas" w:hAnsi="Consolas" w:cs="Consolas"/>
+          <w:color w:val="000000"/>
+          <w:sz w:val="20"/>
+          <w:szCs w:val="20"/>
+        </w:rPr>
+        <w:t xml:space="preserve">                </w:t>
+      </w:r>
+      <w:r>
+        <w:rPr>
+          <w:rFonts w:ascii="Consolas" w:hAnsi="Consolas" w:cs="Consolas"/>
+          <w:color w:val="008080"/>
+          <w:sz w:val="20"/>
+          <w:szCs w:val="20"/>
+        </w:rPr>
+        <w:t>&lt;</w:t>
+      </w:r>
+      <w:proofErr w:type="gramStart"/>
+      <w:r>
+        <w:rPr>
+          <w:rFonts w:ascii="Consolas" w:hAnsi="Consolas" w:cs="Consolas"/>
+          <w:color w:val="3F7F7F"/>
+          <w:sz w:val="20"/>
+          <w:szCs w:val="20"/>
+        </w:rPr>
+        <w:t>configuration</w:t>
+      </w:r>
+      <w:proofErr w:type="gramEnd"/>
+      <w:r>
+        <w:rPr>
+          <w:rFonts w:ascii="Consolas" w:hAnsi="Consolas" w:cs="Consolas"/>
+          <w:color w:val="008080"/>
+          <w:sz w:val="20"/>
+          <w:szCs w:val="20"/>
+        </w:rPr>
+        <w:t>&gt;</w:t>
+      </w:r>
+    </w:p>
+    <w:p>
+      <w:pPr>
+        <w:autoSpaceDE w:val="0"/>
+        <w:autoSpaceDN w:val="0"/>
+        <w:adjustRightInd w:val="0"/>
+        <w:spacing w:after="0" w:line="240" w:lineRule="auto"/>
+        <w:rPr>
+          <w:rFonts w:ascii="Consolas" w:hAnsi="Consolas" w:cs="Consolas"/>
+          <w:sz w:val="20"/>
+          <w:szCs w:val="20"/>
+        </w:rPr>
+      </w:pPr>
+      <w:r>
+        <w:rPr>
+          <w:rFonts w:ascii="Consolas" w:hAnsi="Consolas" w:cs="Consolas"/>
+          <w:color w:val="000000"/>
+          <w:sz w:val="20"/>
+          <w:szCs w:val="20"/>
+        </w:rPr>
+        <w:t xml:space="preserve">                    </w:t>
+      </w:r>
+      <w:r>
+        <w:rPr>
+          <w:rFonts w:ascii="Consolas" w:hAnsi="Consolas" w:cs="Consolas"/>
+          <w:color w:val="008080"/>
+          <w:sz w:val="20"/>
+          <w:szCs w:val="20"/>
+        </w:rPr>
+        <w:t>&lt;</w:t>
+      </w:r>
+      <w:proofErr w:type="gramStart"/>
+      <w:r>
+        <w:rPr>
+          <w:rFonts w:ascii="Consolas" w:hAnsi="Consolas" w:cs="Consolas"/>
+          <w:color w:val="3F7F7F"/>
+          <w:sz w:val="20"/>
+          <w:szCs w:val="20"/>
+        </w:rPr>
+        <w:t>source</w:t>
+      </w:r>
+      <w:r>
+        <w:rPr>
+          <w:rFonts w:ascii="Consolas" w:hAnsi="Consolas" w:cs="Consolas"/>
+          <w:color w:val="008080"/>
+          <w:sz w:val="20"/>
+          <w:szCs w:val="20"/>
+        </w:rPr>
+        <w:t>&gt;</w:t>
+      </w:r>
+      <w:proofErr w:type="gramEnd"/>
+      <w:r>
+        <w:rPr>
+          <w:rFonts w:ascii="Consolas" w:hAnsi="Consolas" w:cs="Consolas"/>
+          <w:color w:val="000000"/>
+          <w:sz w:val="20"/>
+          <w:szCs w:val="20"/>
+        </w:rPr>
+        <w:t>1.6</w:t>
+      </w:r>
+      <w:r>
+        <w:rPr>
+          <w:rFonts w:ascii="Consolas" w:hAnsi="Consolas" w:cs="Consolas"/>
+          <w:color w:val="008080"/>
+          <w:sz w:val="20"/>
+          <w:szCs w:val="20"/>
+        </w:rPr>
+        <w:t>&lt;/</w:t>
+      </w:r>
+      <w:r>
+        <w:rPr>
+          <w:rFonts w:ascii="Consolas" w:hAnsi="Consolas" w:cs="Consolas"/>
+          <w:color w:val="3F7F7F"/>
+          <w:sz w:val="20"/>
+          <w:szCs w:val="20"/>
+        </w:rPr>
+        <w:t>source</w:t>
+      </w:r>
+      <w:r>
+        <w:rPr>
+          <w:rFonts w:ascii="Consolas" w:hAnsi="Consolas" w:cs="Consolas"/>
+          <w:color w:val="008080"/>
+          <w:sz w:val="20"/>
+          <w:szCs w:val="20"/>
+        </w:rPr>
+        <w:t>&gt;</w:t>
+      </w:r>
+    </w:p>
+    <w:p>
+      <w:pPr>
+        <w:autoSpaceDE w:val="0"/>
+        <w:autoSpaceDN w:val="0"/>
+        <w:adjustRightInd w:val="0"/>
+        <w:spacing w:after="0" w:line="240" w:lineRule="auto"/>
+        <w:rPr>
+          <w:rFonts w:ascii="Consolas" w:hAnsi="Consolas" w:cs="Consolas"/>
+          <w:sz w:val="20"/>
+          <w:szCs w:val="20"/>
+        </w:rPr>
+      </w:pPr>
+      <w:r>
+        <w:rPr>
+          <w:rFonts w:ascii="Consolas" w:hAnsi="Consolas" w:cs="Consolas"/>
+          <w:color w:val="000000"/>
+          <w:sz w:val="20"/>
+          <w:szCs w:val="20"/>
+        </w:rPr>
+        <w:t xml:space="preserve">                    </w:t>
+      </w:r>
+      <w:r>
+        <w:rPr>
+          <w:rFonts w:ascii="Consolas" w:hAnsi="Consolas" w:cs="Consolas"/>
+          <w:color w:val="008080"/>
+          <w:sz w:val="20"/>
+          <w:szCs w:val="20"/>
+        </w:rPr>
+        <w:t>&lt;</w:t>
+      </w:r>
+      <w:proofErr w:type="gramStart"/>
+      <w:r>
+        <w:rPr>
+          <w:rFonts w:ascii="Consolas" w:hAnsi="Consolas" w:cs="Consolas"/>
+          <w:color w:val="3F7F7F"/>
+          <w:sz w:val="20"/>
+          <w:szCs w:val="20"/>
+        </w:rPr>
+        <w:t>target</w:t>
+      </w:r>
+      <w:r>
+        <w:rPr>
+          <w:rFonts w:ascii="Consolas" w:hAnsi="Consolas" w:cs="Consolas"/>
+          <w:color w:val="008080"/>
+          <w:sz w:val="20"/>
+          <w:szCs w:val="20"/>
+        </w:rPr>
+        <w:t>&gt;</w:t>
+      </w:r>
+      <w:proofErr w:type="gramEnd"/>
+      <w:r>
+        <w:rPr>
+          <w:rFonts w:ascii="Consolas" w:hAnsi="Consolas" w:cs="Consolas"/>
+          <w:color w:val="000000"/>
+          <w:sz w:val="20"/>
+          <w:szCs w:val="20"/>
+        </w:rPr>
+        <w:t>1.6</w:t>
+      </w:r>
+      <w:r>
+        <w:rPr>
+          <w:rFonts w:ascii="Consolas" w:hAnsi="Consolas" w:cs="Consolas"/>
+          <w:color w:val="008080"/>
+          <w:sz w:val="20"/>
+          <w:szCs w:val="20"/>
+        </w:rPr>
+        <w:t>&lt;/</w:t>
+      </w:r>
+      <w:r>
+        <w:rPr>
+          <w:rFonts w:ascii="Consolas" w:hAnsi="Consolas" w:cs="Consolas"/>
+          <w:color w:val="3F7F7F"/>
+          <w:sz w:val="20"/>
+          <w:szCs w:val="20"/>
+        </w:rPr>
+        <w:t>target</w:t>
+      </w:r>
+      <w:r>
+        <w:rPr>
+          <w:rFonts w:ascii="Consolas" w:hAnsi="Consolas" w:cs="Consolas"/>
+          <w:color w:val="008080"/>
+          <w:sz w:val="20"/>
+          <w:szCs w:val="20"/>
+        </w:rPr>
+        <w:t>&gt;</w:t>
+      </w:r>
+    </w:p>
+    <w:p>
+      <w:pPr>
+        <w:autoSpaceDE w:val="0"/>
+        <w:autoSpaceDN w:val="0"/>
+        <w:adjustRightInd w:val="0"/>
+        <w:spacing w:after="0" w:line="240" w:lineRule="auto"/>
+        <w:rPr>
+          <w:rFonts w:ascii="Consolas" w:hAnsi="Consolas" w:cs="Consolas"/>
+          <w:sz w:val="20"/>
+          <w:szCs w:val="20"/>
+        </w:rPr>
+      </w:pPr>
+      <w:r>
+        <w:rPr>
+          <w:rFonts w:ascii="Consolas" w:hAnsi="Consolas" w:cs="Consolas"/>
+          <w:color w:val="000000"/>
+          <w:sz w:val="20"/>
+          <w:szCs w:val="20"/>
+        </w:rPr>
+        <w:t xml:space="preserve">                </w:t>
+      </w:r>
+      <w:r>
+        <w:rPr>
+          <w:rFonts w:ascii="Consolas" w:hAnsi="Consolas" w:cs="Consolas"/>
+          <w:color w:val="008080"/>
+          <w:sz w:val="20"/>
+          <w:szCs w:val="20"/>
+        </w:rPr>
+        <w:t>&lt;/</w:t>
+      </w:r>
+      <w:r>
+        <w:rPr>
+          <w:rFonts w:ascii="Consolas" w:hAnsi="Consolas" w:cs="Consolas"/>
+          <w:color w:val="3F7F7F"/>
+          <w:sz w:val="20"/>
+          <w:szCs w:val="20"/>
+        </w:rPr>
+        <w:t>configuration</w:t>
+      </w:r>
+      <w:r>
+        <w:rPr>
+          <w:rFonts w:ascii="Consolas" w:hAnsi="Consolas" w:cs="Consolas"/>
+          <w:color w:val="008080"/>
+          <w:sz w:val="20"/>
+          <w:szCs w:val="20"/>
+        </w:rPr>
+        <w:t>&gt;</w:t>
+      </w:r>
+    </w:p>
+    <w:p>
+      <w:pPr>
+        <w:autoSpaceDE w:val="0"/>
+        <w:autoSpaceDN w:val="0"/>
+        <w:adjustRightInd w:val="0"/>
+        <w:spacing w:after="0" w:line="240" w:lineRule="auto"/>
+        <w:rPr>
+          <w:rFonts w:ascii="Consolas" w:hAnsi="Consolas" w:cs="Consolas"/>
+          <w:sz w:val="20"/>
+          <w:szCs w:val="20"/>
+        </w:rPr>
+      </w:pPr>
+      <w:r>
+        <w:rPr>
+          <w:rFonts w:ascii="Consolas" w:hAnsi="Consolas" w:cs="Consolas"/>
+          <w:color w:val="000000"/>
+          <w:sz w:val="20"/>
+          <w:szCs w:val="20"/>
+        </w:rPr>
+        <w:t xml:space="preserve">            </w:t>
+      </w:r>
+      <w:r>
+        <w:rPr>
+          <w:rFonts w:ascii="Consolas" w:hAnsi="Consolas" w:cs="Consolas"/>
+          <w:color w:val="008080"/>
+          <w:sz w:val="20"/>
+          <w:szCs w:val="20"/>
+        </w:rPr>
+        <w:t>&lt;/</w:t>
+      </w:r>
+      <w:r>
+        <w:rPr>
+          <w:rFonts w:ascii="Consolas" w:hAnsi="Consolas" w:cs="Consolas"/>
+          <w:color w:val="3F7F7F"/>
+          <w:sz w:val="20"/>
+          <w:szCs w:val="20"/>
+        </w:rPr>
+        <w:t>plugin</w:t>
+      </w:r>
+      <w:r>
+        <w:rPr>
+          <w:rFonts w:ascii="Consolas" w:hAnsi="Consolas" w:cs="Consolas"/>
+          <w:color w:val="008080"/>
+          <w:sz w:val="20"/>
+          <w:szCs w:val="20"/>
+        </w:rPr>
+        <w:t>&gt;</w:t>
+      </w:r>
+    </w:p>
+    <w:p>
+      <w:pPr>
+        <w:autoSpaceDE w:val="0"/>
+        <w:autoSpaceDN w:val="0"/>
+        <w:adjustRightInd w:val="0"/>
+        <w:spacing w:after="0" w:line="240" w:lineRule="auto"/>
+        <w:rPr>
+          <w:rFonts w:ascii="Consolas" w:hAnsi="Consolas" w:cs="Consolas"/>
+          <w:sz w:val="20"/>
+          <w:szCs w:val="20"/>
+        </w:rPr>
+      </w:pPr>
+      <w:r>
+        <w:rPr>
+          <w:rFonts w:ascii="Consolas" w:hAnsi="Consolas" w:cs="Consolas"/>
+          <w:color w:val="000000"/>
+          <w:sz w:val="20"/>
+          <w:szCs w:val="20"/>
+        </w:rPr>
+        <w:t xml:space="preserve">            </w:t>
+      </w:r>
+      <w:r>
+        <w:rPr>
+          <w:rFonts w:ascii="Consolas" w:hAnsi="Consolas" w:cs="Consolas"/>
+          <w:color w:val="008080"/>
+          <w:sz w:val="20"/>
+          <w:szCs w:val="20"/>
+        </w:rPr>
+        <w:t>&lt;</w:t>
+      </w:r>
+      <w:proofErr w:type="gramStart"/>
+      <w:r>
+        <w:rPr>
+          <w:rFonts w:ascii="Consolas" w:hAnsi="Consolas" w:cs="Consolas"/>
+          <w:color w:val="3F7F7F"/>
+          <w:sz w:val="20"/>
+          <w:szCs w:val="20"/>
+        </w:rPr>
+        <w:t>plugin</w:t>
+      </w:r>
+      <w:proofErr w:type="gramEnd"/>
+      <w:r>
+        <w:rPr>
+          <w:rFonts w:ascii="Consolas" w:hAnsi="Consolas" w:cs="Consolas"/>
+          <w:color w:val="008080"/>
+          <w:sz w:val="20"/>
+          <w:szCs w:val="20"/>
+        </w:rPr>
+        <w:t>&gt;</w:t>
+      </w:r>
+    </w:p>
+    <w:p>
+      <w:pPr>
+        <w:autoSpaceDE w:val="0"/>
+        <w:autoSpaceDN w:val="0"/>
+        <w:adjustRightInd w:val="0"/>
+        <w:spacing w:after="0" w:line="240" w:lineRule="auto"/>
+        <w:rPr>
+          <w:rFonts w:ascii="Consolas" w:hAnsi="Consolas" w:cs="Consolas"/>
+          <w:sz w:val="20"/>
+          <w:szCs w:val="20"/>
+        </w:rPr>
+      </w:pPr>
+      <w:r>
+        <w:rPr>
+          <w:rFonts w:ascii="Consolas" w:hAnsi="Consolas" w:cs="Consolas"/>
+          <w:color w:val="000000"/>
+          <w:sz w:val="20"/>
+          <w:szCs w:val="20"/>
+        </w:rPr>
+        <w:t xml:space="preserve">                </w:t>
+      </w:r>
+      <w:r>
+        <w:rPr>
+          <w:rFonts w:ascii="Consolas" w:hAnsi="Consolas" w:cs="Consolas"/>
+          <w:color w:val="008080"/>
+          <w:sz w:val="20"/>
+          <w:szCs w:val="20"/>
+        </w:rPr>
+        <w:t>&lt;</w:t>
+      </w:r>
+      <w:r>
+        <w:rPr>
+          <w:rFonts w:ascii="Consolas" w:hAnsi="Consolas" w:cs="Consolas"/>
+          <w:color w:val="3F7F7F"/>
+          <w:sz w:val="20"/>
+          <w:szCs w:val="20"/>
+        </w:rPr>
+        <w:t>groupId</w:t>
+      </w:r>
+      <w:r>
+        <w:rPr>
+          <w:rFonts w:ascii="Consolas" w:hAnsi="Consolas" w:cs="Consolas"/>
+          <w:color w:val="008080"/>
+          <w:sz w:val="20"/>
+          <w:szCs w:val="20"/>
+        </w:rPr>
+        <w:t>&gt;</w:t>
+      </w:r>
+      <w:r>
+        <w:rPr>
+          <w:rFonts w:ascii="Consolas" w:hAnsi="Consolas" w:cs="Consolas"/>
+          <w:color w:val="000000"/>
+          <w:sz w:val="20"/>
+          <w:szCs w:val="20"/>
+        </w:rPr>
+        <w:t>org.apache.maven.plugins</w:t>
+      </w:r>
+      <w:r>
+        <w:rPr>
+          <w:rFonts w:ascii="Consolas" w:hAnsi="Consolas" w:cs="Consolas"/>
+          <w:color w:val="008080"/>
+          <w:sz w:val="20"/>
+          <w:szCs w:val="20"/>
+        </w:rPr>
+        <w:t>&lt;/</w:t>
+      </w:r>
+      <w:r>
+        <w:rPr>
+          <w:rFonts w:ascii="Consolas" w:hAnsi="Consolas" w:cs="Consolas"/>
+          <w:color w:val="3F7F7F"/>
+          <w:sz w:val="20"/>
+          <w:szCs w:val="20"/>
+        </w:rPr>
+        <w:t>groupId</w:t>
+      </w:r>
+      <w:r>
+        <w:rPr>
+          <w:rFonts w:ascii="Consolas" w:hAnsi="Consolas" w:cs="Consolas"/>
+          <w:color w:val="008080"/>
+          <w:sz w:val="20"/>
+          <w:szCs w:val="20"/>
+        </w:rPr>
+        <w:t>&gt;</w:t>
+      </w:r>
+    </w:p>
+    <w:p>
+      <w:pPr>
+        <w:autoSpaceDE w:val="0"/>
+        <w:autoSpaceDN w:val="0"/>
+        <w:adjustRightInd w:val="0"/>
+        <w:spacing w:after="0" w:line="240" w:lineRule="auto"/>
+        <w:rPr>
+          <w:rFonts w:ascii="Consolas" w:hAnsi="Consolas" w:cs="Consolas"/>
+          <w:sz w:val="20"/>
+          <w:szCs w:val="20"/>
+        </w:rPr>
+      </w:pPr>
+      <w:r>
+        <w:rPr>
+          <w:rFonts w:ascii="Consolas" w:hAnsi="Consolas" w:cs="Consolas"/>
+          <w:color w:val="000000"/>
+          <w:sz w:val="20"/>
+          <w:szCs w:val="20"/>
+        </w:rPr>
+        <w:t xml:space="preserve">                </w:t>
+      </w:r>
+      <w:r>
+        <w:rPr>
+          <w:rFonts w:ascii="Consolas" w:hAnsi="Consolas" w:cs="Consolas"/>
+          <w:color w:val="008080"/>
+          <w:sz w:val="20"/>
+          <w:szCs w:val="20"/>
+        </w:rPr>
+        <w:t>&lt;</w:t>
+      </w:r>
+      <w:proofErr w:type="gramStart"/>
+      <w:r>
+        <w:rPr>
+          <w:rFonts w:ascii="Consolas" w:hAnsi="Consolas" w:cs="Consolas"/>
+          <w:color w:val="3F7F7F"/>
+          <w:sz w:val="20"/>
+          <w:szCs w:val="20"/>
+        </w:rPr>
+        <w:t>artifactId</w:t>
+      </w:r>
+      <w:r>
+        <w:rPr>
+          <w:rFonts w:ascii="Consolas" w:hAnsi="Consolas" w:cs="Consolas"/>
+          <w:color w:val="008080"/>
+          <w:sz w:val="20"/>
+          <w:szCs w:val="20"/>
+        </w:rPr>
+        <w:t>&gt;</w:t>
+      </w:r>
+      <w:proofErr w:type="gramEnd"/>
+      <w:r>
+        <w:rPr>
+          <w:rFonts w:ascii="Consolas" w:hAnsi="Consolas" w:cs="Consolas"/>
+          <w:color w:val="000000"/>
+          <w:sz w:val="20"/>
+          <w:szCs w:val="20"/>
+          <w:u w:val="single"/>
+        </w:rPr>
+        <w:t>maven</w:t>
+      </w:r>
+      <w:r>
+        <w:rPr>
+          <w:rFonts w:ascii="Consolas" w:hAnsi="Consolas" w:cs="Consolas"/>
+          <w:color w:val="000000"/>
+          <w:sz w:val="20"/>
+          <w:szCs w:val="20"/>
+        </w:rPr>
+        <w:t>-war-</w:t>
+      </w:r>
+      <w:r>
+        <w:rPr>
+          <w:rFonts w:ascii="Consolas" w:hAnsi="Consolas" w:cs="Consolas"/>
+          <w:color w:val="000000"/>
+          <w:sz w:val="20"/>
+          <w:szCs w:val="20"/>
+          <w:u w:val="single"/>
+        </w:rPr>
+        <w:t>plugin</w:t>
+      </w:r>
+      <w:r>
+        <w:rPr>
+          <w:rFonts w:ascii="Consolas" w:hAnsi="Consolas" w:cs="Consolas"/>
+          <w:color w:val="008080"/>
+          <w:sz w:val="20"/>
+          <w:szCs w:val="20"/>
+        </w:rPr>
+        <w:t>&lt;/</w:t>
+      </w:r>
+      <w:r>
+        <w:rPr>
+          <w:rFonts w:ascii="Consolas" w:hAnsi="Consolas" w:cs="Consolas"/>
+          <w:color w:val="3F7F7F"/>
+          <w:sz w:val="20"/>
+          <w:szCs w:val="20"/>
+        </w:rPr>
+        <w:t>artifactId</w:t>
+      </w:r>
+      <w:r>
+        <w:rPr>
+          <w:rFonts w:ascii="Consolas" w:hAnsi="Consolas" w:cs="Consolas"/>
+          <w:color w:val="008080"/>
+          <w:sz w:val="20"/>
+          <w:szCs w:val="20"/>
+        </w:rPr>
+        <w:t>&gt;</w:t>
+      </w:r>
+    </w:p>
+    <w:p>
+      <w:pPr>
+        <w:autoSpaceDE w:val="0"/>
+        <w:autoSpaceDN w:val="0"/>
+        <w:adjustRightInd w:val="0"/>
+        <w:spacing w:after="0" w:line="240" w:lineRule="auto"/>
+        <w:rPr>
+          <w:rFonts w:ascii="Consolas" w:hAnsi="Consolas" w:cs="Consolas"/>
+          <w:sz w:val="20"/>
+          <w:szCs w:val="20"/>
+        </w:rPr>
+      </w:pPr>
+      <w:r>
+        <w:rPr>
+          <w:rFonts w:ascii="Consolas" w:hAnsi="Consolas" w:cs="Consolas"/>
+          <w:color w:val="000000"/>
+          <w:sz w:val="20"/>
+          <w:szCs w:val="20"/>
+        </w:rPr>
+        <w:t xml:space="preserve">                </w:t>
+      </w:r>
+      <w:r>
+        <w:rPr>
+          <w:rFonts w:ascii="Consolas" w:hAnsi="Consolas" w:cs="Consolas"/>
+          <w:color w:val="008080"/>
+          <w:sz w:val="20"/>
+          <w:szCs w:val="20"/>
+        </w:rPr>
+        <w:t>&lt;</w:t>
+      </w:r>
+      <w:proofErr w:type="gramStart"/>
+      <w:r>
+        <w:rPr>
+          <w:rFonts w:ascii="Consolas" w:hAnsi="Consolas" w:cs="Consolas"/>
+          <w:color w:val="3F7F7F"/>
+          <w:sz w:val="20"/>
+          <w:szCs w:val="20"/>
+        </w:rPr>
+        <w:t>version</w:t>
+      </w:r>
+      <w:r>
+        <w:rPr>
+          <w:rFonts w:ascii="Consolas" w:hAnsi="Consolas" w:cs="Consolas"/>
+          <w:color w:val="008080"/>
+          <w:sz w:val="20"/>
+          <w:szCs w:val="20"/>
+        </w:rPr>
+        <w:t>&gt;</w:t>
+      </w:r>
+      <w:proofErr w:type="gramEnd"/>
+      <w:r>
+        <w:rPr>
+          <w:rFonts w:ascii="Consolas" w:hAnsi="Consolas" w:cs="Consolas"/>
+          <w:color w:val="000000"/>
+          <w:sz w:val="20"/>
+          <w:szCs w:val="20"/>
+        </w:rPr>
+        <w:t>2.4</w:t>
+      </w:r>
+      <w:r>
+        <w:rPr>
+          <w:rFonts w:ascii="Consolas" w:hAnsi="Consolas" w:cs="Consolas"/>
+          <w:color w:val="008080"/>
+          <w:sz w:val="20"/>
+          <w:szCs w:val="20"/>
+        </w:rPr>
+        <w:t>&lt;/</w:t>
+      </w:r>
+      <w:r>
+        <w:rPr>
+          <w:rFonts w:ascii="Consolas" w:hAnsi="Consolas" w:cs="Consolas"/>
+          <w:color w:val="3F7F7F"/>
+          <w:sz w:val="20"/>
+          <w:szCs w:val="20"/>
+        </w:rPr>
+        <w:t>version</w:t>
+      </w:r>
+      <w:r>
+        <w:rPr>
+          <w:rFonts w:ascii="Consolas" w:hAnsi="Consolas" w:cs="Consolas"/>
+          <w:color w:val="008080"/>
+          <w:sz w:val="20"/>
+          <w:szCs w:val="20"/>
+        </w:rPr>
+        <w:t>&gt;</w:t>
+      </w:r>
+    </w:p>
+    <w:p>
+      <w:pPr>
+        <w:autoSpaceDE w:val="0"/>
+        <w:autoSpaceDN w:val="0"/>
+        <w:adjustRightInd w:val="0"/>
+        <w:spacing w:after="0" w:line="240" w:lineRule="auto"/>
+        <w:rPr>
+          <w:rFonts w:ascii="Consolas" w:hAnsi="Consolas" w:cs="Consolas"/>
+          <w:sz w:val="20"/>
+          <w:szCs w:val="20"/>
+        </w:rPr>
+      </w:pPr>
+      <w:r>
+        <w:rPr>
+          <w:rFonts w:ascii="Consolas" w:hAnsi="Consolas" w:cs="Consolas"/>
+          <w:color w:val="000000"/>
+          <w:sz w:val="20"/>
+          <w:szCs w:val="20"/>
+        </w:rPr>
+        <w:t xml:space="preserve">                </w:t>
+      </w:r>
+      <w:r>
+        <w:rPr>
+          <w:rFonts w:ascii="Consolas" w:hAnsi="Consolas" w:cs="Consolas"/>
+          <w:color w:val="008080"/>
+          <w:sz w:val="20"/>
+          <w:szCs w:val="20"/>
+        </w:rPr>
+        <w:t>&lt;</w:t>
+      </w:r>
+      <w:proofErr w:type="gramStart"/>
+      <w:r>
+        <w:rPr>
+          <w:rFonts w:ascii="Consolas" w:hAnsi="Consolas" w:cs="Consolas"/>
+          <w:color w:val="3F7F7F"/>
+          <w:sz w:val="20"/>
+          <w:szCs w:val="20"/>
+        </w:rPr>
+        <w:t>configuration</w:t>
+      </w:r>
+      <w:proofErr w:type="gramEnd"/>
+      <w:r>
+        <w:rPr>
+          <w:rFonts w:ascii="Consolas" w:hAnsi="Consolas" w:cs="Consolas"/>
+          <w:color w:val="008080"/>
+          <w:sz w:val="20"/>
+          <w:szCs w:val="20"/>
+        </w:rPr>
+        <w:t>&gt;</w:t>
+      </w:r>
+    </w:p>
+    <w:p>
+      <w:pPr>
+        <w:autoSpaceDE w:val="0"/>
+        <w:autoSpaceDN w:val="0"/>
+        <w:adjustRightInd w:val="0"/>
+        <w:spacing w:after="0" w:line="240" w:lineRule="auto"/>
+        <w:rPr>
+          <w:rFonts w:ascii="Consolas" w:hAnsi="Consolas" w:cs="Consolas"/>
+          <w:sz w:val="20"/>
+          <w:szCs w:val="20"/>
+        </w:rPr>
+      </w:pPr>
+      <w:r>
+        <w:rPr>
+          <w:rFonts w:ascii="Consolas" w:hAnsi="Consolas" w:cs="Consolas"/>
+          <w:color w:val="000000"/>
+          <w:sz w:val="20"/>
+          <w:szCs w:val="20"/>
+        </w:rPr>
+        <w:t xml:space="preserve">                    </w:t>
+      </w:r>
+      <w:r>
+        <w:rPr>
+          <w:rFonts w:ascii="Consolas" w:hAnsi="Consolas" w:cs="Consolas"/>
+          <w:color w:val="008080"/>
+          <w:sz w:val="20"/>
+          <w:szCs w:val="20"/>
+        </w:rPr>
+        <w:t>&lt;</w:t>
+      </w:r>
+      <w:proofErr w:type="gramStart"/>
+      <w:r>
+        <w:rPr>
+          <w:rFonts w:ascii="Consolas" w:hAnsi="Consolas" w:cs="Consolas"/>
+          <w:color w:val="3F7F7F"/>
+          <w:sz w:val="20"/>
+          <w:szCs w:val="20"/>
+        </w:rPr>
+        <w:t>warSourceDirectory</w:t>
+      </w:r>
+      <w:r>
+        <w:rPr>
+          <w:rFonts w:ascii="Consolas" w:hAnsi="Consolas" w:cs="Consolas"/>
+          <w:color w:val="008080"/>
+          <w:sz w:val="20"/>
+          <w:szCs w:val="20"/>
+        </w:rPr>
+        <w:t>&gt;</w:t>
+      </w:r>
+      <w:proofErr w:type="gramEnd"/>
+      <w:r>
+        <w:rPr>
+          <w:rFonts w:ascii="Consolas" w:hAnsi="Consolas" w:cs="Consolas"/>
+          <w:color w:val="000000"/>
+          <w:sz w:val="20"/>
+          <w:szCs w:val="20"/>
+        </w:rPr>
+        <w:t>src/main/webapp</w:t>
+      </w:r>
+      <w:r>
+        <w:rPr>
+          <w:rFonts w:ascii="Consolas" w:hAnsi="Consolas" w:cs="Consolas"/>
+          <w:color w:val="008080"/>
+          <w:sz w:val="20"/>
+          <w:szCs w:val="20"/>
+        </w:rPr>
+        <w:t>&lt;/</w:t>
+      </w:r>
+      <w:r>
+        <w:rPr>
+          <w:rFonts w:ascii="Consolas" w:hAnsi="Consolas" w:cs="Consolas"/>
+          <w:color w:val="3F7F7F"/>
+          <w:sz w:val="20"/>
+          <w:szCs w:val="20"/>
+        </w:rPr>
+        <w:t>warSourceDirectory</w:t>
+      </w:r>
+      <w:r>
+        <w:rPr>
+          <w:rFonts w:ascii="Consolas" w:hAnsi="Consolas" w:cs="Consolas"/>
+          <w:color w:val="008080"/>
+          <w:sz w:val="20"/>
+          <w:szCs w:val="20"/>
+        </w:rPr>
+        <w:t>&gt;</w:t>
+      </w:r>
+    </w:p>
+    <w:p>
+      <w:pPr>
+        <w:autoSpaceDE w:val="0"/>
+        <w:autoSpaceDN w:val="0"/>
+        <w:adjustRightInd w:val="0"/>
+        <w:spacing w:after="0" w:line="240" w:lineRule="auto"/>
+        <w:rPr>
+          <w:rFonts w:ascii="Consolas" w:hAnsi="Consolas" w:cs="Consolas"/>
+          <w:sz w:val="20"/>
+          <w:szCs w:val="20"/>
+        </w:rPr>
+      </w:pPr>
+      <w:r>
+        <w:rPr>
+          <w:rFonts w:ascii="Consolas" w:hAnsi="Consolas" w:cs="Consolas"/>
+          <w:color w:val="000000"/>
+          <w:sz w:val="20"/>
+          <w:szCs w:val="20"/>
+        </w:rPr>
+        <w:t xml:space="preserve">                    </w:t>
+      </w:r>
+      <w:r>
+        <w:rPr>
+          <w:rFonts w:ascii="Consolas" w:hAnsi="Consolas" w:cs="Consolas"/>
+          <w:color w:val="008080"/>
+          <w:sz w:val="20"/>
+          <w:szCs w:val="20"/>
+        </w:rPr>
+        <w:t>&lt;</w:t>
+      </w:r>
+      <w:proofErr w:type="gramStart"/>
+      <w:r>
+        <w:rPr>
+          <w:rFonts w:ascii="Consolas" w:hAnsi="Consolas" w:cs="Consolas"/>
+          <w:color w:val="3F7F7F"/>
+          <w:sz w:val="20"/>
+          <w:szCs w:val="20"/>
+        </w:rPr>
+        <w:t>warName</w:t>
+      </w:r>
+      <w:r>
+        <w:rPr>
+          <w:rFonts w:ascii="Consolas" w:hAnsi="Consolas" w:cs="Consolas"/>
+          <w:color w:val="008080"/>
+          <w:sz w:val="20"/>
+          <w:szCs w:val="20"/>
+        </w:rPr>
+        <w:t>&gt;</w:t>
+      </w:r>
+      <w:proofErr w:type="gramEnd"/>
+      <w:r>
+        <w:rPr>
+          <w:rFonts w:ascii="Consolas" w:hAnsi="Consolas" w:cs="Consolas"/>
+          <w:color w:val="000000"/>
+          <w:sz w:val="20"/>
+          <w:szCs w:val="20"/>
+        </w:rPr>
+        <w:t>Spring4MVCHelloWorldNoXMLDemo</w:t>
+      </w:r>
+      <w:r>
+        <w:rPr>
+          <w:rFonts w:ascii="Consolas" w:hAnsi="Consolas" w:cs="Consolas"/>
+          <w:color w:val="008080"/>
+          <w:sz w:val="20"/>
+          <w:szCs w:val="20"/>
+        </w:rPr>
+        <w:t>&lt;/</w:t>
+      </w:r>
+      <w:r>
+        <w:rPr>
+          <w:rFonts w:ascii="Consolas" w:hAnsi="Consolas" w:cs="Consolas"/>
+          <w:color w:val="3F7F7F"/>
+          <w:sz w:val="20"/>
+          <w:szCs w:val="20"/>
+        </w:rPr>
+        <w:t>warName</w:t>
+      </w:r>
+      <w:r>
+        <w:rPr>
+          <w:rFonts w:ascii="Consolas" w:hAnsi="Consolas" w:cs="Consolas"/>
+          <w:color w:val="008080"/>
+          <w:sz w:val="20"/>
+          <w:szCs w:val="20"/>
+        </w:rPr>
+        <w:t>&gt;</w:t>
+      </w:r>
+    </w:p>
+    <w:p>
+      <w:pPr>
+        <w:autoSpaceDE w:val="0"/>
+        <w:autoSpaceDN w:val="0"/>
+        <w:adjustRightInd w:val="0"/>
+        <w:spacing w:after="0" w:line="240" w:lineRule="auto"/>
+        <w:rPr>
+          <w:rFonts w:ascii="Consolas" w:hAnsi="Consolas" w:cs="Consolas"/>
+          <w:sz w:val="20"/>
+          <w:szCs w:val="20"/>
+        </w:rPr>
+      </w:pPr>
+      <w:r>
+        <w:rPr>
+          <w:rFonts w:ascii="Consolas" w:hAnsi="Consolas" w:cs="Consolas"/>
+          <w:color w:val="000000"/>
+          <w:sz w:val="20"/>
+          <w:szCs w:val="20"/>
+        </w:rPr>
+        <w:t xml:space="preserve">                    </w:t>
+      </w:r>
+      <w:r>
+        <w:rPr>
+          <w:rFonts w:ascii="Consolas" w:hAnsi="Consolas" w:cs="Consolas"/>
+          <w:color w:val="008080"/>
+          <w:sz w:val="20"/>
+          <w:szCs w:val="20"/>
+        </w:rPr>
+        <w:t>&lt;</w:t>
+      </w:r>
+      <w:proofErr w:type="gramStart"/>
+      <w:r>
+        <w:rPr>
+          <w:rFonts w:ascii="Consolas" w:hAnsi="Consolas" w:cs="Consolas"/>
+          <w:color w:val="3F7F7F"/>
+          <w:sz w:val="20"/>
+          <w:szCs w:val="20"/>
+        </w:rPr>
+        <w:t>failOnMissingWebXml</w:t>
+      </w:r>
+      <w:r>
+        <w:rPr>
+          <w:rFonts w:ascii="Consolas" w:hAnsi="Consolas" w:cs="Consolas"/>
+          <w:color w:val="008080"/>
+          <w:sz w:val="20"/>
+          <w:szCs w:val="20"/>
+        </w:rPr>
+        <w:t>&gt;</w:t>
+      </w:r>
+      <w:proofErr w:type="gramEnd"/>
+      <w:r>
+        <w:rPr>
+          <w:rFonts w:ascii="Consolas" w:hAnsi="Consolas" w:cs="Consolas"/>
+          <w:color w:val="000000"/>
+          <w:sz w:val="20"/>
+          <w:szCs w:val="20"/>
+        </w:rPr>
+        <w:t>false</w:t>
+      </w:r>
+      <w:r>
+        <w:rPr>
+          <w:rFonts w:ascii="Consolas" w:hAnsi="Consolas" w:cs="Consolas"/>
+          <w:color w:val="008080"/>
+          <w:sz w:val="20"/>
+          <w:szCs w:val="20"/>
+        </w:rPr>
+        <w:t>&lt;/</w:t>
+      </w:r>
+      <w:r>
+        <w:rPr>
+          <w:rFonts w:ascii="Consolas" w:hAnsi="Consolas" w:cs="Consolas"/>
+          <w:color w:val="3F7F7F"/>
+          <w:sz w:val="20"/>
+          <w:szCs w:val="20"/>
+        </w:rPr>
+        <w:t>failOnMissingWebXml</w:t>
+      </w:r>
+      <w:r>
+        <w:rPr>
+          <w:rFonts w:ascii="Consolas" w:hAnsi="Consolas" w:cs="Consolas"/>
+          <w:color w:val="008080"/>
+          <w:sz w:val="20"/>
+          <w:szCs w:val="20"/>
+        </w:rPr>
+        <w:t>&gt;</w:t>
+      </w:r>
+    </w:p>
+    <w:p>
+      <w:pPr>
+        <w:autoSpaceDE w:val="0"/>
+        <w:autoSpaceDN w:val="0"/>
+        <w:adjustRightInd w:val="0"/>
+        <w:spacing w:after="0" w:line="240" w:lineRule="auto"/>
+        <w:rPr>
+          <w:rFonts w:ascii="Consolas" w:hAnsi="Consolas" w:cs="Consolas"/>
+          <w:sz w:val="20"/>
+          <w:szCs w:val="20"/>
+        </w:rPr>
+      </w:pPr>
+      <w:r>
+        <w:rPr>
+          <w:rFonts w:ascii="Consolas" w:hAnsi="Consolas" w:cs="Consolas"/>
+          <w:color w:val="000000"/>
+          <w:sz w:val="20"/>
+          <w:szCs w:val="20"/>
+        </w:rPr>
+        <w:t xml:space="preserve">                </w:t>
+      </w:r>
+      <w:r>
+        <w:rPr>
+          <w:rFonts w:ascii="Consolas" w:hAnsi="Consolas" w:cs="Consolas"/>
+          <w:color w:val="008080"/>
+          <w:sz w:val="20"/>
+          <w:szCs w:val="20"/>
+        </w:rPr>
+        <w:t>&lt;/</w:t>
+      </w:r>
+      <w:r>
+        <w:rPr>
+          <w:rFonts w:ascii="Consolas" w:hAnsi="Consolas" w:cs="Consolas"/>
+          <w:color w:val="3F7F7F"/>
+          <w:sz w:val="20"/>
+          <w:szCs w:val="20"/>
+        </w:rPr>
+        <w:t>configuration</w:t>
+      </w:r>
+      <w:r>
+        <w:rPr>
+          <w:rFonts w:ascii="Consolas" w:hAnsi="Consolas" w:cs="Consolas"/>
+          <w:color w:val="008080"/>
+          <w:sz w:val="20"/>
+          <w:szCs w:val="20"/>
+        </w:rPr>
+        <w:t>&gt;</w:t>
+      </w:r>
+    </w:p>
+    <w:p>
+      <w:pPr>
+        <w:autoSpaceDE w:val="0"/>
+        <w:autoSpaceDN w:val="0"/>
+        <w:adjustRightInd w:val="0"/>
+        <w:spacing w:after="0" w:line="240" w:lineRule="auto"/>
+        <w:rPr>
+          <w:rFonts w:ascii="Consolas" w:hAnsi="Consolas" w:cs="Consolas"/>
+          <w:sz w:val="20"/>
+          <w:szCs w:val="20"/>
+        </w:rPr>
+      </w:pPr>
+      <w:r>
+        <w:rPr>
+          <w:rFonts w:ascii="Consolas" w:hAnsi="Consolas" w:cs="Consolas"/>
+          <w:color w:val="000000"/>
+          <w:sz w:val="20"/>
+          <w:szCs w:val="20"/>
+        </w:rPr>
+        <w:t xml:space="preserve">            </w:t>
+      </w:r>
+      <w:r>
+        <w:rPr>
+          <w:rFonts w:ascii="Consolas" w:hAnsi="Consolas" w:cs="Consolas"/>
+          <w:color w:val="008080"/>
+          <w:sz w:val="20"/>
+          <w:szCs w:val="20"/>
+        </w:rPr>
+        <w:t>&lt;/</w:t>
+      </w:r>
+      <w:r>
+        <w:rPr>
+          <w:rFonts w:ascii="Consolas" w:hAnsi="Consolas" w:cs="Consolas"/>
+          <w:color w:val="3F7F7F"/>
+          <w:sz w:val="20"/>
+          <w:szCs w:val="20"/>
+        </w:rPr>
+        <w:t>plugin</w:t>
+      </w:r>
+      <w:r>
+        <w:rPr>
+          <w:rFonts w:ascii="Consolas" w:hAnsi="Consolas" w:cs="Consolas"/>
+          <w:color w:val="008080"/>
+          <w:sz w:val="20"/>
+          <w:szCs w:val="20"/>
+        </w:rPr>
+        <w:t>&gt;</w:t>
+      </w:r>
+    </w:p>
+    <w:p>
+      <w:pPr>
+        <w:autoSpaceDE w:val="0"/>
+        <w:autoSpaceDN w:val="0"/>
+        <w:adjustRightInd w:val="0"/>
+        <w:spacing w:after="0" w:line="240" w:lineRule="auto"/>
+        <w:rPr>
+          <w:rFonts w:ascii="Consolas" w:hAnsi="Consolas" w:cs="Consolas"/>
+          <w:sz w:val="20"/>
+          <w:szCs w:val="20"/>
+        </w:rPr>
+      </w:pPr>
+      <w:r>
+        <w:rPr>
+          <w:rFonts w:ascii="Consolas" w:hAnsi="Consolas" w:cs="Consolas"/>
+          <w:color w:val="000000"/>
+          <w:sz w:val="20"/>
+          <w:szCs w:val="20"/>
+        </w:rPr>
+        <w:t xml:space="preserve">        </w:t>
+      </w:r>
+      <w:r>
+        <w:rPr>
+          <w:rFonts w:ascii="Consolas" w:hAnsi="Consolas" w:cs="Consolas"/>
+          <w:color w:val="008080"/>
+          <w:sz w:val="20"/>
+          <w:szCs w:val="20"/>
+        </w:rPr>
+        <w:t>&lt;/</w:t>
+      </w:r>
+      <w:r>
+        <w:rPr>
+          <w:rFonts w:ascii="Consolas" w:hAnsi="Consolas" w:cs="Consolas"/>
+          <w:color w:val="3F7F7F"/>
+          <w:sz w:val="20"/>
+          <w:szCs w:val="20"/>
+        </w:rPr>
+        <w:t>plugins</w:t>
+      </w:r>
+      <w:r>
+        <w:rPr>
+          <w:rFonts w:ascii="Consolas" w:hAnsi="Consolas" w:cs="Consolas"/>
+          <w:color w:val="008080"/>
+          <w:sz w:val="20"/>
+          <w:szCs w:val="20"/>
+        </w:rPr>
+        <w:t>&gt;</w:t>
+      </w:r>
+    </w:p>
+    <w:p>
+      <w:pPr>
+        <w:rPr>
+          <w:rFonts w:ascii="Consolas" w:hAnsi="Consolas" w:cs="Consolas"/>
+          <w:color w:val="008080"/>
+          <w:sz w:val="20"/>
+          <w:szCs w:val="20"/>
+        </w:rPr>
+      </w:pPr>
+      <w:r>
+        <w:rPr>
+          <w:rFonts w:ascii="Consolas" w:hAnsi="Consolas" w:cs="Consolas"/>
+          <w:color w:val="000000"/>
+          <w:sz w:val="20"/>
+          <w:szCs w:val="20"/>
+        </w:rPr>
+        <w:t xml:space="preserve">    </w:t>
+      </w:r>
+      <w:r>
+        <w:rPr>
+          <w:rFonts w:ascii="Consolas" w:hAnsi="Consolas" w:cs="Consolas"/>
+          <w:color w:val="008080"/>
+          <w:sz w:val="20"/>
+          <w:szCs w:val="20"/>
+        </w:rPr>
+        <w:t>&lt;/</w:t>
+      </w:r>
+      <w:r>
+        <w:rPr>
+          <w:rFonts w:ascii="Consolas" w:hAnsi="Consolas" w:cs="Consolas"/>
+          <w:color w:val="3F7F7F"/>
+          <w:sz w:val="20"/>
+          <w:szCs w:val="20"/>
+        </w:rPr>
+        <w:t>pluginManagement</w:t>
+      </w:r>
+      <w:r>
+        <w:rPr>
+          <w:rFonts w:ascii="Consolas" w:hAnsi="Consolas" w:cs="Consolas"/>
+          <w:color w:val="008080"/>
+          <w:sz w:val="20"/>
+          <w:szCs w:val="20"/>
+        </w:rPr>
+        <w:t>&gt;</w:t>
+      </w:r>
+    </w:p>
+    <w:p>
+      <w:pPr>
+        <w:rPr>
+          <w:rFonts w:ascii="Verdana" w:hAnsi="Verdana" w:cs="Consolas"/>
+          <w:color w:val="000000" w:themeColor="text1"/>
+        </w:rPr>
+      </w:pPr>
+      <w:r>
+        <w:rPr>
+          <w:rFonts w:ascii="Verdana" w:hAnsi="Verdana" w:cs="Consolas"/>
+          <w:color w:val="000000" w:themeColor="text1"/>
+        </w:rPr>
+        <w:t>Chúng ta sẽ xóa file web.xml vì thế chúng ta sẽ cần cấu hình pluggin này để tránh việc maven build gói war lỗi.</w:t>
+      </w:r>
+      <w:r>
+        <w:rPr>
+          <w:rFonts w:ascii="Verdana" w:hAnsi="Verdana" w:cs="Consolas"/>
+          <w:color w:val="000000" w:themeColor="text1"/>
+        </w:rPr>
+        <w:t xml:space="preserve"> </w:t>
+      </w:r>
+    </w:p>
+    <w:p>
+      <w:pPr>
+        <w:rPr>
+          <w:rFonts w:ascii="Verdana" w:hAnsi="Verdana" w:cs="Consolas"/>
+          <w:color w:val="000000" w:themeColor="text1"/>
+        </w:rPr>
+      </w:pPr>
+      <w:proofErr w:type="gramStart"/>
+      <w:r>
+        <w:rPr>
+          <w:rFonts w:ascii="Verdana" w:hAnsi="Verdana" w:cs="Consolas"/>
+          <w:color w:val="000000" w:themeColor="text1"/>
+        </w:rPr>
+        <w:t>Cái maven-compiler-pluggin</w:t>
+      </w:r>
+      <w:r>
+        <w:rPr>
+          <w:rFonts w:ascii="Verdana" w:hAnsi="Verdana" w:cs="Consolas"/>
+          <w:color w:val="000000" w:themeColor="text1"/>
+        </w:rPr>
+        <w:t xml:space="preserve"> đã được thêm vào đây để chỉ rõ phiên bản jdk chúng ta sẽ sử dụng.</w:t>
+      </w:r>
+      <w:bookmarkStart w:id="0" w:name="_GoBack"/>
+      <w:bookmarkEnd w:id="0"/>
+      <w:proofErr w:type="gramEnd"/>
+    </w:p>
+    <w:p>
+      <w:pPr>
+        <w:rPr>
+          <w:rFonts w:ascii="Verdana" w:hAnsi="Verdana" w:cs="Consolas"/>
+          <w:color w:val="000000" w:themeColor="text1"/>
+        </w:rPr>
+      </w:pPr>
+      <w:r>
+        <w:rPr>
+          <w:rFonts w:ascii="Verdana" w:hAnsi="Verdana" w:cs="Consolas"/>
+          <w:color w:val="000000" w:themeColor="text1"/>
+        </w:rPr>
+        <w:t xml:space="preserve">Bài 3: Spring 4 MVC Form Validation and Resource </w:t>
+      </w:r>
+      <w:proofErr w:type="gramStart"/>
+      <w:r>
+        <w:rPr>
+          <w:rFonts w:ascii="Verdana" w:hAnsi="Verdana" w:cs="Consolas"/>
+          <w:color w:val="000000" w:themeColor="text1"/>
+        </w:rPr>
+        <w:t>Handling(</w:t>
+      </w:r>
+      <w:proofErr w:type="gramEnd"/>
+      <w:r>
+        <w:rPr>
+          <w:rFonts w:ascii="Verdana" w:hAnsi="Verdana" w:cs="Consolas"/>
+          <w:color w:val="000000" w:themeColor="text1"/>
+        </w:rPr>
+        <w:t>Annotations)</w:t>
       </w:r>
     </w:p>
     <w:p>
@@ -2204,7 +4070,23 @@
           <w:rFonts w:ascii="Verdana" w:hAnsi="Verdana" w:cs="Consolas"/>
           <w:color w:val="000000" w:themeColor="text1"/>
         </w:rPr>
-        <w:t>Chú ý rằng trong trường hợp validate thất bại, error message mặc định sẽ đc show lên màn hình (ko mong muốn như thế). Thay vì thế, chúng ta cần cấu hình MessageSource trong lớp cấu hình ứng dụng và cung cấp các file thuộc tính chứa message chúng ta sẽ làm.</w:t>
+        <w:t>Chú ý rằng trong trường hợp validate thất bại, error message mặc định sẽ đc show lên màn hình (</w:t>
+      </w:r>
+      <w:proofErr w:type="gramStart"/>
+      <w:r>
+        <w:rPr>
+          <w:rFonts w:ascii="Verdana" w:hAnsi="Verdana" w:cs="Consolas"/>
+          <w:color w:val="000000" w:themeColor="text1"/>
+        </w:rPr>
+        <w:t>ko</w:t>
+      </w:r>
+      <w:proofErr w:type="gramEnd"/>
+      <w:r>
+        <w:rPr>
+          <w:rFonts w:ascii="Verdana" w:hAnsi="Verdana" w:cs="Consolas"/>
+          <w:color w:val="000000" w:themeColor="text1"/>
+        </w:rPr>
+        <w:t xml:space="preserve"> mong muốn như thế). Thay vì thế, chúng ta cần cấu hình MessageSource trong lớp cấu hình ứng dụng và cung cấp các file thuộc tính chứa message chúng ta sẽ làm.</w:t>
       </w:r>
     </w:p>
     <w:p>
@@ -2252,7 +4134,23 @@
           <w:rFonts w:ascii="Verdana" w:hAnsi="Verdana" w:cs="Consolas"/>
           <w:color w:val="000000" w:themeColor="text1"/>
         </w:rPr>
-        <w:t>Method messageSource cấu hình một tập hợp Message từ file properties. Chú  các tham số được cung cấp tới baseName. Spring sẽ tìm kiếm tệp có tên messages.properties trong class path của ứng dụng.</w:t>
+        <w:t xml:space="preserve">Method messageSource cấu hình một tập hợp Message từ file properties. </w:t>
+      </w:r>
+      <w:proofErr w:type="gramStart"/>
+      <w:r>
+        <w:rPr>
+          <w:rFonts w:ascii="Verdana" w:hAnsi="Verdana" w:cs="Consolas"/>
+          <w:color w:val="000000" w:themeColor="text1"/>
+        </w:rPr>
+        <w:t>Chú  các</w:t>
+      </w:r>
+      <w:proofErr w:type="gramEnd"/>
+      <w:r>
+        <w:rPr>
+          <w:rFonts w:ascii="Verdana" w:hAnsi="Verdana" w:cs="Consolas"/>
+          <w:color w:val="000000" w:themeColor="text1"/>
+        </w:rPr>
+        <w:t xml:space="preserve"> tham số được cung cấp tới baseName. Spring sẽ tìm kiếm tệp có tên messages.properties trong class path của ứng dụng.</w:t>
       </w:r>
     </w:p>
     <w:p>
@@ -2268,7 +4166,23 @@
           <w:rFonts w:ascii="Verdana" w:hAnsi="Verdana" w:cs="Consolas"/>
           <w:color w:val="000000" w:themeColor="text1"/>
         </w:rPr>
-        <w:t>Chú ý message đc theo một mẫu cụ thể:</w:t>
+        <w:t xml:space="preserve">Chú ý message đc </w:t>
+      </w:r>
+      <w:proofErr w:type="gramStart"/>
+      <w:r>
+        <w:rPr>
+          <w:rFonts w:ascii="Verdana" w:hAnsi="Verdana" w:cs="Consolas"/>
+          <w:color w:val="000000" w:themeColor="text1"/>
+        </w:rPr>
+        <w:t>theo</w:t>
+      </w:r>
+      <w:proofErr w:type="gramEnd"/>
+      <w:r>
+        <w:rPr>
+          <w:rFonts w:ascii="Verdana" w:hAnsi="Verdana" w:cs="Consolas"/>
+          <w:color w:val="000000" w:themeColor="text1"/>
+        </w:rPr>
+        <w:t xml:space="preserve"> một mẫu cụ thể:</w:t>
       </w:r>
     </w:p>
     <w:p>
@@ -2288,7 +4202,27 @@
           <w:sz w:val="20"/>
           <w:szCs w:val="20"/>
         </w:rPr>
-        <w:t>{ValidationAnnotationClass}.{modelObject}.{fieldName}</w:t>
+        <w:t>{ValidationAnnotationClass}</w:t>
+      </w:r>
+      <w:proofErr w:type="gramStart"/>
+      <w:r>
+        <w:rPr>
+          <w:rFonts w:ascii="Courier New" w:eastAsia="Times New Roman" w:hAnsi="Courier New" w:cs="Courier New"/>
+          <w:color w:val="404040"/>
+          <w:sz w:val="20"/>
+          <w:szCs w:val="20"/>
+        </w:rPr>
+        <w:t>.{</w:t>
+      </w:r>
+      <w:proofErr w:type="gramEnd"/>
+      <w:r>
+        <w:rPr>
+          <w:rFonts w:ascii="Courier New" w:eastAsia="Times New Roman" w:hAnsi="Courier New" w:cs="Courier New"/>
+          <w:color w:val="404040"/>
+          <w:sz w:val="20"/>
+          <w:szCs w:val="20"/>
+        </w:rPr>
+        <w:t>modelObject}.{fieldName}</w:t>
       </w:r>
     </w:p>
     <w:p>
@@ -2364,22 +4298,63 @@
           <w:rFonts w:ascii="Verdana" w:hAnsi="Verdana" w:cs="Consolas"/>
           <w:color w:val="000000" w:themeColor="text1"/>
         </w:rPr>
-        <w:t xml:space="preserve"> Chúng ta sẽ tạo đầu ra ứng dụng trong dạng XML, JSON, PDF, XLS và HTML. Tất cả sử dụng Annotation để cấu hình.</w:t>
-      </w:r>
-    </w:p>
-    <w:p>
-      <w:pPr>
-        <w:rPr>
-          <w:rFonts w:ascii="Verdana" w:hAnsi="Verdana" w:cs="Consolas"/>
-          <w:color w:val="000000" w:themeColor="text1"/>
-        </w:rPr>
-      </w:pPr>
-      <w:r>
-        <w:rPr>
-          <w:rFonts w:ascii="Verdana" w:hAnsi="Verdana" w:cs="Consolas"/>
-          <w:color w:val="000000" w:themeColor="text1"/>
-        </w:rPr>
-        <w:t>ContentNegotiatingViewResolver là một kế thừa của ViewResolver, được sử dụng cho media requests(dựa trên phần đuôi của file, định dạng đầu ra của tham số url cụ thể hoặc accept header)</w:t>
+        <w:t xml:space="preserve"> </w:t>
+      </w:r>
+      <w:proofErr w:type="gramStart"/>
+      <w:r>
+        <w:rPr>
+          <w:rFonts w:ascii="Verdana" w:hAnsi="Verdana" w:cs="Consolas"/>
+          <w:color w:val="000000" w:themeColor="text1"/>
+        </w:rPr>
+        <w:t>Chúng ta sẽ tạo đầu ra ứng dụng trong dạng XML, JSON, PDF, XLS và HTML.</w:t>
+      </w:r>
+      <w:proofErr w:type="gramEnd"/>
+      <w:r>
+        <w:rPr>
+          <w:rFonts w:ascii="Verdana" w:hAnsi="Verdana" w:cs="Consolas"/>
+          <w:color w:val="000000" w:themeColor="text1"/>
+        </w:rPr>
+        <w:t xml:space="preserve"> </w:t>
+      </w:r>
+      <w:proofErr w:type="gramStart"/>
+      <w:r>
+        <w:rPr>
+          <w:rFonts w:ascii="Verdana" w:hAnsi="Verdana" w:cs="Consolas"/>
+          <w:color w:val="000000" w:themeColor="text1"/>
+        </w:rPr>
+        <w:t>Tất cả sử dụng Annotation để cấu hình.</w:t>
+      </w:r>
+      <w:proofErr w:type="gramEnd"/>
+    </w:p>
+    <w:p>
+      <w:pPr>
+        <w:rPr>
+          <w:rFonts w:ascii="Verdana" w:hAnsi="Verdana" w:cs="Consolas"/>
+          <w:color w:val="000000" w:themeColor="text1"/>
+        </w:rPr>
+      </w:pPr>
+      <w:r>
+        <w:rPr>
+          <w:rFonts w:ascii="Verdana" w:hAnsi="Verdana" w:cs="Consolas"/>
+          <w:color w:val="000000" w:themeColor="text1"/>
+        </w:rPr>
+        <w:t xml:space="preserve">ContentNegotiatingViewResolver là một kế thừa của ViewResolver, được sử dụng cho media </w:t>
+      </w:r>
+      <w:proofErr w:type="gramStart"/>
+      <w:r>
+        <w:rPr>
+          <w:rFonts w:ascii="Verdana" w:hAnsi="Verdana" w:cs="Consolas"/>
+          <w:color w:val="000000" w:themeColor="text1"/>
+        </w:rPr>
+        <w:t>requests(</w:t>
+      </w:r>
+      <w:proofErr w:type="gramEnd"/>
+      <w:r>
+        <w:rPr>
+          <w:rFonts w:ascii="Verdana" w:hAnsi="Verdana" w:cs="Consolas"/>
+          <w:color w:val="000000" w:themeColor="text1"/>
+        </w:rPr>
+        <w:t>dựa trên phần đuôi của file, định dạng đầu ra của tham số url cụ thể hoặc accept header)</w:t>
       </w:r>
       <w:r>
         <w:rPr>
@@ -2413,7 +4388,23 @@
           <w:rFonts w:ascii="Verdana" w:hAnsi="Verdana" w:cs="Consolas"/>
           <w:color w:val="000000" w:themeColor="text1"/>
         </w:rPr>
-        <w:t>được them vào để hỗ trợ việc tạo đầu ra XML (sử dụng JAXB). Jackson-databind và Jackson-annotations hỗ trợ cung cấp đầu ra dạng JSON. Itext việc tạo thư viện PDF để hỗ trợ đầu ra PDF. Apache POI sẽ giúp tạo đầu ra XLS.</w:t>
+        <w:t xml:space="preserve">được them vào để hỗ trợ việc tạo đầu ra XML (sử dụng JAXB). Jackson-databind và Jackson-annotations hỗ trợ cung cấp đầu ra dạng JSON. Itext việc tạo </w:t>
+      </w:r>
+      <w:proofErr w:type="gramStart"/>
+      <w:r>
+        <w:rPr>
+          <w:rFonts w:ascii="Verdana" w:hAnsi="Verdana" w:cs="Consolas"/>
+          <w:color w:val="000000" w:themeColor="text1"/>
+        </w:rPr>
+        <w:t>thư</w:t>
+      </w:r>
+      <w:proofErr w:type="gramEnd"/>
+      <w:r>
+        <w:rPr>
+          <w:rFonts w:ascii="Verdana" w:hAnsi="Verdana" w:cs="Consolas"/>
+          <w:color w:val="000000" w:themeColor="text1"/>
+        </w:rPr>
+        <w:t xml:space="preserve"> viện PDF để hỗ trợ đầu ra PDF. Apache POI sẽ giúp tạo đầu ra XLS.</w:t>
       </w:r>
     </w:p>
     <w:p>
@@ -2433,7 +4424,23 @@
           <w:rFonts w:ascii="Verdana" w:hAnsi="Verdana" w:cs="Consolas"/>
           <w:color w:val="000000" w:themeColor="text1"/>
         </w:rPr>
-        <w:t>XML View Resolver: view này dựa trên JAXB2 Marshalling/unmashalling để sinh ra đầu ra XML. Domain class(lớp chính) cần được annotated với JAXB2 annotations</w:t>
+        <w:t xml:space="preserve">XML View Resolver: view này dựa trên JAXB2 Marshalling/unmashalling để sinh ra đầu ra XML. Domain </w:t>
+      </w:r>
+      <w:proofErr w:type="gramStart"/>
+      <w:r>
+        <w:rPr>
+          <w:rFonts w:ascii="Verdana" w:hAnsi="Verdana" w:cs="Consolas"/>
+          <w:color w:val="000000" w:themeColor="text1"/>
+        </w:rPr>
+        <w:t>class(</w:t>
+      </w:r>
+      <w:proofErr w:type="gramEnd"/>
+      <w:r>
+        <w:rPr>
+          <w:rFonts w:ascii="Verdana" w:hAnsi="Verdana" w:cs="Consolas"/>
+          <w:color w:val="000000" w:themeColor="text1"/>
+        </w:rPr>
+        <w:t>lớp chính) cần được annotated với JAXB2 annotations</w:t>
       </w:r>
       <w:r>
         <w:rPr>
@@ -2530,15 +4537,65 @@
           <w:rFonts w:ascii="Verdana" w:hAnsi="Verdana" w:cs="Consolas"/>
           <w:color w:val="000000" w:themeColor="text1"/>
         </w:rPr>
-        <w:t>Trong bài này chúng ta sẽ tích hợp Apache Tiles 3 với Spring MVC 4, sử dụng annotation để cấu hình. Apache Tiles là một cho phép bạn tái sử dụng các phần của trang trong suốt ứng dụng. Các bố cục thông thường chứa 1 số phần của trang như header, footer, menu và content. Trong một bố cục nhất quán, chỉ có nội dung thay đổi khi thực hiện điều hướng trang, còn lại các thành phần khác được giữ cố định.</w:t>
-      </w:r>
-      <w:r>
-        <w:rPr>
-          <w:rFonts w:ascii="Verdana" w:hAnsi="Verdana" w:cs="Consolas"/>
-          <w:color w:val="000000" w:themeColor="text1"/>
-        </w:rPr>
-        <w:t xml:space="preserve"> Tiles cho phép các lập trình viên định nghĩa những thành phần trang này để nhúng vào tạo thành một trang hoàn chỉnh lúc run time.</w:t>
-      </w:r>
+        <w:t xml:space="preserve">Trong bài này chúng ta sẽ tích hợp Apache Tiles 3 với Spring MVC 4, sử dụng annotation để cấu hình. </w:t>
+      </w:r>
+      <w:proofErr w:type="gramStart"/>
+      <w:r>
+        <w:rPr>
+          <w:rFonts w:ascii="Verdana" w:hAnsi="Verdana" w:cs="Consolas"/>
+          <w:color w:val="000000" w:themeColor="text1"/>
+        </w:rPr>
+        <w:t>Apache Tiles là một cho phép bạn tái sử dụng các phần của trang trong suốt ứng dụng.</w:t>
+      </w:r>
+      <w:proofErr w:type="gramEnd"/>
+      <w:r>
+        <w:rPr>
+          <w:rFonts w:ascii="Verdana" w:hAnsi="Verdana" w:cs="Consolas"/>
+          <w:color w:val="000000" w:themeColor="text1"/>
+        </w:rPr>
+        <w:t xml:space="preserve"> </w:t>
+      </w:r>
+      <w:proofErr w:type="gramStart"/>
+      <w:r>
+        <w:rPr>
+          <w:rFonts w:ascii="Verdana" w:hAnsi="Verdana" w:cs="Consolas"/>
+          <w:color w:val="000000" w:themeColor="text1"/>
+        </w:rPr>
+        <w:t>Các bố cục thông thường chứa 1 số phần của trang như header, footer, menu và content.</w:t>
+      </w:r>
+      <w:proofErr w:type="gramEnd"/>
+      <w:r>
+        <w:rPr>
+          <w:rFonts w:ascii="Verdana" w:hAnsi="Verdana" w:cs="Consolas"/>
+          <w:color w:val="000000" w:themeColor="text1"/>
+        </w:rPr>
+        <w:t xml:space="preserve"> </w:t>
+      </w:r>
+      <w:proofErr w:type="gramStart"/>
+      <w:r>
+        <w:rPr>
+          <w:rFonts w:ascii="Verdana" w:hAnsi="Verdana" w:cs="Consolas"/>
+          <w:color w:val="000000" w:themeColor="text1"/>
+        </w:rPr>
+        <w:t>Trong một bố cục nhất quán, chỉ có nội dung thay đổi khi thực hiện điều hướng trang, còn lại các thành phần khác được giữ cố định.</w:t>
+      </w:r>
+      <w:proofErr w:type="gramEnd"/>
+      <w:r>
+        <w:rPr>
+          <w:rFonts w:ascii="Verdana" w:hAnsi="Verdana" w:cs="Consolas"/>
+          <w:color w:val="000000" w:themeColor="text1"/>
+        </w:rPr>
+        <w:t xml:space="preserve"> </w:t>
+      </w:r>
+      <w:proofErr w:type="gramStart"/>
+      <w:r>
+        <w:rPr>
+          <w:rFonts w:ascii="Verdana" w:hAnsi="Verdana" w:cs="Consolas"/>
+          <w:color w:val="000000" w:themeColor="text1"/>
+        </w:rPr>
+        <w:t>Tiles cho phép các lập trình viên định nghĩa những thành phần trang này để nhúng vào tạo thành một trang hoàn chỉnh lúc run time.</w:t>
+      </w:r>
+      <w:proofErr w:type="gramEnd"/>
     </w:p>
     <w:p>
       <w:pPr>
@@ -2627,7 +4684,31 @@
           <w:rFonts w:ascii="Verdana" w:hAnsi="Verdana" w:cs="Consolas"/>
           <w:color w:val="000000" w:themeColor="text1"/>
         </w:rPr>
-        <w:t>Để phục vụ JSON, chúng ta sử dụng Jackson library(Jackson-databind.jar). Cho định dạng XML, chúng ta sử dụng Jackson XML extension (Jackson-dataformat-xml.jar)</w:t>
+        <w:t xml:space="preserve">Để phục vụ JSON, chúng ta sử dụng Jackson </w:t>
+      </w:r>
+      <w:proofErr w:type="gramStart"/>
+      <w:r>
+        <w:rPr>
+          <w:rFonts w:ascii="Verdana" w:hAnsi="Verdana" w:cs="Consolas"/>
+          <w:color w:val="000000" w:themeColor="text1"/>
+        </w:rPr>
+        <w:t>library(</w:t>
+      </w:r>
+      <w:proofErr w:type="gramEnd"/>
+      <w:r>
+        <w:rPr>
+          <w:rFonts w:ascii="Verdana" w:hAnsi="Verdana" w:cs="Consolas"/>
+          <w:color w:val="000000" w:themeColor="text1"/>
+        </w:rPr>
+        <w:t xml:space="preserve">Jackson-databind.jar). </w:t>
+      </w:r>
+      <w:proofErr w:type="gramStart"/>
+      <w:r>
+        <w:rPr>
+          <w:rFonts w:ascii="Verdana" w:hAnsi="Verdana" w:cs="Consolas"/>
+          <w:color w:val="000000" w:themeColor="text1"/>
+        </w:rPr>
+        <w:t>Cho định dạng XML, chúng ta sử dụng Jackson XML extension (Jackson-dataformat-xml.jar)</w:t>
       </w:r>
       <w:r>
         <w:rPr>
@@ -2636,6 +4717,7 @@
         </w:rPr>
         <w:t>.</w:t>
       </w:r>
+      <w:proofErr w:type="gramEnd"/>
       <w:r>
         <w:rPr>
           <w:rFonts w:ascii="Verdana" w:hAnsi="Verdana" w:cs="Consolas"/>
@@ -3009,8 +5091,17 @@
           <w:rFonts w:ascii="Verdana" w:hAnsi="Verdana" w:cs="Consolas"/>
           <w:color w:val="000000" w:themeColor="text1"/>
         </w:rPr>
-        <w:t>Static trong java: static method và static field nó tồn tại cho mọi thể hiện, và chỉ đc khai báo tại một địa điểm trên bộ nhớ. Nếu như nó thay đổi, nó sẽ thay đổi cho mọi thể hiện của class đó.</w:t>
-      </w:r>
+        <w:t xml:space="preserve">Static trong java: static method và static field nó tồn tại cho mọi thể hiện, và chỉ đc khai báo tại một địa điểm trên bộ nhớ. </w:t>
+      </w:r>
+      <w:proofErr w:type="gramStart"/>
+      <w:r>
+        <w:rPr>
+          <w:rFonts w:ascii="Verdana" w:hAnsi="Verdana" w:cs="Consolas"/>
+          <w:color w:val="000000" w:themeColor="text1"/>
+        </w:rPr>
+        <w:t>Nếu như nó thay đổi, nó sẽ thay đổi cho mọi thể hiện của class đó.</w:t>
+      </w:r>
+      <w:proofErr w:type="gramEnd"/>
       <w:r>
         <w:rPr>
           <w:rFonts w:ascii="Verdana" w:hAnsi="Verdana" w:cs="Consolas"/>
@@ -3027,6 +5118,7 @@
           <w:color w:val="000000" w:themeColor="text1"/>
         </w:rPr>
       </w:pPr>
+      <w:proofErr w:type="gramStart"/>
       <w:r>
         <w:rPr>
           <w:rFonts w:ascii="Verdana" w:hAnsi="Verdana" w:cs="Consolas"/>
@@ -3034,6 +5126,7 @@
         </w:rPr>
         <w:t>Khi một đối tượng không có tham chiếu nào tham chiếu tới, nó sẽ đc đưa vào trình dọn rác.</w:t>
       </w:r>
+      <w:proofErr w:type="gramEnd"/>
     </w:p>
     <w:p>
       <w:pPr>
@@ -3057,7 +5150,23 @@
           <w:rFonts w:ascii="Verdana" w:hAnsi="Verdana" w:cs="Consolas"/>
           <w:color w:val="000000" w:themeColor="text1"/>
         </w:rPr>
-        <w:t>Book b = new Book();</w:t>
+        <w:t xml:space="preserve">Book b = new </w:t>
+      </w:r>
+      <w:proofErr w:type="gramStart"/>
+      <w:r>
+        <w:rPr>
+          <w:rFonts w:ascii="Verdana" w:hAnsi="Verdana" w:cs="Consolas"/>
+          <w:color w:val="000000" w:themeColor="text1"/>
+        </w:rPr>
+        <w:t>Book(</w:t>
+      </w:r>
+      <w:proofErr w:type="gramEnd"/>
+      <w:r>
+        <w:rPr>
+          <w:rFonts w:ascii="Verdana" w:hAnsi="Verdana" w:cs="Consolas"/>
+          <w:color w:val="000000" w:themeColor="text1"/>
+        </w:rPr>
+        <w:t>);</w:t>
       </w:r>
     </w:p>
     <w:p>
@@ -3068,12 +5177,21 @@
           <w:color w:val="000000" w:themeColor="text1"/>
         </w:rPr>
       </w:pPr>
-      <w:r>
-        <w:rPr>
-          <w:rFonts w:ascii="Verdana" w:hAnsi="Verdana" w:cs="Consolas"/>
-          <w:color w:val="000000" w:themeColor="text1"/>
-        </w:rPr>
-        <w:t>b là tham chiếu</w:t>
+      <w:proofErr w:type="gramStart"/>
+      <w:r>
+        <w:rPr>
+          <w:rFonts w:ascii="Verdana" w:hAnsi="Verdana" w:cs="Consolas"/>
+          <w:color w:val="000000" w:themeColor="text1"/>
+        </w:rPr>
+        <w:t>b</w:t>
+      </w:r>
+      <w:proofErr w:type="gramEnd"/>
+      <w:r>
+        <w:rPr>
+          <w:rFonts w:ascii="Verdana" w:hAnsi="Verdana" w:cs="Consolas"/>
+          <w:color w:val="000000" w:themeColor="text1"/>
+        </w:rPr>
+        <w:t xml:space="preserve"> là tham chiếu</w:t>
       </w:r>
     </w:p>
     <w:p>
@@ -3084,6 +5202,7 @@
           <w:color w:val="000000" w:themeColor="text1"/>
         </w:rPr>
       </w:pPr>
+      <w:proofErr w:type="gramStart"/>
       <w:r>
         <w:rPr>
           <w:rFonts w:ascii="Verdana" w:hAnsi="Verdana" w:cs="Consolas"/>
@@ -3091,6 +5210,7 @@
         </w:rPr>
         <w:t>Book là đối tượng.</w:t>
       </w:r>
+      <w:proofErr w:type="gramEnd"/>
     </w:p>
     <w:p>
       <w:pPr>
@@ -3146,7 +5266,39 @@
           <w:rFonts w:ascii="Verdana" w:hAnsi="Verdana" w:cs="Consolas"/>
           <w:color w:val="000000" w:themeColor="text1"/>
         </w:rPr>
-        <w:t>@RequestBody: Nếu một tham số phương thức được annotated cùng @RequestBody, Spring sẽ bind body của HTTP request đang tới thành tham số đó. Khi làm điều đó, Spring sẽ sử dụng HTTP Message converters để body trong HTTP request vào domain object (deserialize body request thành domain object), dựa trên ACCEPT hoặc Content-Type header biểu diễn trong request.</w:t>
+        <w:t xml:space="preserve">@RequestBody: Nếu một tham số phương thức được annotated cùng @RequestBody, </w:t>
+      </w:r>
+      <w:proofErr w:type="gramStart"/>
+      <w:r>
+        <w:rPr>
+          <w:rFonts w:ascii="Verdana" w:hAnsi="Verdana" w:cs="Consolas"/>
+          <w:color w:val="000000" w:themeColor="text1"/>
+        </w:rPr>
+        <w:t>Spring</w:t>
+      </w:r>
+      <w:proofErr w:type="gramEnd"/>
+      <w:r>
+        <w:rPr>
+          <w:rFonts w:ascii="Verdana" w:hAnsi="Verdana" w:cs="Consolas"/>
+          <w:color w:val="000000" w:themeColor="text1"/>
+        </w:rPr>
+        <w:t xml:space="preserve"> sẽ bind body của HTTP request đang tới thành tham số đó. Khi làm điều đó, </w:t>
+      </w:r>
+      <w:proofErr w:type="gramStart"/>
+      <w:r>
+        <w:rPr>
+          <w:rFonts w:ascii="Verdana" w:hAnsi="Verdana" w:cs="Consolas"/>
+          <w:color w:val="000000" w:themeColor="text1"/>
+        </w:rPr>
+        <w:t>Spring</w:t>
+      </w:r>
+      <w:proofErr w:type="gramEnd"/>
+      <w:r>
+        <w:rPr>
+          <w:rFonts w:ascii="Verdana" w:hAnsi="Verdana" w:cs="Consolas"/>
+          <w:color w:val="000000" w:themeColor="text1"/>
+        </w:rPr>
+        <w:t xml:space="preserve"> sẽ sử dụng HTTP Message converters để body trong HTTP request vào domain object (deserialize body request thành domain object), dựa trên ACCEPT hoặc Content-Type header biểu diễn trong request.</w:t>
       </w:r>
     </w:p>
     <w:p>
@@ -3162,7 +5314,39 @@
           <w:rFonts w:ascii="Verdana" w:hAnsi="Verdana" w:cs="Consolas"/>
           <w:color w:val="000000" w:themeColor="text1"/>
         </w:rPr>
-        <w:t>@ResponseBody: Nếu method được đánh dấu cùng @ResponseBody, Spring sẽ bind giá trị trả ra của HTTP response body. Khi đó, Spring sẽ sử dụng HTTP Message converters để converts giá trị trả ra vào HTTP response body[serialize</w:t>
+        <w:t xml:space="preserve">@ResponseBody: Nếu method được đánh dấu cùng @ResponseBody, </w:t>
+      </w:r>
+      <w:proofErr w:type="gramStart"/>
+      <w:r>
+        <w:rPr>
+          <w:rFonts w:ascii="Verdana" w:hAnsi="Verdana" w:cs="Consolas"/>
+          <w:color w:val="000000" w:themeColor="text1"/>
+        </w:rPr>
+        <w:t>Spring</w:t>
+      </w:r>
+      <w:proofErr w:type="gramEnd"/>
+      <w:r>
+        <w:rPr>
+          <w:rFonts w:ascii="Verdana" w:hAnsi="Verdana" w:cs="Consolas"/>
+          <w:color w:val="000000" w:themeColor="text1"/>
+        </w:rPr>
+        <w:t xml:space="preserve"> sẽ bind giá trị trả ra của HTTP response body. Khi đó, Spring sẽ sử dụng HTTP Message converters để converts giá trị trả ra vào HTTP response </w:t>
+      </w:r>
+      <w:proofErr w:type="gramStart"/>
+      <w:r>
+        <w:rPr>
+          <w:rFonts w:ascii="Verdana" w:hAnsi="Verdana" w:cs="Consolas"/>
+          <w:color w:val="000000" w:themeColor="text1"/>
+        </w:rPr>
+        <w:t>body[</w:t>
+      </w:r>
+      <w:proofErr w:type="gramEnd"/>
+      <w:r>
+        <w:rPr>
+          <w:rFonts w:ascii="Verdana" w:hAnsi="Verdana" w:cs="Consolas"/>
+          <w:color w:val="000000" w:themeColor="text1"/>
+        </w:rPr>
+        <w:t>serialize</w:t>
       </w:r>
       <w:r>
         <w:rPr>
@@ -3199,7 +5383,55 @@
           <w:rFonts w:ascii="Verdana" w:hAnsi="Verdana" w:cs="Consolas"/>
           <w:color w:val="000000" w:themeColor="text1"/>
         </w:rPr>
-        <w:t>ReponseEntity: Nó biểu diễn toàn bộ HTTP response. Một điều tốt là bạn có thể điều khiển bất cứ thứ gì bên trong nó. Bạn có thể chỉ rõ status code, headers, và body. Nó đến cùng một vài constructors mang thông tin bạn muốn gửi trong HTTP Response.</w:t>
+        <w:t xml:space="preserve">ReponseEntity: Nó biểu diễn toàn bộ HTTP response. </w:t>
+      </w:r>
+      <w:proofErr w:type="gramStart"/>
+      <w:r>
+        <w:rPr>
+          <w:rFonts w:ascii="Verdana" w:hAnsi="Verdana" w:cs="Consolas"/>
+          <w:color w:val="000000" w:themeColor="text1"/>
+        </w:rPr>
+        <w:t>Một điều tốt là bạn có thể điều khiển bất cứ thứ gì bên trong nó.</w:t>
+      </w:r>
+      <w:proofErr w:type="gramEnd"/>
+      <w:r>
+        <w:rPr>
+          <w:rFonts w:ascii="Verdana" w:hAnsi="Verdana" w:cs="Consolas"/>
+          <w:color w:val="000000" w:themeColor="text1"/>
+        </w:rPr>
+        <w:t xml:space="preserve"> </w:t>
+      </w:r>
+      <w:proofErr w:type="gramStart"/>
+      <w:r>
+        <w:rPr>
+          <w:rFonts w:ascii="Verdana" w:hAnsi="Verdana" w:cs="Consolas"/>
+          <w:color w:val="000000" w:themeColor="text1"/>
+        </w:rPr>
+        <w:t>Bạn có thể chỉ rõ status code, headers, và body.</w:t>
+      </w:r>
+      <w:proofErr w:type="gramEnd"/>
+      <w:r>
+        <w:rPr>
+          <w:rFonts w:ascii="Verdana" w:hAnsi="Verdana" w:cs="Consolas"/>
+          <w:color w:val="000000" w:themeColor="text1"/>
+        </w:rPr>
+        <w:t xml:space="preserve"> Nó đến cùng một vài </w:t>
+      </w:r>
+      <w:proofErr w:type="gramStart"/>
+      <w:r>
+        <w:rPr>
+          <w:rFonts w:ascii="Verdana" w:hAnsi="Verdana" w:cs="Consolas"/>
+          <w:color w:val="000000" w:themeColor="text1"/>
+        </w:rPr>
+        <w:t>constructors</w:t>
+      </w:r>
+      <w:proofErr w:type="gramEnd"/>
+      <w:r>
+        <w:rPr>
+          <w:rFonts w:ascii="Verdana" w:hAnsi="Verdana" w:cs="Consolas"/>
+          <w:color w:val="000000" w:themeColor="text1"/>
+        </w:rPr>
+        <w:t xml:space="preserve"> mang thông tin bạn muốn gửi trong HTTP Response.</w:t>
       </w:r>
     </w:p>
     <w:p>
@@ -3215,7 +5447,23 @@
           <w:rFonts w:ascii="Verdana" w:hAnsi="Verdana" w:cs="Consolas"/>
           <w:color w:val="000000" w:themeColor="text1"/>
         </w:rPr>
-        <w:t>@PathVariable là annotation chỉ ra rằng tham số phương thức phải được ràng buộc với biến trong URI(bên trong {})</w:t>
+        <w:t xml:space="preserve">@PathVariable là annotation chỉ ra rằng tham số phương thức phải được ràng buộc với biến trong </w:t>
+      </w:r>
+      <w:proofErr w:type="gramStart"/>
+      <w:r>
+        <w:rPr>
+          <w:rFonts w:ascii="Verdana" w:hAnsi="Verdana" w:cs="Consolas"/>
+          <w:color w:val="000000" w:themeColor="text1"/>
+        </w:rPr>
+        <w:t>URI(</w:t>
+      </w:r>
+      <w:proofErr w:type="gramEnd"/>
+      <w:r>
+        <w:rPr>
+          <w:rFonts w:ascii="Verdana" w:hAnsi="Verdana" w:cs="Consolas"/>
+          <w:color w:val="000000" w:themeColor="text1"/>
+        </w:rPr>
+        <w:t>bên trong {})</w:t>
       </w:r>
     </w:p>
     <w:p>
@@ -3254,7 +5502,23 @@
           <w:rFonts w:ascii="Verdana" w:hAnsi="Verdana" w:cs="Consolas"/>
           <w:color w:val="000000" w:themeColor="text1"/>
         </w:rPr>
-        <w:t xml:space="preserve"> annotation, bạn có thể thêm, chỉ rõ dạng MediaType được sản sinh(proceduces) hoặc tiêu thụ (consumer) bởi các phương thức controller cụ thể.</w:t>
+        <w:t xml:space="preserve"> annotation, bạn có thể thêm, chỉ rõ dạng MediaType được sản </w:t>
+      </w:r>
+      <w:proofErr w:type="gramStart"/>
+      <w:r>
+        <w:rPr>
+          <w:rFonts w:ascii="Verdana" w:hAnsi="Verdana" w:cs="Consolas"/>
+          <w:color w:val="000000" w:themeColor="text1"/>
+        </w:rPr>
+        <w:t>sinh(</w:t>
+      </w:r>
+      <w:proofErr w:type="gramEnd"/>
+      <w:r>
+        <w:rPr>
+          <w:rFonts w:ascii="Verdana" w:hAnsi="Verdana" w:cs="Consolas"/>
+          <w:color w:val="000000" w:themeColor="text1"/>
+        </w:rPr>
+        <w:t>proceduces) hoặc tiêu thụ (consumer) bởi các phương thức controller cụ thể.</w:t>
       </w:r>
     </w:p>
     <w:p>
@@ -3305,7 +5569,39 @@
           <w:rFonts w:ascii="Verdana" w:hAnsi="Verdana" w:cs="Consolas"/>
           <w:color w:val="000000" w:themeColor="text1"/>
         </w:rPr>
-        <w:t>Chúng ta dùng JSR303 Validation, chúng bao gồm validation-api và hibernate-validator. Cùng với đó chúng ta cần JSP/Servlet/Jstl dependencies để sử dụng servlet api và jstl trong code. Thông thường container có thể đã có sẵn các thư viện này, vì thế chúng ta có thể set scope là provided cho chúng trong pom.xml.</w:t>
+        <w:t xml:space="preserve">Chúng ta dùng JSR303 Validation, chúng bao gồm validation-api và hibernate-validator. Cùng với đó chúng ta cần JSP/Servlet/Jstl dependencies để sử dụng servlet </w:t>
+      </w:r>
+      <w:proofErr w:type="gramStart"/>
+      <w:r>
+        <w:rPr>
+          <w:rFonts w:ascii="Verdana" w:hAnsi="Verdana" w:cs="Consolas"/>
+          <w:color w:val="000000" w:themeColor="text1"/>
+        </w:rPr>
+        <w:t>api</w:t>
+      </w:r>
+      <w:proofErr w:type="gramEnd"/>
+      <w:r>
+        <w:rPr>
+          <w:rFonts w:ascii="Verdana" w:hAnsi="Verdana" w:cs="Consolas"/>
+          <w:color w:val="000000" w:themeColor="text1"/>
+        </w:rPr>
+        <w:t xml:space="preserve"> và jstl trong code. Thông thường container có thể đã có sẵn các </w:t>
+      </w:r>
+      <w:proofErr w:type="gramStart"/>
+      <w:r>
+        <w:rPr>
+          <w:rFonts w:ascii="Verdana" w:hAnsi="Verdana" w:cs="Consolas"/>
+          <w:color w:val="000000" w:themeColor="text1"/>
+        </w:rPr>
+        <w:t>thư</w:t>
+      </w:r>
+      <w:proofErr w:type="gramEnd"/>
+      <w:r>
+        <w:rPr>
+          <w:rFonts w:ascii="Verdana" w:hAnsi="Verdana" w:cs="Consolas"/>
+          <w:color w:val="000000" w:themeColor="text1"/>
+        </w:rPr>
+        <w:t xml:space="preserve"> viện này, vì thế chúng ta có thể set scope là provided cho chúng trong pom.xml.</w:t>
       </w:r>
     </w:p>
     <w:p>
@@ -3348,7 +5644,23 @@
           <w:rFonts w:ascii="Verdana" w:hAnsi="Verdana" w:cs="Consolas"/>
           <w:color w:val="000000" w:themeColor="text1"/>
         </w:rPr>
-        <w:t xml:space="preserve"> Autowire=”byName”: tự động liên kết theo thuộc tính name. Nếu một bean được tìm thấy cùng tên với một thuộc tính của bean khác thì bean này sẽ được tự động liên kết vào thuộc tính của bean khác.</w:t>
+        <w:t xml:space="preserve"> Autowire=”byName”: tự động liên kết </w:t>
+      </w:r>
+      <w:proofErr w:type="gramStart"/>
+      <w:r>
+        <w:rPr>
+          <w:rFonts w:ascii="Verdana" w:hAnsi="Verdana" w:cs="Consolas"/>
+          <w:color w:val="000000" w:themeColor="text1"/>
+        </w:rPr>
+        <w:t>theo</w:t>
+      </w:r>
+      <w:proofErr w:type="gramEnd"/>
+      <w:r>
+        <w:rPr>
+          <w:rFonts w:ascii="Verdana" w:hAnsi="Verdana" w:cs="Consolas"/>
+          <w:color w:val="000000" w:themeColor="text1"/>
+        </w:rPr>
+        <w:t xml:space="preserve"> thuộc tính name. Nếu một bean được tìm thấy cùng tên với một thuộc tính của bean khác thì bean này sẽ được tự động liên kết vào thuộc tính của bean khác.</w:t>
       </w:r>
     </w:p>
     <w:p>
@@ -4445,7 +6757,7 @@
 </file>
 
 <file path=customXml/itemProps1.xml><?xml version="1.0" encoding="utf-8"?>
-<ds:datastoreItem xmlns:ds="http://schemas.openxmlformats.org/officeDocument/2006/customXml" ds:itemID="{7D81D839-5EFA-4F87-A9FA-F14AF43E45B8}">
+<ds:datastoreItem xmlns:ds="http://schemas.openxmlformats.org/officeDocument/2006/customXml" ds:itemID="{AE5A94FE-62AE-461F-91D9-456CECC2B85E}">
   <ds:schemaRefs>
     <ds:schemaRef ds:uri="http://schemas.openxmlformats.org/officeDocument/2006/bibliography"/>
   </ds:schemaRefs>

</xml_diff>

<commit_message>
add .sonalint folder to git ignore
</commit_message>
<xml_diff>
--- a/documents/lythuyetspringmvc.docx
+++ b/documents/lythuyetspringmvc.docx
@@ -59,7 +59,21 @@
         <w:rPr>
           <w:rFonts w:ascii="Verdana" w:hAnsi="Verdana"/>
         </w:rPr>
-        <w:t>ModelMap: là một implement của Map. Trc kia ta hay dùng request.getAttribute hoặc request.setAttribute. Với ModelMap nó tiện lợi hơn, cung cấp một cách get/set các attributes từ/ tới các request hoặc session.</w:t>
+        <w:t xml:space="preserve">ModelMap: là một implement của Map. Trc </w:t>
+      </w:r>
+      <w:proofErr w:type="gramStart"/>
+      <w:r>
+        <w:rPr>
+          <w:rFonts w:ascii="Verdana" w:hAnsi="Verdana"/>
+        </w:rPr>
+        <w:t>kia</w:t>
+      </w:r>
+      <w:proofErr w:type="gramEnd"/>
+      <w:r>
+        <w:rPr>
+          <w:rFonts w:ascii="Verdana" w:hAnsi="Verdana"/>
+        </w:rPr>
+        <w:t xml:space="preserve"> ta hay dùng request.getAttribute hoặc request.setAttribute. Với ModelMap nó tiện lợi hơn, cung cấp một cách get/set các attributes từ/ tới các request hoặc session.</w:t>
       </w:r>
     </w:p>
     <w:p>
@@ -653,20 +667,26 @@
           <w:rFonts w:ascii="Verdana" w:hAnsi="Verdana"/>
         </w:rPr>
       </w:pPr>
+      <w:proofErr w:type="gramStart"/>
       <w:r>
         <w:rPr>
           <w:rFonts w:ascii="Verdana" w:hAnsi="Verdana"/>
         </w:rPr>
-        <w:t>Mọi thứ đều được tạo ra từ DispatcherServlet và contextConfigLocation. DispatcherServlet là một front controller nhận các request và điều hướng các request tới các controller thích hợp. Nó đồng thời chịu trách nhiệm cho việc</w:t>
-      </w:r>
+        <w:t>Mọi thứ đều được tạo ra từ DispatcherServlet và contextConfigLocation.</w:t>
+      </w:r>
+      <w:proofErr w:type="gramEnd"/>
       <w:r>
         <w:rPr>
           <w:rFonts w:ascii="Verdana" w:hAnsi="Verdana"/>
         </w:rPr>
+        <w:t xml:space="preserve"> DispatcherServlet là một front controller nhận các request và điều hướng các request tới các controller thích hợp. Nó đồng thời chịu trách nhiệm cho việc</w:t>
+      </w:r>
+      <w:r>
+        <w:rPr>
+          <w:rFonts w:ascii="Verdana" w:hAnsi="Verdana"/>
+        </w:rPr>
         <w:t xml:space="preserve"> </w:t>
       </w:r>
-      <w:bookmarkStart w:id="0" w:name="_GoBack"/>
-      <w:bookmarkEnd w:id="0"/>
       <w:r>
         <w:rPr>
           <w:rFonts w:ascii="Verdana" w:hAnsi="Verdana"/>
@@ -681,11 +701,19 @@
           <w:rFonts w:ascii="Verdana" w:hAnsi="Verdana"/>
         </w:rPr>
       </w:pPr>
+      <w:proofErr w:type="gramStart"/>
       <w:r>
         <w:rPr>
           <w:rFonts w:ascii="Verdana" w:hAnsi="Verdana"/>
         </w:rPr>
-        <w:t>Hãy xem xét cẩn thận contextConfigLocation init-param. Tham số này có thể đặt tên file cấu hình spring là bất cứ tên gì bạn muốn, đặt nó ở bất cứ đâu bạn muốn, mặc dù bạn có thể cung cấp nhiều file.</w:t>
+        <w:t>Hãy xem xét cẩn thận contextConfigLocation init-param.</w:t>
+      </w:r>
+      <w:proofErr w:type="gramEnd"/>
+      <w:r>
+        <w:rPr>
+          <w:rFonts w:ascii="Verdana" w:hAnsi="Verdana"/>
+        </w:rPr>
+        <w:t xml:space="preserve"> Tham số này có thể đặt tên file cấu hình spring là bất cứ tên gì bạn muốn, đặt nó ở bất cứ đâu bạn muốn, mặc dù bạn có thể cung cấp nhiều file.</w:t>
       </w:r>
     </w:p>
     <w:p>
@@ -1079,6 +1107,7 @@
         </w:rPr>
         <w:t>&lt;</w:t>
       </w:r>
+      <w:proofErr w:type="gramStart"/>
       <w:r>
         <w:rPr>
           <w:rFonts w:ascii="Consolas" w:hAnsi="Consolas" w:cs="Consolas"/>
@@ -1086,7 +1115,17 @@
           <w:sz w:val="20"/>
           <w:szCs w:val="20"/>
         </w:rPr>
-        <w:t>context:component-scan</w:t>
+        <w:t>context:</w:t>
+      </w:r>
+      <w:proofErr w:type="gramEnd"/>
+      <w:r>
+        <w:rPr>
+          <w:rFonts w:ascii="Consolas" w:hAnsi="Consolas" w:cs="Consolas"/>
+          <w:color w:val="3F7F7F"/>
+          <w:sz w:val="20"/>
+          <w:szCs w:val="20"/>
+        </w:rPr>
+        <w:t>component-scan</w:t>
       </w:r>
       <w:r>
         <w:rPr>
@@ -1172,7 +1211,27 @@
           <w:sz w:val="20"/>
           <w:szCs w:val="20"/>
         </w:rPr>
-        <w:t>mvc:annotation-driven</w:t>
+        <w:t>mvc</w:t>
+      </w:r>
+      <w:proofErr w:type="gramStart"/>
+      <w:r>
+        <w:rPr>
+          <w:rFonts w:ascii="Consolas" w:hAnsi="Consolas" w:cs="Consolas"/>
+          <w:color w:val="3F7F7F"/>
+          <w:sz w:val="20"/>
+          <w:szCs w:val="20"/>
+        </w:rPr>
+        <w:t>:annotation</w:t>
+      </w:r>
+      <w:proofErr w:type="gramEnd"/>
+      <w:r>
+        <w:rPr>
+          <w:rFonts w:ascii="Consolas" w:hAnsi="Consolas" w:cs="Consolas"/>
+          <w:color w:val="3F7F7F"/>
+          <w:sz w:val="20"/>
+          <w:szCs w:val="20"/>
+        </w:rPr>
+        <w:t>-driven</w:t>
       </w:r>
       <w:r>
         <w:rPr>
@@ -1435,6 +1494,7 @@
         </w:rPr>
         <w:t>&lt;</w:t>
       </w:r>
+      <w:proofErr w:type="gramStart"/>
       <w:r>
         <w:rPr>
           <w:rFonts w:ascii="Consolas" w:hAnsi="Consolas" w:cs="Consolas"/>
@@ -1444,6 +1504,7 @@
         </w:rPr>
         <w:t>value</w:t>
       </w:r>
+      <w:proofErr w:type="gramEnd"/>
       <w:r>
         <w:rPr>
           <w:rFonts w:ascii="Consolas" w:hAnsi="Consolas" w:cs="Consolas"/>
@@ -1691,6 +1752,7 @@
         </w:rPr>
         <w:t>&lt;</w:t>
       </w:r>
+      <w:proofErr w:type="gramStart"/>
       <w:r>
         <w:rPr>
           <w:rFonts w:ascii="Consolas" w:hAnsi="Consolas" w:cs="Consolas"/>
@@ -1700,6 +1762,7 @@
         </w:rPr>
         <w:t>value</w:t>
       </w:r>
+      <w:proofErr w:type="gramEnd"/>
       <w:r>
         <w:rPr>
           <w:rFonts w:ascii="Consolas" w:hAnsi="Consolas" w:cs="Consolas"/>
@@ -1921,7 +1984,23 @@
           <w:rFonts w:ascii="Verdana" w:hAnsi="Verdana" w:cs="Consolas"/>
           <w:color w:val="000000" w:themeColor="text1"/>
         </w:rPr>
-        <w:t>&lt;mvc:annotation-driven/&gt; nói rằng chúng ta có thể định nghĩa các spring beans mà không cần chỉ rõ tập hợp các bean trong xml hoặc implement 1 interface hoặc extend một lớp cơ bản. Ví dụ: với @Controller, Spring biết rằng lớp cụ thể đó chứa các phương thức mà xử lý HTTP requests, không cần định nghĩa như 1 bean trong xml.</w:t>
+        <w:t xml:space="preserve">&lt;mvc:annotation-driven/&gt; nói rằng chúng ta có thể định nghĩa các spring beans mà không cần chỉ rõ tập hợp các bean trong xml hoặc implement 1 interface hoặc extend một lớp cơ bản. Ví dụ: với @Controller, </w:t>
+      </w:r>
+      <w:proofErr w:type="gramStart"/>
+      <w:r>
+        <w:rPr>
+          <w:rFonts w:ascii="Verdana" w:hAnsi="Verdana" w:cs="Consolas"/>
+          <w:color w:val="000000" w:themeColor="text1"/>
+        </w:rPr>
+        <w:t>Spring</w:t>
+      </w:r>
+      <w:proofErr w:type="gramEnd"/>
+      <w:r>
+        <w:rPr>
+          <w:rFonts w:ascii="Verdana" w:hAnsi="Verdana" w:cs="Consolas"/>
+          <w:color w:val="000000" w:themeColor="text1"/>
+        </w:rPr>
+        <w:t xml:space="preserve"> biết rằng lớp cụ thể đó chứa các phương thức mà xử lý HTTP requests, không cần định nghĩa như 1 bean trong xml.</w:t>
       </w:r>
     </w:p>
     <w:p>
@@ -1937,7 +2016,23 @@
           <w:rFonts w:ascii="Verdana" w:hAnsi="Verdana" w:cs="Consolas"/>
           <w:color w:val="000000" w:themeColor="text1"/>
         </w:rPr>
-        <w:t>&lt;context:component-scan base-package=”dam.tan.springmvc”/&gt; nói với Spring tìm kiếm tất cả các lớp được chỉ rõ trong base-package, và tìm kiếm mỗi class đó xem nó có được annotated cùng với các annotation cụ thể của Sprin</w:t>
+        <w:t>&lt;context</w:t>
+      </w:r>
+      <w:proofErr w:type="gramStart"/>
+      <w:r>
+        <w:rPr>
+          <w:rFonts w:ascii="Verdana" w:hAnsi="Verdana" w:cs="Consolas"/>
+          <w:color w:val="000000" w:themeColor="text1"/>
+        </w:rPr>
+        <w:t>:component</w:t>
+      </w:r>
+      <w:proofErr w:type="gramEnd"/>
+      <w:r>
+        <w:rPr>
+          <w:rFonts w:ascii="Verdana" w:hAnsi="Verdana" w:cs="Consolas"/>
+          <w:color w:val="000000" w:themeColor="text1"/>
+        </w:rPr>
+        <w:t>-scan base-package=”dam.tan.springmvc”/&gt; nói với Spring tìm kiếm tất cả các lớp được chỉ rõ trong base-package, và tìm kiếm mỗi class đó xem nó có được annotated cùng với các annotation cụ thể của Sprin</w:t>
       </w:r>
       <w:r>
         <w:rPr>
@@ -1990,7 +2085,39 @@
           <w:rFonts w:ascii="Verdana" w:hAnsi="Verdana" w:cs="Consolas"/>
           <w:color w:val="000000" w:themeColor="text1"/>
         </w:rPr>
-        <w:t>Deloy file war này trong 1 container. Có nhiều cách để làm điều này. Trong trường hợp Tomcat, đặt file war này bên trong thư mục webapp của tomcat installation của bạn (tomcat/webapp) và click vào start.bat file(bên dưới tomcat/bin).</w:t>
+        <w:t xml:space="preserve">Deloy file war này trong 1 container. </w:t>
+      </w:r>
+      <w:proofErr w:type="gramStart"/>
+      <w:r>
+        <w:rPr>
+          <w:rFonts w:ascii="Verdana" w:hAnsi="Verdana" w:cs="Consolas"/>
+          <w:color w:val="000000" w:themeColor="text1"/>
+        </w:rPr>
+        <w:t>Có nhiều cách để làm điều này.</w:t>
+      </w:r>
+      <w:proofErr w:type="gramEnd"/>
+      <w:r>
+        <w:rPr>
+          <w:rFonts w:ascii="Verdana" w:hAnsi="Verdana" w:cs="Consolas"/>
+          <w:color w:val="000000" w:themeColor="text1"/>
+        </w:rPr>
+        <w:t xml:space="preserve"> Trong trường hợp Tomcat, đặt file war này bên trong thư mục webapp của tomcat installation của bạn (tomcat/webapp) và click vào start.bat </w:t>
+      </w:r>
+      <w:proofErr w:type="gramStart"/>
+      <w:r>
+        <w:rPr>
+          <w:rFonts w:ascii="Verdana" w:hAnsi="Verdana" w:cs="Consolas"/>
+          <w:color w:val="000000" w:themeColor="text1"/>
+        </w:rPr>
+        <w:t>file(</w:t>
+      </w:r>
+      <w:proofErr w:type="gramEnd"/>
+      <w:r>
+        <w:rPr>
+          <w:rFonts w:ascii="Verdana" w:hAnsi="Verdana" w:cs="Consolas"/>
+          <w:color w:val="000000" w:themeColor="text1"/>
+        </w:rPr>
+        <w:t>bên dưới tomcat/bin).</w:t>
       </w:r>
     </w:p>
     <w:p>
@@ -2001,12 +2128,21 @@
           <w:color w:val="000000" w:themeColor="text1"/>
         </w:rPr>
       </w:pPr>
-      <w:r>
-        <w:rPr>
-          <w:rFonts w:ascii="Verdana" w:hAnsi="Verdana" w:cs="Consolas"/>
-          <w:color w:val="000000" w:themeColor="text1"/>
-        </w:rPr>
-        <w:t>Để nhanh chóng, tôi sử dụng plugin eclipse jetty để chạy nó trên jetty. Click chuột phải vào file war -&gt; run as -&gt; run-jetty.</w:t>
+      <w:proofErr w:type="gramStart"/>
+      <w:r>
+        <w:rPr>
+          <w:rFonts w:ascii="Verdana" w:hAnsi="Verdana" w:cs="Consolas"/>
+          <w:color w:val="000000" w:themeColor="text1"/>
+        </w:rPr>
+        <w:t>Để nhanh chóng, tôi sử dụng plugin eclipse jetty để chạy nó trên jetty.</w:t>
+      </w:r>
+      <w:proofErr w:type="gramEnd"/>
+      <w:r>
+        <w:rPr>
+          <w:rFonts w:ascii="Verdana" w:hAnsi="Verdana" w:cs="Consolas"/>
+          <w:color w:val="000000" w:themeColor="text1"/>
+        </w:rPr>
+        <w:t xml:space="preserve"> Click chuột phải vào file war -&gt; run as -&gt; run-jetty.</w:t>
       </w:r>
     </w:p>
     <w:p>
@@ -2063,31 +2199,1761 @@
           <w:rFonts w:ascii="Verdana" w:hAnsi="Verdana" w:cs="Consolas"/>
           <w:color w:val="000000" w:themeColor="text1"/>
         </w:rPr>
-        <w:t>@EnableWebMvc tương tự như mvc:annotation-driven trong XML. Nó có khả năng hỗ trợ annotated @Controller mà sử dụng @RequestMapping để map requests tới phương thức cụ thể.</w:t>
-      </w:r>
-    </w:p>
-    <w:p>
-      <w:r>
-        <w:rPr>
-          <w:rFonts w:ascii="Verdana" w:hAnsi="Verdana" w:cs="Consolas"/>
-          <w:color w:val="000000" w:themeColor="text1"/>
-        </w:rPr>
-        <w:t>@ComponentScan tương tự context:component-scan base-package=”” cung cấp nơi mà các bean được spring container quản lý.</w:t>
-      </w:r>
-    </w:p>
-    <w:p>
-      <w:pPr>
-        <w:rPr>
-          <w:rFonts w:ascii="Verdana" w:hAnsi="Verdana" w:cs="Consolas"/>
-          <w:color w:val="000000" w:themeColor="text1"/>
-        </w:rPr>
-      </w:pPr>
-      <w:r>
-        <w:rPr>
-          <w:rFonts w:ascii="Verdana" w:hAnsi="Verdana" w:cs="Consolas"/>
-          <w:color w:val="000000" w:themeColor="text1"/>
-        </w:rPr>
-        <w:t>Bài 3: Spring 4 MVC Form Validation and Resource Handling(Annotations)</w:t>
+        <w:t>@EnableWebMvc tương tự như mvc</w:t>
+      </w:r>
+      <w:proofErr w:type="gramStart"/>
+      <w:r>
+        <w:rPr>
+          <w:rFonts w:ascii="Verdana" w:hAnsi="Verdana" w:cs="Consolas"/>
+          <w:color w:val="000000" w:themeColor="text1"/>
+        </w:rPr>
+        <w:t>:annotation</w:t>
+      </w:r>
+      <w:proofErr w:type="gramEnd"/>
+      <w:r>
+        <w:rPr>
+          <w:rFonts w:ascii="Verdana" w:hAnsi="Verdana" w:cs="Consolas"/>
+          <w:color w:val="000000" w:themeColor="text1"/>
+        </w:rPr>
+        <w:t>-driven trong XML. Nó có khả năng hỗ trợ annotated @Controller mà sử dụng @RequestMapping để map requests tới phương thức cụ thể.</w:t>
+      </w:r>
+    </w:p>
+    <w:p>
+      <w:r>
+        <w:rPr>
+          <w:rFonts w:ascii="Verdana" w:hAnsi="Verdana" w:cs="Consolas"/>
+          <w:color w:val="000000" w:themeColor="text1"/>
+        </w:rPr>
+        <w:t>@ComponentScan tương tự context</w:t>
+      </w:r>
+      <w:proofErr w:type="gramStart"/>
+      <w:r>
+        <w:rPr>
+          <w:rFonts w:ascii="Verdana" w:hAnsi="Verdana" w:cs="Consolas"/>
+          <w:color w:val="000000" w:themeColor="text1"/>
+        </w:rPr>
+        <w:t>:component</w:t>
+      </w:r>
+      <w:proofErr w:type="gramEnd"/>
+      <w:r>
+        <w:rPr>
+          <w:rFonts w:ascii="Verdana" w:hAnsi="Verdana" w:cs="Consolas"/>
+          <w:color w:val="000000" w:themeColor="text1"/>
+        </w:rPr>
+        <w:t>-scan base-package=”” cung cấp nơi mà các bean được spring container quản lý.</w:t>
+      </w:r>
+    </w:p>
+    <w:p>
+      <w:pPr>
+        <w:rPr>
+          <w:rFonts w:ascii="Verdana" w:hAnsi="Verdana" w:cs="Consolas"/>
+          <w:color w:val="000000" w:themeColor="text1"/>
+        </w:rPr>
+      </w:pPr>
+    </w:p>
+    <w:p>
+      <w:pPr>
+        <w:rPr>
+          <w:rFonts w:ascii="Verdana" w:hAnsi="Verdana" w:cs="Consolas"/>
+          <w:color w:val="000000" w:themeColor="text1"/>
+        </w:rPr>
+      </w:pPr>
+      <w:r>
+        <w:rPr>
+          <w:rFonts w:ascii="Verdana" w:hAnsi="Verdana" w:cs="Consolas"/>
+          <w:color w:val="000000" w:themeColor="text1"/>
+        </w:rPr>
+        <w:t>===============================================================================================================</w:t>
+      </w:r>
+    </w:p>
+    <w:p>
+      <w:pPr>
+        <w:rPr>
+          <w:rFonts w:ascii="Verdana" w:hAnsi="Verdana" w:cs="Consolas"/>
+          <w:color w:val="000000" w:themeColor="text1"/>
+        </w:rPr>
+      </w:pPr>
+      <w:r>
+        <w:rPr>
+          <w:rFonts w:ascii="Verdana" w:hAnsi="Verdana" w:cs="Consolas"/>
+          <w:color w:val="000000" w:themeColor="text1"/>
+        </w:rPr>
+        <w:t>Bài 2: Demo Hello World với Sping MVC mà dùng annotation, không cần file web.xml</w:t>
+      </w:r>
+    </w:p>
+    <w:p>
+      <w:pPr>
+        <w:rPr>
+          <w:rFonts w:ascii="Verdana" w:hAnsi="Verdana" w:cs="Consolas"/>
+          <w:color w:val="000000" w:themeColor="text1"/>
+        </w:rPr>
+      </w:pPr>
+      <w:r>
+        <w:rPr>
+          <w:rFonts w:ascii="Verdana" w:hAnsi="Verdana" w:cs="Consolas"/>
+          <w:color w:val="000000" w:themeColor="text1"/>
+        </w:rPr>
+        <w:t>Đầu tiên: cần chú ý: marven-war-pluggin:</w:t>
+      </w:r>
+    </w:p>
+    <w:p>
+      <w:pPr>
+        <w:autoSpaceDE w:val="0"/>
+        <w:autoSpaceDN w:val="0"/>
+        <w:adjustRightInd w:val="0"/>
+        <w:spacing w:after="0" w:line="240" w:lineRule="auto"/>
+        <w:rPr>
+          <w:rFonts w:ascii="Consolas" w:hAnsi="Consolas" w:cs="Consolas"/>
+          <w:sz w:val="20"/>
+          <w:szCs w:val="20"/>
+        </w:rPr>
+      </w:pPr>
+      <w:r>
+        <w:rPr>
+          <w:rFonts w:ascii="Consolas" w:hAnsi="Consolas" w:cs="Consolas"/>
+          <w:color w:val="008080"/>
+          <w:sz w:val="20"/>
+          <w:szCs w:val="20"/>
+        </w:rPr>
+        <w:t>&lt;</w:t>
+      </w:r>
+      <w:proofErr w:type="gramStart"/>
+      <w:r>
+        <w:rPr>
+          <w:rFonts w:ascii="Consolas" w:hAnsi="Consolas" w:cs="Consolas"/>
+          <w:color w:val="3F7F7F"/>
+          <w:sz w:val="20"/>
+          <w:szCs w:val="20"/>
+        </w:rPr>
+        <w:t>pluginManagement</w:t>
+      </w:r>
+      <w:proofErr w:type="gramEnd"/>
+      <w:r>
+        <w:rPr>
+          <w:rFonts w:ascii="Consolas" w:hAnsi="Consolas" w:cs="Consolas"/>
+          <w:color w:val="008080"/>
+          <w:sz w:val="20"/>
+          <w:szCs w:val="20"/>
+        </w:rPr>
+        <w:t>&gt;</w:t>
+      </w:r>
+    </w:p>
+    <w:p>
+      <w:pPr>
+        <w:autoSpaceDE w:val="0"/>
+        <w:autoSpaceDN w:val="0"/>
+        <w:adjustRightInd w:val="0"/>
+        <w:spacing w:after="0" w:line="240" w:lineRule="auto"/>
+        <w:rPr>
+          <w:rFonts w:ascii="Consolas" w:hAnsi="Consolas" w:cs="Consolas"/>
+          <w:sz w:val="20"/>
+          <w:szCs w:val="20"/>
+        </w:rPr>
+      </w:pPr>
+      <w:r>
+        <w:rPr>
+          <w:rFonts w:ascii="Consolas" w:hAnsi="Consolas" w:cs="Consolas"/>
+          <w:color w:val="000000"/>
+          <w:sz w:val="20"/>
+          <w:szCs w:val="20"/>
+        </w:rPr>
+        <w:t xml:space="preserve">        </w:t>
+      </w:r>
+      <w:r>
+        <w:rPr>
+          <w:rFonts w:ascii="Consolas" w:hAnsi="Consolas" w:cs="Consolas"/>
+          <w:color w:val="008080"/>
+          <w:sz w:val="20"/>
+          <w:szCs w:val="20"/>
+        </w:rPr>
+        <w:t>&lt;</w:t>
+      </w:r>
+      <w:proofErr w:type="gramStart"/>
+      <w:r>
+        <w:rPr>
+          <w:rFonts w:ascii="Consolas" w:hAnsi="Consolas" w:cs="Consolas"/>
+          <w:color w:val="3F7F7F"/>
+          <w:sz w:val="20"/>
+          <w:szCs w:val="20"/>
+        </w:rPr>
+        <w:t>plugins</w:t>
+      </w:r>
+      <w:proofErr w:type="gramEnd"/>
+      <w:r>
+        <w:rPr>
+          <w:rFonts w:ascii="Consolas" w:hAnsi="Consolas" w:cs="Consolas"/>
+          <w:color w:val="008080"/>
+          <w:sz w:val="20"/>
+          <w:szCs w:val="20"/>
+        </w:rPr>
+        <w:t>&gt;</w:t>
+      </w:r>
+    </w:p>
+    <w:p>
+      <w:pPr>
+        <w:autoSpaceDE w:val="0"/>
+        <w:autoSpaceDN w:val="0"/>
+        <w:adjustRightInd w:val="0"/>
+        <w:spacing w:after="0" w:line="240" w:lineRule="auto"/>
+        <w:rPr>
+          <w:rFonts w:ascii="Consolas" w:hAnsi="Consolas" w:cs="Consolas"/>
+          <w:sz w:val="20"/>
+          <w:szCs w:val="20"/>
+        </w:rPr>
+      </w:pPr>
+      <w:r>
+        <w:rPr>
+          <w:rFonts w:ascii="Consolas" w:hAnsi="Consolas" w:cs="Consolas"/>
+          <w:color w:val="000000"/>
+          <w:sz w:val="20"/>
+          <w:szCs w:val="20"/>
+        </w:rPr>
+        <w:t xml:space="preserve">            </w:t>
+      </w:r>
+      <w:r>
+        <w:rPr>
+          <w:rFonts w:ascii="Consolas" w:hAnsi="Consolas" w:cs="Consolas"/>
+          <w:color w:val="008080"/>
+          <w:sz w:val="20"/>
+          <w:szCs w:val="20"/>
+        </w:rPr>
+        <w:t>&lt;</w:t>
+      </w:r>
+      <w:proofErr w:type="gramStart"/>
+      <w:r>
+        <w:rPr>
+          <w:rFonts w:ascii="Consolas" w:hAnsi="Consolas" w:cs="Consolas"/>
+          <w:color w:val="3F7F7F"/>
+          <w:sz w:val="20"/>
+          <w:szCs w:val="20"/>
+        </w:rPr>
+        <w:t>plugin</w:t>
+      </w:r>
+      <w:proofErr w:type="gramEnd"/>
+      <w:r>
+        <w:rPr>
+          <w:rFonts w:ascii="Consolas" w:hAnsi="Consolas" w:cs="Consolas"/>
+          <w:color w:val="008080"/>
+          <w:sz w:val="20"/>
+          <w:szCs w:val="20"/>
+        </w:rPr>
+        <w:t>&gt;</w:t>
+      </w:r>
+    </w:p>
+    <w:p>
+      <w:pPr>
+        <w:autoSpaceDE w:val="0"/>
+        <w:autoSpaceDN w:val="0"/>
+        <w:adjustRightInd w:val="0"/>
+        <w:spacing w:after="0" w:line="240" w:lineRule="auto"/>
+        <w:rPr>
+          <w:rFonts w:ascii="Consolas" w:hAnsi="Consolas" w:cs="Consolas"/>
+          <w:sz w:val="20"/>
+          <w:szCs w:val="20"/>
+        </w:rPr>
+      </w:pPr>
+      <w:r>
+        <w:rPr>
+          <w:rFonts w:ascii="Consolas" w:hAnsi="Consolas" w:cs="Consolas"/>
+          <w:color w:val="000000"/>
+          <w:sz w:val="20"/>
+          <w:szCs w:val="20"/>
+        </w:rPr>
+        <w:t xml:space="preserve">                </w:t>
+      </w:r>
+      <w:r>
+        <w:rPr>
+          <w:rFonts w:ascii="Consolas" w:hAnsi="Consolas" w:cs="Consolas"/>
+          <w:color w:val="008080"/>
+          <w:sz w:val="20"/>
+          <w:szCs w:val="20"/>
+        </w:rPr>
+        <w:t>&lt;</w:t>
+      </w:r>
+      <w:r>
+        <w:rPr>
+          <w:rFonts w:ascii="Consolas" w:hAnsi="Consolas" w:cs="Consolas"/>
+          <w:color w:val="3F7F7F"/>
+          <w:sz w:val="20"/>
+          <w:szCs w:val="20"/>
+        </w:rPr>
+        <w:t>groupId</w:t>
+      </w:r>
+      <w:r>
+        <w:rPr>
+          <w:rFonts w:ascii="Consolas" w:hAnsi="Consolas" w:cs="Consolas"/>
+          <w:color w:val="008080"/>
+          <w:sz w:val="20"/>
+          <w:szCs w:val="20"/>
+        </w:rPr>
+        <w:t>&gt;</w:t>
+      </w:r>
+      <w:r>
+        <w:rPr>
+          <w:rFonts w:ascii="Consolas" w:hAnsi="Consolas" w:cs="Consolas"/>
+          <w:color w:val="000000"/>
+          <w:sz w:val="20"/>
+          <w:szCs w:val="20"/>
+        </w:rPr>
+        <w:t>org.apache.maven.plugins</w:t>
+      </w:r>
+      <w:r>
+        <w:rPr>
+          <w:rFonts w:ascii="Consolas" w:hAnsi="Consolas" w:cs="Consolas"/>
+          <w:color w:val="008080"/>
+          <w:sz w:val="20"/>
+          <w:szCs w:val="20"/>
+        </w:rPr>
+        <w:t>&lt;/</w:t>
+      </w:r>
+      <w:r>
+        <w:rPr>
+          <w:rFonts w:ascii="Consolas" w:hAnsi="Consolas" w:cs="Consolas"/>
+          <w:color w:val="3F7F7F"/>
+          <w:sz w:val="20"/>
+          <w:szCs w:val="20"/>
+        </w:rPr>
+        <w:t>groupId</w:t>
+      </w:r>
+      <w:r>
+        <w:rPr>
+          <w:rFonts w:ascii="Consolas" w:hAnsi="Consolas" w:cs="Consolas"/>
+          <w:color w:val="008080"/>
+          <w:sz w:val="20"/>
+          <w:szCs w:val="20"/>
+        </w:rPr>
+        <w:t>&gt;</w:t>
+      </w:r>
+    </w:p>
+    <w:p>
+      <w:pPr>
+        <w:autoSpaceDE w:val="0"/>
+        <w:autoSpaceDN w:val="0"/>
+        <w:adjustRightInd w:val="0"/>
+        <w:spacing w:after="0" w:line="240" w:lineRule="auto"/>
+        <w:rPr>
+          <w:rFonts w:ascii="Consolas" w:hAnsi="Consolas" w:cs="Consolas"/>
+          <w:sz w:val="20"/>
+          <w:szCs w:val="20"/>
+        </w:rPr>
+      </w:pPr>
+      <w:r>
+        <w:rPr>
+          <w:rFonts w:ascii="Consolas" w:hAnsi="Consolas" w:cs="Consolas"/>
+          <w:color w:val="000000"/>
+          <w:sz w:val="20"/>
+          <w:szCs w:val="20"/>
+        </w:rPr>
+        <w:t xml:space="preserve">                </w:t>
+      </w:r>
+      <w:r>
+        <w:rPr>
+          <w:rFonts w:ascii="Consolas" w:hAnsi="Consolas" w:cs="Consolas"/>
+          <w:color w:val="008080"/>
+          <w:sz w:val="20"/>
+          <w:szCs w:val="20"/>
+        </w:rPr>
+        <w:t>&lt;</w:t>
+      </w:r>
+      <w:proofErr w:type="gramStart"/>
+      <w:r>
+        <w:rPr>
+          <w:rFonts w:ascii="Consolas" w:hAnsi="Consolas" w:cs="Consolas"/>
+          <w:color w:val="3F7F7F"/>
+          <w:sz w:val="20"/>
+          <w:szCs w:val="20"/>
+        </w:rPr>
+        <w:t>artifactId</w:t>
+      </w:r>
+      <w:r>
+        <w:rPr>
+          <w:rFonts w:ascii="Consolas" w:hAnsi="Consolas" w:cs="Consolas"/>
+          <w:color w:val="008080"/>
+          <w:sz w:val="20"/>
+          <w:szCs w:val="20"/>
+        </w:rPr>
+        <w:t>&gt;</w:t>
+      </w:r>
+      <w:proofErr w:type="gramEnd"/>
+      <w:r>
+        <w:rPr>
+          <w:rFonts w:ascii="Consolas" w:hAnsi="Consolas" w:cs="Consolas"/>
+          <w:color w:val="000000"/>
+          <w:sz w:val="20"/>
+          <w:szCs w:val="20"/>
+          <w:u w:val="single"/>
+        </w:rPr>
+        <w:t>maven</w:t>
+      </w:r>
+      <w:r>
+        <w:rPr>
+          <w:rFonts w:ascii="Consolas" w:hAnsi="Consolas" w:cs="Consolas"/>
+          <w:color w:val="000000"/>
+          <w:sz w:val="20"/>
+          <w:szCs w:val="20"/>
+        </w:rPr>
+        <w:t>-compiler-</w:t>
+      </w:r>
+      <w:r>
+        <w:rPr>
+          <w:rFonts w:ascii="Consolas" w:hAnsi="Consolas" w:cs="Consolas"/>
+          <w:color w:val="000000"/>
+          <w:sz w:val="20"/>
+          <w:szCs w:val="20"/>
+          <w:u w:val="single"/>
+        </w:rPr>
+        <w:t>plugin</w:t>
+      </w:r>
+      <w:r>
+        <w:rPr>
+          <w:rFonts w:ascii="Consolas" w:hAnsi="Consolas" w:cs="Consolas"/>
+          <w:color w:val="008080"/>
+          <w:sz w:val="20"/>
+          <w:szCs w:val="20"/>
+        </w:rPr>
+        <w:t>&lt;/</w:t>
+      </w:r>
+      <w:r>
+        <w:rPr>
+          <w:rFonts w:ascii="Consolas" w:hAnsi="Consolas" w:cs="Consolas"/>
+          <w:color w:val="3F7F7F"/>
+          <w:sz w:val="20"/>
+          <w:szCs w:val="20"/>
+        </w:rPr>
+        <w:t>artifactId</w:t>
+      </w:r>
+      <w:r>
+        <w:rPr>
+          <w:rFonts w:ascii="Consolas" w:hAnsi="Consolas" w:cs="Consolas"/>
+          <w:color w:val="008080"/>
+          <w:sz w:val="20"/>
+          <w:szCs w:val="20"/>
+        </w:rPr>
+        <w:t>&gt;</w:t>
+      </w:r>
+    </w:p>
+    <w:p>
+      <w:pPr>
+        <w:autoSpaceDE w:val="0"/>
+        <w:autoSpaceDN w:val="0"/>
+        <w:adjustRightInd w:val="0"/>
+        <w:spacing w:after="0" w:line="240" w:lineRule="auto"/>
+        <w:rPr>
+          <w:rFonts w:ascii="Consolas" w:hAnsi="Consolas" w:cs="Consolas"/>
+          <w:sz w:val="20"/>
+          <w:szCs w:val="20"/>
+        </w:rPr>
+      </w:pPr>
+      <w:r>
+        <w:rPr>
+          <w:rFonts w:ascii="Consolas" w:hAnsi="Consolas" w:cs="Consolas"/>
+          <w:color w:val="000000"/>
+          <w:sz w:val="20"/>
+          <w:szCs w:val="20"/>
+        </w:rPr>
+        <w:t xml:space="preserve">                </w:t>
+      </w:r>
+      <w:r>
+        <w:rPr>
+          <w:rFonts w:ascii="Consolas" w:hAnsi="Consolas" w:cs="Consolas"/>
+          <w:color w:val="008080"/>
+          <w:sz w:val="20"/>
+          <w:szCs w:val="20"/>
+        </w:rPr>
+        <w:t>&lt;</w:t>
+      </w:r>
+      <w:proofErr w:type="gramStart"/>
+      <w:r>
+        <w:rPr>
+          <w:rFonts w:ascii="Consolas" w:hAnsi="Consolas" w:cs="Consolas"/>
+          <w:color w:val="3F7F7F"/>
+          <w:sz w:val="20"/>
+          <w:szCs w:val="20"/>
+        </w:rPr>
+        <w:t>version</w:t>
+      </w:r>
+      <w:r>
+        <w:rPr>
+          <w:rFonts w:ascii="Consolas" w:hAnsi="Consolas" w:cs="Consolas"/>
+          <w:color w:val="008080"/>
+          <w:sz w:val="20"/>
+          <w:szCs w:val="20"/>
+        </w:rPr>
+        <w:t>&gt;</w:t>
+      </w:r>
+      <w:proofErr w:type="gramEnd"/>
+      <w:r>
+        <w:rPr>
+          <w:rFonts w:ascii="Consolas" w:hAnsi="Consolas" w:cs="Consolas"/>
+          <w:color w:val="000000"/>
+          <w:sz w:val="20"/>
+          <w:szCs w:val="20"/>
+        </w:rPr>
+        <w:t>3.2</w:t>
+      </w:r>
+      <w:r>
+        <w:rPr>
+          <w:rFonts w:ascii="Consolas" w:hAnsi="Consolas" w:cs="Consolas"/>
+          <w:color w:val="008080"/>
+          <w:sz w:val="20"/>
+          <w:szCs w:val="20"/>
+        </w:rPr>
+        <w:t>&lt;/</w:t>
+      </w:r>
+      <w:r>
+        <w:rPr>
+          <w:rFonts w:ascii="Consolas" w:hAnsi="Consolas" w:cs="Consolas"/>
+          <w:color w:val="3F7F7F"/>
+          <w:sz w:val="20"/>
+          <w:szCs w:val="20"/>
+        </w:rPr>
+        <w:t>version</w:t>
+      </w:r>
+      <w:r>
+        <w:rPr>
+          <w:rFonts w:ascii="Consolas" w:hAnsi="Consolas" w:cs="Consolas"/>
+          <w:color w:val="008080"/>
+          <w:sz w:val="20"/>
+          <w:szCs w:val="20"/>
+        </w:rPr>
+        <w:t>&gt;</w:t>
+      </w:r>
+    </w:p>
+    <w:p>
+      <w:pPr>
+        <w:autoSpaceDE w:val="0"/>
+        <w:autoSpaceDN w:val="0"/>
+        <w:adjustRightInd w:val="0"/>
+        <w:spacing w:after="0" w:line="240" w:lineRule="auto"/>
+        <w:rPr>
+          <w:rFonts w:ascii="Consolas" w:hAnsi="Consolas" w:cs="Consolas"/>
+          <w:sz w:val="20"/>
+          <w:szCs w:val="20"/>
+        </w:rPr>
+      </w:pPr>
+      <w:r>
+        <w:rPr>
+          <w:rFonts w:ascii="Consolas" w:hAnsi="Consolas" w:cs="Consolas"/>
+          <w:color w:val="000000"/>
+          <w:sz w:val="20"/>
+          <w:szCs w:val="20"/>
+        </w:rPr>
+        <w:t xml:space="preserve">                </w:t>
+      </w:r>
+      <w:r>
+        <w:rPr>
+          <w:rFonts w:ascii="Consolas" w:hAnsi="Consolas" w:cs="Consolas"/>
+          <w:color w:val="008080"/>
+          <w:sz w:val="20"/>
+          <w:szCs w:val="20"/>
+        </w:rPr>
+        <w:t>&lt;</w:t>
+      </w:r>
+      <w:proofErr w:type="gramStart"/>
+      <w:r>
+        <w:rPr>
+          <w:rFonts w:ascii="Consolas" w:hAnsi="Consolas" w:cs="Consolas"/>
+          <w:color w:val="3F7F7F"/>
+          <w:sz w:val="20"/>
+          <w:szCs w:val="20"/>
+        </w:rPr>
+        <w:t>configuration</w:t>
+      </w:r>
+      <w:proofErr w:type="gramEnd"/>
+      <w:r>
+        <w:rPr>
+          <w:rFonts w:ascii="Consolas" w:hAnsi="Consolas" w:cs="Consolas"/>
+          <w:color w:val="008080"/>
+          <w:sz w:val="20"/>
+          <w:szCs w:val="20"/>
+        </w:rPr>
+        <w:t>&gt;</w:t>
+      </w:r>
+    </w:p>
+    <w:p>
+      <w:pPr>
+        <w:autoSpaceDE w:val="0"/>
+        <w:autoSpaceDN w:val="0"/>
+        <w:adjustRightInd w:val="0"/>
+        <w:spacing w:after="0" w:line="240" w:lineRule="auto"/>
+        <w:rPr>
+          <w:rFonts w:ascii="Consolas" w:hAnsi="Consolas" w:cs="Consolas"/>
+          <w:sz w:val="20"/>
+          <w:szCs w:val="20"/>
+        </w:rPr>
+      </w:pPr>
+      <w:r>
+        <w:rPr>
+          <w:rFonts w:ascii="Consolas" w:hAnsi="Consolas" w:cs="Consolas"/>
+          <w:color w:val="000000"/>
+          <w:sz w:val="20"/>
+          <w:szCs w:val="20"/>
+        </w:rPr>
+        <w:t xml:space="preserve">                    </w:t>
+      </w:r>
+      <w:r>
+        <w:rPr>
+          <w:rFonts w:ascii="Consolas" w:hAnsi="Consolas" w:cs="Consolas"/>
+          <w:color w:val="008080"/>
+          <w:sz w:val="20"/>
+          <w:szCs w:val="20"/>
+        </w:rPr>
+        <w:t>&lt;</w:t>
+      </w:r>
+      <w:proofErr w:type="gramStart"/>
+      <w:r>
+        <w:rPr>
+          <w:rFonts w:ascii="Consolas" w:hAnsi="Consolas" w:cs="Consolas"/>
+          <w:color w:val="3F7F7F"/>
+          <w:sz w:val="20"/>
+          <w:szCs w:val="20"/>
+        </w:rPr>
+        <w:t>source</w:t>
+      </w:r>
+      <w:r>
+        <w:rPr>
+          <w:rFonts w:ascii="Consolas" w:hAnsi="Consolas" w:cs="Consolas"/>
+          <w:color w:val="008080"/>
+          <w:sz w:val="20"/>
+          <w:szCs w:val="20"/>
+        </w:rPr>
+        <w:t>&gt;</w:t>
+      </w:r>
+      <w:proofErr w:type="gramEnd"/>
+      <w:r>
+        <w:rPr>
+          <w:rFonts w:ascii="Consolas" w:hAnsi="Consolas" w:cs="Consolas"/>
+          <w:color w:val="000000"/>
+          <w:sz w:val="20"/>
+          <w:szCs w:val="20"/>
+        </w:rPr>
+        <w:t>1.6</w:t>
+      </w:r>
+      <w:r>
+        <w:rPr>
+          <w:rFonts w:ascii="Consolas" w:hAnsi="Consolas" w:cs="Consolas"/>
+          <w:color w:val="008080"/>
+          <w:sz w:val="20"/>
+          <w:szCs w:val="20"/>
+        </w:rPr>
+        <w:t>&lt;/</w:t>
+      </w:r>
+      <w:r>
+        <w:rPr>
+          <w:rFonts w:ascii="Consolas" w:hAnsi="Consolas" w:cs="Consolas"/>
+          <w:color w:val="3F7F7F"/>
+          <w:sz w:val="20"/>
+          <w:szCs w:val="20"/>
+        </w:rPr>
+        <w:t>source</w:t>
+      </w:r>
+      <w:r>
+        <w:rPr>
+          <w:rFonts w:ascii="Consolas" w:hAnsi="Consolas" w:cs="Consolas"/>
+          <w:color w:val="008080"/>
+          <w:sz w:val="20"/>
+          <w:szCs w:val="20"/>
+        </w:rPr>
+        <w:t>&gt;</w:t>
+      </w:r>
+    </w:p>
+    <w:p>
+      <w:pPr>
+        <w:autoSpaceDE w:val="0"/>
+        <w:autoSpaceDN w:val="0"/>
+        <w:adjustRightInd w:val="0"/>
+        <w:spacing w:after="0" w:line="240" w:lineRule="auto"/>
+        <w:rPr>
+          <w:rFonts w:ascii="Consolas" w:hAnsi="Consolas" w:cs="Consolas"/>
+          <w:sz w:val="20"/>
+          <w:szCs w:val="20"/>
+        </w:rPr>
+      </w:pPr>
+      <w:r>
+        <w:rPr>
+          <w:rFonts w:ascii="Consolas" w:hAnsi="Consolas" w:cs="Consolas"/>
+          <w:color w:val="000000"/>
+          <w:sz w:val="20"/>
+          <w:szCs w:val="20"/>
+        </w:rPr>
+        <w:t xml:space="preserve">                    </w:t>
+      </w:r>
+      <w:r>
+        <w:rPr>
+          <w:rFonts w:ascii="Consolas" w:hAnsi="Consolas" w:cs="Consolas"/>
+          <w:color w:val="008080"/>
+          <w:sz w:val="20"/>
+          <w:szCs w:val="20"/>
+        </w:rPr>
+        <w:t>&lt;</w:t>
+      </w:r>
+      <w:proofErr w:type="gramStart"/>
+      <w:r>
+        <w:rPr>
+          <w:rFonts w:ascii="Consolas" w:hAnsi="Consolas" w:cs="Consolas"/>
+          <w:color w:val="3F7F7F"/>
+          <w:sz w:val="20"/>
+          <w:szCs w:val="20"/>
+        </w:rPr>
+        <w:t>target</w:t>
+      </w:r>
+      <w:r>
+        <w:rPr>
+          <w:rFonts w:ascii="Consolas" w:hAnsi="Consolas" w:cs="Consolas"/>
+          <w:color w:val="008080"/>
+          <w:sz w:val="20"/>
+          <w:szCs w:val="20"/>
+        </w:rPr>
+        <w:t>&gt;</w:t>
+      </w:r>
+      <w:proofErr w:type="gramEnd"/>
+      <w:r>
+        <w:rPr>
+          <w:rFonts w:ascii="Consolas" w:hAnsi="Consolas" w:cs="Consolas"/>
+          <w:color w:val="000000"/>
+          <w:sz w:val="20"/>
+          <w:szCs w:val="20"/>
+        </w:rPr>
+        <w:t>1.6</w:t>
+      </w:r>
+      <w:r>
+        <w:rPr>
+          <w:rFonts w:ascii="Consolas" w:hAnsi="Consolas" w:cs="Consolas"/>
+          <w:color w:val="008080"/>
+          <w:sz w:val="20"/>
+          <w:szCs w:val="20"/>
+        </w:rPr>
+        <w:t>&lt;/</w:t>
+      </w:r>
+      <w:r>
+        <w:rPr>
+          <w:rFonts w:ascii="Consolas" w:hAnsi="Consolas" w:cs="Consolas"/>
+          <w:color w:val="3F7F7F"/>
+          <w:sz w:val="20"/>
+          <w:szCs w:val="20"/>
+        </w:rPr>
+        <w:t>target</w:t>
+      </w:r>
+      <w:r>
+        <w:rPr>
+          <w:rFonts w:ascii="Consolas" w:hAnsi="Consolas" w:cs="Consolas"/>
+          <w:color w:val="008080"/>
+          <w:sz w:val="20"/>
+          <w:szCs w:val="20"/>
+        </w:rPr>
+        <w:t>&gt;</w:t>
+      </w:r>
+    </w:p>
+    <w:p>
+      <w:pPr>
+        <w:autoSpaceDE w:val="0"/>
+        <w:autoSpaceDN w:val="0"/>
+        <w:adjustRightInd w:val="0"/>
+        <w:spacing w:after="0" w:line="240" w:lineRule="auto"/>
+        <w:rPr>
+          <w:rFonts w:ascii="Consolas" w:hAnsi="Consolas" w:cs="Consolas"/>
+          <w:sz w:val="20"/>
+          <w:szCs w:val="20"/>
+        </w:rPr>
+      </w:pPr>
+      <w:r>
+        <w:rPr>
+          <w:rFonts w:ascii="Consolas" w:hAnsi="Consolas" w:cs="Consolas"/>
+          <w:color w:val="000000"/>
+          <w:sz w:val="20"/>
+          <w:szCs w:val="20"/>
+        </w:rPr>
+        <w:t xml:space="preserve">                </w:t>
+      </w:r>
+      <w:r>
+        <w:rPr>
+          <w:rFonts w:ascii="Consolas" w:hAnsi="Consolas" w:cs="Consolas"/>
+          <w:color w:val="008080"/>
+          <w:sz w:val="20"/>
+          <w:szCs w:val="20"/>
+        </w:rPr>
+        <w:t>&lt;/</w:t>
+      </w:r>
+      <w:r>
+        <w:rPr>
+          <w:rFonts w:ascii="Consolas" w:hAnsi="Consolas" w:cs="Consolas"/>
+          <w:color w:val="3F7F7F"/>
+          <w:sz w:val="20"/>
+          <w:szCs w:val="20"/>
+        </w:rPr>
+        <w:t>configuration</w:t>
+      </w:r>
+      <w:r>
+        <w:rPr>
+          <w:rFonts w:ascii="Consolas" w:hAnsi="Consolas" w:cs="Consolas"/>
+          <w:color w:val="008080"/>
+          <w:sz w:val="20"/>
+          <w:szCs w:val="20"/>
+        </w:rPr>
+        <w:t>&gt;</w:t>
+      </w:r>
+    </w:p>
+    <w:p>
+      <w:pPr>
+        <w:autoSpaceDE w:val="0"/>
+        <w:autoSpaceDN w:val="0"/>
+        <w:adjustRightInd w:val="0"/>
+        <w:spacing w:after="0" w:line="240" w:lineRule="auto"/>
+        <w:rPr>
+          <w:rFonts w:ascii="Consolas" w:hAnsi="Consolas" w:cs="Consolas"/>
+          <w:sz w:val="20"/>
+          <w:szCs w:val="20"/>
+        </w:rPr>
+      </w:pPr>
+      <w:r>
+        <w:rPr>
+          <w:rFonts w:ascii="Consolas" w:hAnsi="Consolas" w:cs="Consolas"/>
+          <w:color w:val="000000"/>
+          <w:sz w:val="20"/>
+          <w:szCs w:val="20"/>
+        </w:rPr>
+        <w:t xml:space="preserve">            </w:t>
+      </w:r>
+      <w:r>
+        <w:rPr>
+          <w:rFonts w:ascii="Consolas" w:hAnsi="Consolas" w:cs="Consolas"/>
+          <w:color w:val="008080"/>
+          <w:sz w:val="20"/>
+          <w:szCs w:val="20"/>
+        </w:rPr>
+        <w:t>&lt;/</w:t>
+      </w:r>
+      <w:r>
+        <w:rPr>
+          <w:rFonts w:ascii="Consolas" w:hAnsi="Consolas" w:cs="Consolas"/>
+          <w:color w:val="3F7F7F"/>
+          <w:sz w:val="20"/>
+          <w:szCs w:val="20"/>
+        </w:rPr>
+        <w:t>plugin</w:t>
+      </w:r>
+      <w:r>
+        <w:rPr>
+          <w:rFonts w:ascii="Consolas" w:hAnsi="Consolas" w:cs="Consolas"/>
+          <w:color w:val="008080"/>
+          <w:sz w:val="20"/>
+          <w:szCs w:val="20"/>
+        </w:rPr>
+        <w:t>&gt;</w:t>
+      </w:r>
+    </w:p>
+    <w:p>
+      <w:pPr>
+        <w:autoSpaceDE w:val="0"/>
+        <w:autoSpaceDN w:val="0"/>
+        <w:adjustRightInd w:val="0"/>
+        <w:spacing w:after="0" w:line="240" w:lineRule="auto"/>
+        <w:rPr>
+          <w:rFonts w:ascii="Consolas" w:hAnsi="Consolas" w:cs="Consolas"/>
+          <w:sz w:val="20"/>
+          <w:szCs w:val="20"/>
+        </w:rPr>
+      </w:pPr>
+      <w:r>
+        <w:rPr>
+          <w:rFonts w:ascii="Consolas" w:hAnsi="Consolas" w:cs="Consolas"/>
+          <w:color w:val="000000"/>
+          <w:sz w:val="20"/>
+          <w:szCs w:val="20"/>
+        </w:rPr>
+        <w:t xml:space="preserve">            </w:t>
+      </w:r>
+      <w:r>
+        <w:rPr>
+          <w:rFonts w:ascii="Consolas" w:hAnsi="Consolas" w:cs="Consolas"/>
+          <w:color w:val="008080"/>
+          <w:sz w:val="20"/>
+          <w:szCs w:val="20"/>
+        </w:rPr>
+        <w:t>&lt;</w:t>
+      </w:r>
+      <w:proofErr w:type="gramStart"/>
+      <w:r>
+        <w:rPr>
+          <w:rFonts w:ascii="Consolas" w:hAnsi="Consolas" w:cs="Consolas"/>
+          <w:color w:val="3F7F7F"/>
+          <w:sz w:val="20"/>
+          <w:szCs w:val="20"/>
+        </w:rPr>
+        <w:t>plugin</w:t>
+      </w:r>
+      <w:proofErr w:type="gramEnd"/>
+      <w:r>
+        <w:rPr>
+          <w:rFonts w:ascii="Consolas" w:hAnsi="Consolas" w:cs="Consolas"/>
+          <w:color w:val="008080"/>
+          <w:sz w:val="20"/>
+          <w:szCs w:val="20"/>
+        </w:rPr>
+        <w:t>&gt;</w:t>
+      </w:r>
+    </w:p>
+    <w:p>
+      <w:pPr>
+        <w:autoSpaceDE w:val="0"/>
+        <w:autoSpaceDN w:val="0"/>
+        <w:adjustRightInd w:val="0"/>
+        <w:spacing w:after="0" w:line="240" w:lineRule="auto"/>
+        <w:rPr>
+          <w:rFonts w:ascii="Consolas" w:hAnsi="Consolas" w:cs="Consolas"/>
+          <w:sz w:val="20"/>
+          <w:szCs w:val="20"/>
+        </w:rPr>
+      </w:pPr>
+      <w:r>
+        <w:rPr>
+          <w:rFonts w:ascii="Consolas" w:hAnsi="Consolas" w:cs="Consolas"/>
+          <w:color w:val="000000"/>
+          <w:sz w:val="20"/>
+          <w:szCs w:val="20"/>
+        </w:rPr>
+        <w:t xml:space="preserve">                </w:t>
+      </w:r>
+      <w:r>
+        <w:rPr>
+          <w:rFonts w:ascii="Consolas" w:hAnsi="Consolas" w:cs="Consolas"/>
+          <w:color w:val="008080"/>
+          <w:sz w:val="20"/>
+          <w:szCs w:val="20"/>
+        </w:rPr>
+        <w:t>&lt;</w:t>
+      </w:r>
+      <w:r>
+        <w:rPr>
+          <w:rFonts w:ascii="Consolas" w:hAnsi="Consolas" w:cs="Consolas"/>
+          <w:color w:val="3F7F7F"/>
+          <w:sz w:val="20"/>
+          <w:szCs w:val="20"/>
+        </w:rPr>
+        <w:t>groupId</w:t>
+      </w:r>
+      <w:r>
+        <w:rPr>
+          <w:rFonts w:ascii="Consolas" w:hAnsi="Consolas" w:cs="Consolas"/>
+          <w:color w:val="008080"/>
+          <w:sz w:val="20"/>
+          <w:szCs w:val="20"/>
+        </w:rPr>
+        <w:t>&gt;</w:t>
+      </w:r>
+      <w:r>
+        <w:rPr>
+          <w:rFonts w:ascii="Consolas" w:hAnsi="Consolas" w:cs="Consolas"/>
+          <w:color w:val="000000"/>
+          <w:sz w:val="20"/>
+          <w:szCs w:val="20"/>
+        </w:rPr>
+        <w:t>org.apache.maven.plugins</w:t>
+      </w:r>
+      <w:r>
+        <w:rPr>
+          <w:rFonts w:ascii="Consolas" w:hAnsi="Consolas" w:cs="Consolas"/>
+          <w:color w:val="008080"/>
+          <w:sz w:val="20"/>
+          <w:szCs w:val="20"/>
+        </w:rPr>
+        <w:t>&lt;/</w:t>
+      </w:r>
+      <w:r>
+        <w:rPr>
+          <w:rFonts w:ascii="Consolas" w:hAnsi="Consolas" w:cs="Consolas"/>
+          <w:color w:val="3F7F7F"/>
+          <w:sz w:val="20"/>
+          <w:szCs w:val="20"/>
+        </w:rPr>
+        <w:t>groupId</w:t>
+      </w:r>
+      <w:r>
+        <w:rPr>
+          <w:rFonts w:ascii="Consolas" w:hAnsi="Consolas" w:cs="Consolas"/>
+          <w:color w:val="008080"/>
+          <w:sz w:val="20"/>
+          <w:szCs w:val="20"/>
+        </w:rPr>
+        <w:t>&gt;</w:t>
+      </w:r>
+    </w:p>
+    <w:p>
+      <w:pPr>
+        <w:autoSpaceDE w:val="0"/>
+        <w:autoSpaceDN w:val="0"/>
+        <w:adjustRightInd w:val="0"/>
+        <w:spacing w:after="0" w:line="240" w:lineRule="auto"/>
+        <w:rPr>
+          <w:rFonts w:ascii="Consolas" w:hAnsi="Consolas" w:cs="Consolas"/>
+          <w:sz w:val="20"/>
+          <w:szCs w:val="20"/>
+        </w:rPr>
+      </w:pPr>
+      <w:r>
+        <w:rPr>
+          <w:rFonts w:ascii="Consolas" w:hAnsi="Consolas" w:cs="Consolas"/>
+          <w:color w:val="000000"/>
+          <w:sz w:val="20"/>
+          <w:szCs w:val="20"/>
+        </w:rPr>
+        <w:t xml:space="preserve">                </w:t>
+      </w:r>
+      <w:r>
+        <w:rPr>
+          <w:rFonts w:ascii="Consolas" w:hAnsi="Consolas" w:cs="Consolas"/>
+          <w:color w:val="008080"/>
+          <w:sz w:val="20"/>
+          <w:szCs w:val="20"/>
+        </w:rPr>
+        <w:t>&lt;</w:t>
+      </w:r>
+      <w:proofErr w:type="gramStart"/>
+      <w:r>
+        <w:rPr>
+          <w:rFonts w:ascii="Consolas" w:hAnsi="Consolas" w:cs="Consolas"/>
+          <w:color w:val="3F7F7F"/>
+          <w:sz w:val="20"/>
+          <w:szCs w:val="20"/>
+        </w:rPr>
+        <w:t>artifactId</w:t>
+      </w:r>
+      <w:r>
+        <w:rPr>
+          <w:rFonts w:ascii="Consolas" w:hAnsi="Consolas" w:cs="Consolas"/>
+          <w:color w:val="008080"/>
+          <w:sz w:val="20"/>
+          <w:szCs w:val="20"/>
+        </w:rPr>
+        <w:t>&gt;</w:t>
+      </w:r>
+      <w:proofErr w:type="gramEnd"/>
+      <w:r>
+        <w:rPr>
+          <w:rFonts w:ascii="Consolas" w:hAnsi="Consolas" w:cs="Consolas"/>
+          <w:color w:val="000000"/>
+          <w:sz w:val="20"/>
+          <w:szCs w:val="20"/>
+          <w:u w:val="single"/>
+        </w:rPr>
+        <w:t>maven</w:t>
+      </w:r>
+      <w:r>
+        <w:rPr>
+          <w:rFonts w:ascii="Consolas" w:hAnsi="Consolas" w:cs="Consolas"/>
+          <w:color w:val="000000"/>
+          <w:sz w:val="20"/>
+          <w:szCs w:val="20"/>
+        </w:rPr>
+        <w:t>-war-</w:t>
+      </w:r>
+      <w:r>
+        <w:rPr>
+          <w:rFonts w:ascii="Consolas" w:hAnsi="Consolas" w:cs="Consolas"/>
+          <w:color w:val="000000"/>
+          <w:sz w:val="20"/>
+          <w:szCs w:val="20"/>
+          <w:u w:val="single"/>
+        </w:rPr>
+        <w:t>plugin</w:t>
+      </w:r>
+      <w:r>
+        <w:rPr>
+          <w:rFonts w:ascii="Consolas" w:hAnsi="Consolas" w:cs="Consolas"/>
+          <w:color w:val="008080"/>
+          <w:sz w:val="20"/>
+          <w:szCs w:val="20"/>
+        </w:rPr>
+        <w:t>&lt;/</w:t>
+      </w:r>
+      <w:r>
+        <w:rPr>
+          <w:rFonts w:ascii="Consolas" w:hAnsi="Consolas" w:cs="Consolas"/>
+          <w:color w:val="3F7F7F"/>
+          <w:sz w:val="20"/>
+          <w:szCs w:val="20"/>
+        </w:rPr>
+        <w:t>artifactId</w:t>
+      </w:r>
+      <w:r>
+        <w:rPr>
+          <w:rFonts w:ascii="Consolas" w:hAnsi="Consolas" w:cs="Consolas"/>
+          <w:color w:val="008080"/>
+          <w:sz w:val="20"/>
+          <w:szCs w:val="20"/>
+        </w:rPr>
+        <w:t>&gt;</w:t>
+      </w:r>
+    </w:p>
+    <w:p>
+      <w:pPr>
+        <w:autoSpaceDE w:val="0"/>
+        <w:autoSpaceDN w:val="0"/>
+        <w:adjustRightInd w:val="0"/>
+        <w:spacing w:after="0" w:line="240" w:lineRule="auto"/>
+        <w:rPr>
+          <w:rFonts w:ascii="Consolas" w:hAnsi="Consolas" w:cs="Consolas"/>
+          <w:sz w:val="20"/>
+          <w:szCs w:val="20"/>
+        </w:rPr>
+      </w:pPr>
+      <w:r>
+        <w:rPr>
+          <w:rFonts w:ascii="Consolas" w:hAnsi="Consolas" w:cs="Consolas"/>
+          <w:color w:val="000000"/>
+          <w:sz w:val="20"/>
+          <w:szCs w:val="20"/>
+        </w:rPr>
+        <w:t xml:space="preserve">                </w:t>
+      </w:r>
+      <w:r>
+        <w:rPr>
+          <w:rFonts w:ascii="Consolas" w:hAnsi="Consolas" w:cs="Consolas"/>
+          <w:color w:val="008080"/>
+          <w:sz w:val="20"/>
+          <w:szCs w:val="20"/>
+        </w:rPr>
+        <w:t>&lt;</w:t>
+      </w:r>
+      <w:proofErr w:type="gramStart"/>
+      <w:r>
+        <w:rPr>
+          <w:rFonts w:ascii="Consolas" w:hAnsi="Consolas" w:cs="Consolas"/>
+          <w:color w:val="3F7F7F"/>
+          <w:sz w:val="20"/>
+          <w:szCs w:val="20"/>
+        </w:rPr>
+        <w:t>version</w:t>
+      </w:r>
+      <w:r>
+        <w:rPr>
+          <w:rFonts w:ascii="Consolas" w:hAnsi="Consolas" w:cs="Consolas"/>
+          <w:color w:val="008080"/>
+          <w:sz w:val="20"/>
+          <w:szCs w:val="20"/>
+        </w:rPr>
+        <w:t>&gt;</w:t>
+      </w:r>
+      <w:proofErr w:type="gramEnd"/>
+      <w:r>
+        <w:rPr>
+          <w:rFonts w:ascii="Consolas" w:hAnsi="Consolas" w:cs="Consolas"/>
+          <w:color w:val="000000"/>
+          <w:sz w:val="20"/>
+          <w:szCs w:val="20"/>
+        </w:rPr>
+        <w:t>2.4</w:t>
+      </w:r>
+      <w:r>
+        <w:rPr>
+          <w:rFonts w:ascii="Consolas" w:hAnsi="Consolas" w:cs="Consolas"/>
+          <w:color w:val="008080"/>
+          <w:sz w:val="20"/>
+          <w:szCs w:val="20"/>
+        </w:rPr>
+        <w:t>&lt;/</w:t>
+      </w:r>
+      <w:r>
+        <w:rPr>
+          <w:rFonts w:ascii="Consolas" w:hAnsi="Consolas" w:cs="Consolas"/>
+          <w:color w:val="3F7F7F"/>
+          <w:sz w:val="20"/>
+          <w:szCs w:val="20"/>
+        </w:rPr>
+        <w:t>version</w:t>
+      </w:r>
+      <w:r>
+        <w:rPr>
+          <w:rFonts w:ascii="Consolas" w:hAnsi="Consolas" w:cs="Consolas"/>
+          <w:color w:val="008080"/>
+          <w:sz w:val="20"/>
+          <w:szCs w:val="20"/>
+        </w:rPr>
+        <w:t>&gt;</w:t>
+      </w:r>
+    </w:p>
+    <w:p>
+      <w:pPr>
+        <w:autoSpaceDE w:val="0"/>
+        <w:autoSpaceDN w:val="0"/>
+        <w:adjustRightInd w:val="0"/>
+        <w:spacing w:after="0" w:line="240" w:lineRule="auto"/>
+        <w:rPr>
+          <w:rFonts w:ascii="Consolas" w:hAnsi="Consolas" w:cs="Consolas"/>
+          <w:sz w:val="20"/>
+          <w:szCs w:val="20"/>
+        </w:rPr>
+      </w:pPr>
+      <w:r>
+        <w:rPr>
+          <w:rFonts w:ascii="Consolas" w:hAnsi="Consolas" w:cs="Consolas"/>
+          <w:color w:val="000000"/>
+          <w:sz w:val="20"/>
+          <w:szCs w:val="20"/>
+        </w:rPr>
+        <w:t xml:space="preserve">                </w:t>
+      </w:r>
+      <w:r>
+        <w:rPr>
+          <w:rFonts w:ascii="Consolas" w:hAnsi="Consolas" w:cs="Consolas"/>
+          <w:color w:val="008080"/>
+          <w:sz w:val="20"/>
+          <w:szCs w:val="20"/>
+        </w:rPr>
+        <w:t>&lt;</w:t>
+      </w:r>
+      <w:proofErr w:type="gramStart"/>
+      <w:r>
+        <w:rPr>
+          <w:rFonts w:ascii="Consolas" w:hAnsi="Consolas" w:cs="Consolas"/>
+          <w:color w:val="3F7F7F"/>
+          <w:sz w:val="20"/>
+          <w:szCs w:val="20"/>
+        </w:rPr>
+        <w:t>configuration</w:t>
+      </w:r>
+      <w:proofErr w:type="gramEnd"/>
+      <w:r>
+        <w:rPr>
+          <w:rFonts w:ascii="Consolas" w:hAnsi="Consolas" w:cs="Consolas"/>
+          <w:color w:val="008080"/>
+          <w:sz w:val="20"/>
+          <w:szCs w:val="20"/>
+        </w:rPr>
+        <w:t>&gt;</w:t>
+      </w:r>
+    </w:p>
+    <w:p>
+      <w:pPr>
+        <w:autoSpaceDE w:val="0"/>
+        <w:autoSpaceDN w:val="0"/>
+        <w:adjustRightInd w:val="0"/>
+        <w:spacing w:after="0" w:line="240" w:lineRule="auto"/>
+        <w:rPr>
+          <w:rFonts w:ascii="Consolas" w:hAnsi="Consolas" w:cs="Consolas"/>
+          <w:sz w:val="20"/>
+          <w:szCs w:val="20"/>
+        </w:rPr>
+      </w:pPr>
+      <w:r>
+        <w:rPr>
+          <w:rFonts w:ascii="Consolas" w:hAnsi="Consolas" w:cs="Consolas"/>
+          <w:color w:val="000000"/>
+          <w:sz w:val="20"/>
+          <w:szCs w:val="20"/>
+        </w:rPr>
+        <w:t xml:space="preserve">                    </w:t>
+      </w:r>
+      <w:r>
+        <w:rPr>
+          <w:rFonts w:ascii="Consolas" w:hAnsi="Consolas" w:cs="Consolas"/>
+          <w:color w:val="008080"/>
+          <w:sz w:val="20"/>
+          <w:szCs w:val="20"/>
+        </w:rPr>
+        <w:t>&lt;</w:t>
+      </w:r>
+      <w:proofErr w:type="gramStart"/>
+      <w:r>
+        <w:rPr>
+          <w:rFonts w:ascii="Consolas" w:hAnsi="Consolas" w:cs="Consolas"/>
+          <w:color w:val="3F7F7F"/>
+          <w:sz w:val="20"/>
+          <w:szCs w:val="20"/>
+        </w:rPr>
+        <w:t>warSourceDirectory</w:t>
+      </w:r>
+      <w:r>
+        <w:rPr>
+          <w:rFonts w:ascii="Consolas" w:hAnsi="Consolas" w:cs="Consolas"/>
+          <w:color w:val="008080"/>
+          <w:sz w:val="20"/>
+          <w:szCs w:val="20"/>
+        </w:rPr>
+        <w:t>&gt;</w:t>
+      </w:r>
+      <w:proofErr w:type="gramEnd"/>
+      <w:r>
+        <w:rPr>
+          <w:rFonts w:ascii="Consolas" w:hAnsi="Consolas" w:cs="Consolas"/>
+          <w:color w:val="000000"/>
+          <w:sz w:val="20"/>
+          <w:szCs w:val="20"/>
+        </w:rPr>
+        <w:t>src/main/webapp</w:t>
+      </w:r>
+      <w:r>
+        <w:rPr>
+          <w:rFonts w:ascii="Consolas" w:hAnsi="Consolas" w:cs="Consolas"/>
+          <w:color w:val="008080"/>
+          <w:sz w:val="20"/>
+          <w:szCs w:val="20"/>
+        </w:rPr>
+        <w:t>&lt;/</w:t>
+      </w:r>
+      <w:r>
+        <w:rPr>
+          <w:rFonts w:ascii="Consolas" w:hAnsi="Consolas" w:cs="Consolas"/>
+          <w:color w:val="3F7F7F"/>
+          <w:sz w:val="20"/>
+          <w:szCs w:val="20"/>
+        </w:rPr>
+        <w:t>warSourceDirectory</w:t>
+      </w:r>
+      <w:r>
+        <w:rPr>
+          <w:rFonts w:ascii="Consolas" w:hAnsi="Consolas" w:cs="Consolas"/>
+          <w:color w:val="008080"/>
+          <w:sz w:val="20"/>
+          <w:szCs w:val="20"/>
+        </w:rPr>
+        <w:t>&gt;</w:t>
+      </w:r>
+    </w:p>
+    <w:p>
+      <w:pPr>
+        <w:autoSpaceDE w:val="0"/>
+        <w:autoSpaceDN w:val="0"/>
+        <w:adjustRightInd w:val="0"/>
+        <w:spacing w:after="0" w:line="240" w:lineRule="auto"/>
+        <w:rPr>
+          <w:rFonts w:ascii="Consolas" w:hAnsi="Consolas" w:cs="Consolas"/>
+          <w:sz w:val="20"/>
+          <w:szCs w:val="20"/>
+        </w:rPr>
+      </w:pPr>
+      <w:r>
+        <w:rPr>
+          <w:rFonts w:ascii="Consolas" w:hAnsi="Consolas" w:cs="Consolas"/>
+          <w:color w:val="000000"/>
+          <w:sz w:val="20"/>
+          <w:szCs w:val="20"/>
+        </w:rPr>
+        <w:t xml:space="preserve">                    </w:t>
+      </w:r>
+      <w:r>
+        <w:rPr>
+          <w:rFonts w:ascii="Consolas" w:hAnsi="Consolas" w:cs="Consolas"/>
+          <w:color w:val="008080"/>
+          <w:sz w:val="20"/>
+          <w:szCs w:val="20"/>
+        </w:rPr>
+        <w:t>&lt;</w:t>
+      </w:r>
+      <w:proofErr w:type="gramStart"/>
+      <w:r>
+        <w:rPr>
+          <w:rFonts w:ascii="Consolas" w:hAnsi="Consolas" w:cs="Consolas"/>
+          <w:color w:val="3F7F7F"/>
+          <w:sz w:val="20"/>
+          <w:szCs w:val="20"/>
+        </w:rPr>
+        <w:t>warName</w:t>
+      </w:r>
+      <w:r>
+        <w:rPr>
+          <w:rFonts w:ascii="Consolas" w:hAnsi="Consolas" w:cs="Consolas"/>
+          <w:color w:val="008080"/>
+          <w:sz w:val="20"/>
+          <w:szCs w:val="20"/>
+        </w:rPr>
+        <w:t>&gt;</w:t>
+      </w:r>
+      <w:proofErr w:type="gramEnd"/>
+      <w:r>
+        <w:rPr>
+          <w:rFonts w:ascii="Consolas" w:hAnsi="Consolas" w:cs="Consolas"/>
+          <w:color w:val="000000"/>
+          <w:sz w:val="20"/>
+          <w:szCs w:val="20"/>
+        </w:rPr>
+        <w:t>Spring4MVCHelloWorldNoXMLDemo</w:t>
+      </w:r>
+      <w:r>
+        <w:rPr>
+          <w:rFonts w:ascii="Consolas" w:hAnsi="Consolas" w:cs="Consolas"/>
+          <w:color w:val="008080"/>
+          <w:sz w:val="20"/>
+          <w:szCs w:val="20"/>
+        </w:rPr>
+        <w:t>&lt;/</w:t>
+      </w:r>
+      <w:r>
+        <w:rPr>
+          <w:rFonts w:ascii="Consolas" w:hAnsi="Consolas" w:cs="Consolas"/>
+          <w:color w:val="3F7F7F"/>
+          <w:sz w:val="20"/>
+          <w:szCs w:val="20"/>
+        </w:rPr>
+        <w:t>warName</w:t>
+      </w:r>
+      <w:r>
+        <w:rPr>
+          <w:rFonts w:ascii="Consolas" w:hAnsi="Consolas" w:cs="Consolas"/>
+          <w:color w:val="008080"/>
+          <w:sz w:val="20"/>
+          <w:szCs w:val="20"/>
+        </w:rPr>
+        <w:t>&gt;</w:t>
+      </w:r>
+    </w:p>
+    <w:p>
+      <w:pPr>
+        <w:autoSpaceDE w:val="0"/>
+        <w:autoSpaceDN w:val="0"/>
+        <w:adjustRightInd w:val="0"/>
+        <w:spacing w:after="0" w:line="240" w:lineRule="auto"/>
+        <w:rPr>
+          <w:rFonts w:ascii="Consolas" w:hAnsi="Consolas" w:cs="Consolas"/>
+          <w:sz w:val="20"/>
+          <w:szCs w:val="20"/>
+        </w:rPr>
+      </w:pPr>
+      <w:r>
+        <w:rPr>
+          <w:rFonts w:ascii="Consolas" w:hAnsi="Consolas" w:cs="Consolas"/>
+          <w:color w:val="000000"/>
+          <w:sz w:val="20"/>
+          <w:szCs w:val="20"/>
+        </w:rPr>
+        <w:t xml:space="preserve">                    </w:t>
+      </w:r>
+      <w:r>
+        <w:rPr>
+          <w:rFonts w:ascii="Consolas" w:hAnsi="Consolas" w:cs="Consolas"/>
+          <w:color w:val="008080"/>
+          <w:sz w:val="20"/>
+          <w:szCs w:val="20"/>
+        </w:rPr>
+        <w:t>&lt;</w:t>
+      </w:r>
+      <w:proofErr w:type="gramStart"/>
+      <w:r>
+        <w:rPr>
+          <w:rFonts w:ascii="Consolas" w:hAnsi="Consolas" w:cs="Consolas"/>
+          <w:color w:val="3F7F7F"/>
+          <w:sz w:val="20"/>
+          <w:szCs w:val="20"/>
+        </w:rPr>
+        <w:t>failOnMissingWebXml</w:t>
+      </w:r>
+      <w:r>
+        <w:rPr>
+          <w:rFonts w:ascii="Consolas" w:hAnsi="Consolas" w:cs="Consolas"/>
+          <w:color w:val="008080"/>
+          <w:sz w:val="20"/>
+          <w:szCs w:val="20"/>
+        </w:rPr>
+        <w:t>&gt;</w:t>
+      </w:r>
+      <w:proofErr w:type="gramEnd"/>
+      <w:r>
+        <w:rPr>
+          <w:rFonts w:ascii="Consolas" w:hAnsi="Consolas" w:cs="Consolas"/>
+          <w:color w:val="000000"/>
+          <w:sz w:val="20"/>
+          <w:szCs w:val="20"/>
+        </w:rPr>
+        <w:t>false</w:t>
+      </w:r>
+      <w:r>
+        <w:rPr>
+          <w:rFonts w:ascii="Consolas" w:hAnsi="Consolas" w:cs="Consolas"/>
+          <w:color w:val="008080"/>
+          <w:sz w:val="20"/>
+          <w:szCs w:val="20"/>
+        </w:rPr>
+        <w:t>&lt;/</w:t>
+      </w:r>
+      <w:r>
+        <w:rPr>
+          <w:rFonts w:ascii="Consolas" w:hAnsi="Consolas" w:cs="Consolas"/>
+          <w:color w:val="3F7F7F"/>
+          <w:sz w:val="20"/>
+          <w:szCs w:val="20"/>
+        </w:rPr>
+        <w:t>failOnMissingWebXml</w:t>
+      </w:r>
+      <w:r>
+        <w:rPr>
+          <w:rFonts w:ascii="Consolas" w:hAnsi="Consolas" w:cs="Consolas"/>
+          <w:color w:val="008080"/>
+          <w:sz w:val="20"/>
+          <w:szCs w:val="20"/>
+        </w:rPr>
+        <w:t>&gt;</w:t>
+      </w:r>
+    </w:p>
+    <w:p>
+      <w:pPr>
+        <w:autoSpaceDE w:val="0"/>
+        <w:autoSpaceDN w:val="0"/>
+        <w:adjustRightInd w:val="0"/>
+        <w:spacing w:after="0" w:line="240" w:lineRule="auto"/>
+        <w:rPr>
+          <w:rFonts w:ascii="Consolas" w:hAnsi="Consolas" w:cs="Consolas"/>
+          <w:sz w:val="20"/>
+          <w:szCs w:val="20"/>
+        </w:rPr>
+      </w:pPr>
+      <w:r>
+        <w:rPr>
+          <w:rFonts w:ascii="Consolas" w:hAnsi="Consolas" w:cs="Consolas"/>
+          <w:color w:val="000000"/>
+          <w:sz w:val="20"/>
+          <w:szCs w:val="20"/>
+        </w:rPr>
+        <w:t xml:space="preserve">                </w:t>
+      </w:r>
+      <w:r>
+        <w:rPr>
+          <w:rFonts w:ascii="Consolas" w:hAnsi="Consolas" w:cs="Consolas"/>
+          <w:color w:val="008080"/>
+          <w:sz w:val="20"/>
+          <w:szCs w:val="20"/>
+        </w:rPr>
+        <w:t>&lt;/</w:t>
+      </w:r>
+      <w:r>
+        <w:rPr>
+          <w:rFonts w:ascii="Consolas" w:hAnsi="Consolas" w:cs="Consolas"/>
+          <w:color w:val="3F7F7F"/>
+          <w:sz w:val="20"/>
+          <w:szCs w:val="20"/>
+        </w:rPr>
+        <w:t>configuration</w:t>
+      </w:r>
+      <w:r>
+        <w:rPr>
+          <w:rFonts w:ascii="Consolas" w:hAnsi="Consolas" w:cs="Consolas"/>
+          <w:color w:val="008080"/>
+          <w:sz w:val="20"/>
+          <w:szCs w:val="20"/>
+        </w:rPr>
+        <w:t>&gt;</w:t>
+      </w:r>
+    </w:p>
+    <w:p>
+      <w:pPr>
+        <w:autoSpaceDE w:val="0"/>
+        <w:autoSpaceDN w:val="0"/>
+        <w:adjustRightInd w:val="0"/>
+        <w:spacing w:after="0" w:line="240" w:lineRule="auto"/>
+        <w:rPr>
+          <w:rFonts w:ascii="Consolas" w:hAnsi="Consolas" w:cs="Consolas"/>
+          <w:sz w:val="20"/>
+          <w:szCs w:val="20"/>
+        </w:rPr>
+      </w:pPr>
+      <w:r>
+        <w:rPr>
+          <w:rFonts w:ascii="Consolas" w:hAnsi="Consolas" w:cs="Consolas"/>
+          <w:color w:val="000000"/>
+          <w:sz w:val="20"/>
+          <w:szCs w:val="20"/>
+        </w:rPr>
+        <w:t xml:space="preserve">            </w:t>
+      </w:r>
+      <w:r>
+        <w:rPr>
+          <w:rFonts w:ascii="Consolas" w:hAnsi="Consolas" w:cs="Consolas"/>
+          <w:color w:val="008080"/>
+          <w:sz w:val="20"/>
+          <w:szCs w:val="20"/>
+        </w:rPr>
+        <w:t>&lt;/</w:t>
+      </w:r>
+      <w:r>
+        <w:rPr>
+          <w:rFonts w:ascii="Consolas" w:hAnsi="Consolas" w:cs="Consolas"/>
+          <w:color w:val="3F7F7F"/>
+          <w:sz w:val="20"/>
+          <w:szCs w:val="20"/>
+        </w:rPr>
+        <w:t>plugin</w:t>
+      </w:r>
+      <w:r>
+        <w:rPr>
+          <w:rFonts w:ascii="Consolas" w:hAnsi="Consolas" w:cs="Consolas"/>
+          <w:color w:val="008080"/>
+          <w:sz w:val="20"/>
+          <w:szCs w:val="20"/>
+        </w:rPr>
+        <w:t>&gt;</w:t>
+      </w:r>
+    </w:p>
+    <w:p>
+      <w:pPr>
+        <w:autoSpaceDE w:val="0"/>
+        <w:autoSpaceDN w:val="0"/>
+        <w:adjustRightInd w:val="0"/>
+        <w:spacing w:after="0" w:line="240" w:lineRule="auto"/>
+        <w:rPr>
+          <w:rFonts w:ascii="Consolas" w:hAnsi="Consolas" w:cs="Consolas"/>
+          <w:sz w:val="20"/>
+          <w:szCs w:val="20"/>
+        </w:rPr>
+      </w:pPr>
+      <w:r>
+        <w:rPr>
+          <w:rFonts w:ascii="Consolas" w:hAnsi="Consolas" w:cs="Consolas"/>
+          <w:color w:val="000000"/>
+          <w:sz w:val="20"/>
+          <w:szCs w:val="20"/>
+        </w:rPr>
+        <w:t xml:space="preserve">        </w:t>
+      </w:r>
+      <w:r>
+        <w:rPr>
+          <w:rFonts w:ascii="Consolas" w:hAnsi="Consolas" w:cs="Consolas"/>
+          <w:color w:val="008080"/>
+          <w:sz w:val="20"/>
+          <w:szCs w:val="20"/>
+        </w:rPr>
+        <w:t>&lt;/</w:t>
+      </w:r>
+      <w:r>
+        <w:rPr>
+          <w:rFonts w:ascii="Consolas" w:hAnsi="Consolas" w:cs="Consolas"/>
+          <w:color w:val="3F7F7F"/>
+          <w:sz w:val="20"/>
+          <w:szCs w:val="20"/>
+        </w:rPr>
+        <w:t>plugins</w:t>
+      </w:r>
+      <w:r>
+        <w:rPr>
+          <w:rFonts w:ascii="Consolas" w:hAnsi="Consolas" w:cs="Consolas"/>
+          <w:color w:val="008080"/>
+          <w:sz w:val="20"/>
+          <w:szCs w:val="20"/>
+        </w:rPr>
+        <w:t>&gt;</w:t>
+      </w:r>
+    </w:p>
+    <w:p>
+      <w:pPr>
+        <w:rPr>
+          <w:rFonts w:ascii="Consolas" w:hAnsi="Consolas" w:cs="Consolas"/>
+          <w:color w:val="008080"/>
+          <w:sz w:val="20"/>
+          <w:szCs w:val="20"/>
+        </w:rPr>
+      </w:pPr>
+      <w:r>
+        <w:rPr>
+          <w:rFonts w:ascii="Consolas" w:hAnsi="Consolas" w:cs="Consolas"/>
+          <w:color w:val="000000"/>
+          <w:sz w:val="20"/>
+          <w:szCs w:val="20"/>
+        </w:rPr>
+        <w:t xml:space="preserve">    </w:t>
+      </w:r>
+      <w:r>
+        <w:rPr>
+          <w:rFonts w:ascii="Consolas" w:hAnsi="Consolas" w:cs="Consolas"/>
+          <w:color w:val="008080"/>
+          <w:sz w:val="20"/>
+          <w:szCs w:val="20"/>
+        </w:rPr>
+        <w:t>&lt;/</w:t>
+      </w:r>
+      <w:r>
+        <w:rPr>
+          <w:rFonts w:ascii="Consolas" w:hAnsi="Consolas" w:cs="Consolas"/>
+          <w:color w:val="3F7F7F"/>
+          <w:sz w:val="20"/>
+          <w:szCs w:val="20"/>
+        </w:rPr>
+        <w:t>pluginManagement</w:t>
+      </w:r>
+      <w:r>
+        <w:rPr>
+          <w:rFonts w:ascii="Consolas" w:hAnsi="Consolas" w:cs="Consolas"/>
+          <w:color w:val="008080"/>
+          <w:sz w:val="20"/>
+          <w:szCs w:val="20"/>
+        </w:rPr>
+        <w:t>&gt;</w:t>
+      </w:r>
+    </w:p>
+    <w:p>
+      <w:pPr>
+        <w:rPr>
+          <w:rFonts w:ascii="Verdana" w:hAnsi="Verdana" w:cs="Consolas"/>
+          <w:color w:val="000000" w:themeColor="text1"/>
+        </w:rPr>
+      </w:pPr>
+      <w:r>
+        <w:rPr>
+          <w:rFonts w:ascii="Verdana" w:hAnsi="Verdana" w:cs="Consolas"/>
+          <w:color w:val="000000" w:themeColor="text1"/>
+        </w:rPr>
+        <w:t>Chúng ta sẽ xóa file web.xml vì thế chúng ta sẽ cần cấu hình pluggin này để tránh việc maven build gói war lỗi.</w:t>
+      </w:r>
+      <w:r>
+        <w:rPr>
+          <w:rFonts w:ascii="Verdana" w:hAnsi="Verdana" w:cs="Consolas"/>
+          <w:color w:val="000000" w:themeColor="text1"/>
+        </w:rPr>
+        <w:t xml:space="preserve"> </w:t>
+      </w:r>
+    </w:p>
+    <w:p>
+      <w:pPr>
+        <w:rPr>
+          <w:rFonts w:ascii="Verdana" w:hAnsi="Verdana" w:cs="Consolas"/>
+          <w:color w:val="000000" w:themeColor="text1"/>
+        </w:rPr>
+      </w:pPr>
+      <w:proofErr w:type="gramStart"/>
+      <w:r>
+        <w:rPr>
+          <w:rFonts w:ascii="Verdana" w:hAnsi="Verdana" w:cs="Consolas"/>
+          <w:color w:val="000000" w:themeColor="text1"/>
+        </w:rPr>
+        <w:t>Cái maven-compiler-pluggin</w:t>
+      </w:r>
+      <w:r>
+        <w:rPr>
+          <w:rFonts w:ascii="Verdana" w:hAnsi="Verdana" w:cs="Consolas"/>
+          <w:color w:val="000000" w:themeColor="text1"/>
+        </w:rPr>
+        <w:t xml:space="preserve"> đã được thêm vào đây để chỉ rõ phiên bản jdk chúng ta sẽ sử dụng.</w:t>
+      </w:r>
+      <w:bookmarkStart w:id="0" w:name="_GoBack"/>
+      <w:bookmarkEnd w:id="0"/>
+      <w:proofErr w:type="gramEnd"/>
+    </w:p>
+    <w:p>
+      <w:pPr>
+        <w:rPr>
+          <w:rFonts w:ascii="Verdana" w:hAnsi="Verdana" w:cs="Consolas"/>
+          <w:color w:val="000000" w:themeColor="text1"/>
+        </w:rPr>
+      </w:pPr>
+      <w:r>
+        <w:rPr>
+          <w:rFonts w:ascii="Verdana" w:hAnsi="Verdana" w:cs="Consolas"/>
+          <w:color w:val="000000" w:themeColor="text1"/>
+        </w:rPr>
+        <w:t xml:space="preserve">Bài 3: Spring 4 MVC Form Validation and Resource </w:t>
+      </w:r>
+      <w:proofErr w:type="gramStart"/>
+      <w:r>
+        <w:rPr>
+          <w:rFonts w:ascii="Verdana" w:hAnsi="Verdana" w:cs="Consolas"/>
+          <w:color w:val="000000" w:themeColor="text1"/>
+        </w:rPr>
+        <w:t>Handling(</w:t>
+      </w:r>
+      <w:proofErr w:type="gramEnd"/>
+      <w:r>
+        <w:rPr>
+          <w:rFonts w:ascii="Verdana" w:hAnsi="Verdana" w:cs="Consolas"/>
+          <w:color w:val="000000" w:themeColor="text1"/>
+        </w:rPr>
+        <w:t>Annotations)</w:t>
       </w:r>
     </w:p>
     <w:p>
@@ -2204,7 +4070,23 @@
           <w:rFonts w:ascii="Verdana" w:hAnsi="Verdana" w:cs="Consolas"/>
           <w:color w:val="000000" w:themeColor="text1"/>
         </w:rPr>
-        <w:t>Chú ý rằng trong trường hợp validate thất bại, error message mặc định sẽ đc show lên màn hình (ko mong muốn như thế). Thay vì thế, chúng ta cần cấu hình MessageSource trong lớp cấu hình ứng dụng và cung cấp các file thuộc tính chứa message chúng ta sẽ làm.</w:t>
+        <w:t>Chú ý rằng trong trường hợp validate thất bại, error message mặc định sẽ đc show lên màn hình (</w:t>
+      </w:r>
+      <w:proofErr w:type="gramStart"/>
+      <w:r>
+        <w:rPr>
+          <w:rFonts w:ascii="Verdana" w:hAnsi="Verdana" w:cs="Consolas"/>
+          <w:color w:val="000000" w:themeColor="text1"/>
+        </w:rPr>
+        <w:t>ko</w:t>
+      </w:r>
+      <w:proofErr w:type="gramEnd"/>
+      <w:r>
+        <w:rPr>
+          <w:rFonts w:ascii="Verdana" w:hAnsi="Verdana" w:cs="Consolas"/>
+          <w:color w:val="000000" w:themeColor="text1"/>
+        </w:rPr>
+        <w:t xml:space="preserve"> mong muốn như thế). Thay vì thế, chúng ta cần cấu hình MessageSource trong lớp cấu hình ứng dụng và cung cấp các file thuộc tính chứa message chúng ta sẽ làm.</w:t>
       </w:r>
     </w:p>
     <w:p>
@@ -2252,7 +4134,23 @@
           <w:rFonts w:ascii="Verdana" w:hAnsi="Verdana" w:cs="Consolas"/>
           <w:color w:val="000000" w:themeColor="text1"/>
         </w:rPr>
-        <w:t>Method messageSource cấu hình một tập hợp Message từ file properties. Chú  các tham số được cung cấp tới baseName. Spring sẽ tìm kiếm tệp có tên messages.properties trong class path của ứng dụng.</w:t>
+        <w:t xml:space="preserve">Method messageSource cấu hình một tập hợp Message từ file properties. </w:t>
+      </w:r>
+      <w:proofErr w:type="gramStart"/>
+      <w:r>
+        <w:rPr>
+          <w:rFonts w:ascii="Verdana" w:hAnsi="Verdana" w:cs="Consolas"/>
+          <w:color w:val="000000" w:themeColor="text1"/>
+        </w:rPr>
+        <w:t>Chú  các</w:t>
+      </w:r>
+      <w:proofErr w:type="gramEnd"/>
+      <w:r>
+        <w:rPr>
+          <w:rFonts w:ascii="Verdana" w:hAnsi="Verdana" w:cs="Consolas"/>
+          <w:color w:val="000000" w:themeColor="text1"/>
+        </w:rPr>
+        <w:t xml:space="preserve"> tham số được cung cấp tới baseName. Spring sẽ tìm kiếm tệp có tên messages.properties trong class path của ứng dụng.</w:t>
       </w:r>
     </w:p>
     <w:p>
@@ -2268,7 +4166,23 @@
           <w:rFonts w:ascii="Verdana" w:hAnsi="Verdana" w:cs="Consolas"/>
           <w:color w:val="000000" w:themeColor="text1"/>
         </w:rPr>
-        <w:t>Chú ý message đc theo một mẫu cụ thể:</w:t>
+        <w:t xml:space="preserve">Chú ý message đc </w:t>
+      </w:r>
+      <w:proofErr w:type="gramStart"/>
+      <w:r>
+        <w:rPr>
+          <w:rFonts w:ascii="Verdana" w:hAnsi="Verdana" w:cs="Consolas"/>
+          <w:color w:val="000000" w:themeColor="text1"/>
+        </w:rPr>
+        <w:t>theo</w:t>
+      </w:r>
+      <w:proofErr w:type="gramEnd"/>
+      <w:r>
+        <w:rPr>
+          <w:rFonts w:ascii="Verdana" w:hAnsi="Verdana" w:cs="Consolas"/>
+          <w:color w:val="000000" w:themeColor="text1"/>
+        </w:rPr>
+        <w:t xml:space="preserve"> một mẫu cụ thể:</w:t>
       </w:r>
     </w:p>
     <w:p>
@@ -2288,7 +4202,27 @@
           <w:sz w:val="20"/>
           <w:szCs w:val="20"/>
         </w:rPr>
-        <w:t>{ValidationAnnotationClass}.{modelObject}.{fieldName}</w:t>
+        <w:t>{ValidationAnnotationClass}</w:t>
+      </w:r>
+      <w:proofErr w:type="gramStart"/>
+      <w:r>
+        <w:rPr>
+          <w:rFonts w:ascii="Courier New" w:eastAsia="Times New Roman" w:hAnsi="Courier New" w:cs="Courier New"/>
+          <w:color w:val="404040"/>
+          <w:sz w:val="20"/>
+          <w:szCs w:val="20"/>
+        </w:rPr>
+        <w:t>.{</w:t>
+      </w:r>
+      <w:proofErr w:type="gramEnd"/>
+      <w:r>
+        <w:rPr>
+          <w:rFonts w:ascii="Courier New" w:eastAsia="Times New Roman" w:hAnsi="Courier New" w:cs="Courier New"/>
+          <w:color w:val="404040"/>
+          <w:sz w:val="20"/>
+          <w:szCs w:val="20"/>
+        </w:rPr>
+        <w:t>modelObject}.{fieldName}</w:t>
       </w:r>
     </w:p>
     <w:p>
@@ -2364,22 +4298,63 @@
           <w:rFonts w:ascii="Verdana" w:hAnsi="Verdana" w:cs="Consolas"/>
           <w:color w:val="000000" w:themeColor="text1"/>
         </w:rPr>
-        <w:t xml:space="preserve"> Chúng ta sẽ tạo đầu ra ứng dụng trong dạng XML, JSON, PDF, XLS và HTML. Tất cả sử dụng Annotation để cấu hình.</w:t>
-      </w:r>
-    </w:p>
-    <w:p>
-      <w:pPr>
-        <w:rPr>
-          <w:rFonts w:ascii="Verdana" w:hAnsi="Verdana" w:cs="Consolas"/>
-          <w:color w:val="000000" w:themeColor="text1"/>
-        </w:rPr>
-      </w:pPr>
-      <w:r>
-        <w:rPr>
-          <w:rFonts w:ascii="Verdana" w:hAnsi="Verdana" w:cs="Consolas"/>
-          <w:color w:val="000000" w:themeColor="text1"/>
-        </w:rPr>
-        <w:t>ContentNegotiatingViewResolver là một kế thừa của ViewResolver, được sử dụng cho media requests(dựa trên phần đuôi của file, định dạng đầu ra của tham số url cụ thể hoặc accept header)</w:t>
+        <w:t xml:space="preserve"> </w:t>
+      </w:r>
+      <w:proofErr w:type="gramStart"/>
+      <w:r>
+        <w:rPr>
+          <w:rFonts w:ascii="Verdana" w:hAnsi="Verdana" w:cs="Consolas"/>
+          <w:color w:val="000000" w:themeColor="text1"/>
+        </w:rPr>
+        <w:t>Chúng ta sẽ tạo đầu ra ứng dụng trong dạng XML, JSON, PDF, XLS và HTML.</w:t>
+      </w:r>
+      <w:proofErr w:type="gramEnd"/>
+      <w:r>
+        <w:rPr>
+          <w:rFonts w:ascii="Verdana" w:hAnsi="Verdana" w:cs="Consolas"/>
+          <w:color w:val="000000" w:themeColor="text1"/>
+        </w:rPr>
+        <w:t xml:space="preserve"> </w:t>
+      </w:r>
+      <w:proofErr w:type="gramStart"/>
+      <w:r>
+        <w:rPr>
+          <w:rFonts w:ascii="Verdana" w:hAnsi="Verdana" w:cs="Consolas"/>
+          <w:color w:val="000000" w:themeColor="text1"/>
+        </w:rPr>
+        <w:t>Tất cả sử dụng Annotation để cấu hình.</w:t>
+      </w:r>
+      <w:proofErr w:type="gramEnd"/>
+    </w:p>
+    <w:p>
+      <w:pPr>
+        <w:rPr>
+          <w:rFonts w:ascii="Verdana" w:hAnsi="Verdana" w:cs="Consolas"/>
+          <w:color w:val="000000" w:themeColor="text1"/>
+        </w:rPr>
+      </w:pPr>
+      <w:r>
+        <w:rPr>
+          <w:rFonts w:ascii="Verdana" w:hAnsi="Verdana" w:cs="Consolas"/>
+          <w:color w:val="000000" w:themeColor="text1"/>
+        </w:rPr>
+        <w:t xml:space="preserve">ContentNegotiatingViewResolver là một kế thừa của ViewResolver, được sử dụng cho media </w:t>
+      </w:r>
+      <w:proofErr w:type="gramStart"/>
+      <w:r>
+        <w:rPr>
+          <w:rFonts w:ascii="Verdana" w:hAnsi="Verdana" w:cs="Consolas"/>
+          <w:color w:val="000000" w:themeColor="text1"/>
+        </w:rPr>
+        <w:t>requests(</w:t>
+      </w:r>
+      <w:proofErr w:type="gramEnd"/>
+      <w:r>
+        <w:rPr>
+          <w:rFonts w:ascii="Verdana" w:hAnsi="Verdana" w:cs="Consolas"/>
+          <w:color w:val="000000" w:themeColor="text1"/>
+        </w:rPr>
+        <w:t>dựa trên phần đuôi của file, định dạng đầu ra của tham số url cụ thể hoặc accept header)</w:t>
       </w:r>
       <w:r>
         <w:rPr>
@@ -2413,7 +4388,23 @@
           <w:rFonts w:ascii="Verdana" w:hAnsi="Verdana" w:cs="Consolas"/>
           <w:color w:val="000000" w:themeColor="text1"/>
         </w:rPr>
-        <w:t>được them vào để hỗ trợ việc tạo đầu ra XML (sử dụng JAXB). Jackson-databind và Jackson-annotations hỗ trợ cung cấp đầu ra dạng JSON. Itext việc tạo thư viện PDF để hỗ trợ đầu ra PDF. Apache POI sẽ giúp tạo đầu ra XLS.</w:t>
+        <w:t xml:space="preserve">được them vào để hỗ trợ việc tạo đầu ra XML (sử dụng JAXB). Jackson-databind và Jackson-annotations hỗ trợ cung cấp đầu ra dạng JSON. Itext việc tạo </w:t>
+      </w:r>
+      <w:proofErr w:type="gramStart"/>
+      <w:r>
+        <w:rPr>
+          <w:rFonts w:ascii="Verdana" w:hAnsi="Verdana" w:cs="Consolas"/>
+          <w:color w:val="000000" w:themeColor="text1"/>
+        </w:rPr>
+        <w:t>thư</w:t>
+      </w:r>
+      <w:proofErr w:type="gramEnd"/>
+      <w:r>
+        <w:rPr>
+          <w:rFonts w:ascii="Verdana" w:hAnsi="Verdana" w:cs="Consolas"/>
+          <w:color w:val="000000" w:themeColor="text1"/>
+        </w:rPr>
+        <w:t xml:space="preserve"> viện PDF để hỗ trợ đầu ra PDF. Apache POI sẽ giúp tạo đầu ra XLS.</w:t>
       </w:r>
     </w:p>
     <w:p>
@@ -2433,7 +4424,23 @@
           <w:rFonts w:ascii="Verdana" w:hAnsi="Verdana" w:cs="Consolas"/>
           <w:color w:val="000000" w:themeColor="text1"/>
         </w:rPr>
-        <w:t>XML View Resolver: view này dựa trên JAXB2 Marshalling/unmashalling để sinh ra đầu ra XML. Domain class(lớp chính) cần được annotated với JAXB2 annotations</w:t>
+        <w:t xml:space="preserve">XML View Resolver: view này dựa trên JAXB2 Marshalling/unmashalling để sinh ra đầu ra XML. Domain </w:t>
+      </w:r>
+      <w:proofErr w:type="gramStart"/>
+      <w:r>
+        <w:rPr>
+          <w:rFonts w:ascii="Verdana" w:hAnsi="Verdana" w:cs="Consolas"/>
+          <w:color w:val="000000" w:themeColor="text1"/>
+        </w:rPr>
+        <w:t>class(</w:t>
+      </w:r>
+      <w:proofErr w:type="gramEnd"/>
+      <w:r>
+        <w:rPr>
+          <w:rFonts w:ascii="Verdana" w:hAnsi="Verdana" w:cs="Consolas"/>
+          <w:color w:val="000000" w:themeColor="text1"/>
+        </w:rPr>
+        <w:t>lớp chính) cần được annotated với JAXB2 annotations</w:t>
       </w:r>
       <w:r>
         <w:rPr>
@@ -2530,15 +4537,65 @@
           <w:rFonts w:ascii="Verdana" w:hAnsi="Verdana" w:cs="Consolas"/>
           <w:color w:val="000000" w:themeColor="text1"/>
         </w:rPr>
-        <w:t>Trong bài này chúng ta sẽ tích hợp Apache Tiles 3 với Spring MVC 4, sử dụng annotation để cấu hình. Apache Tiles là một cho phép bạn tái sử dụng các phần của trang trong suốt ứng dụng. Các bố cục thông thường chứa 1 số phần của trang như header, footer, menu và content. Trong một bố cục nhất quán, chỉ có nội dung thay đổi khi thực hiện điều hướng trang, còn lại các thành phần khác được giữ cố định.</w:t>
-      </w:r>
-      <w:r>
-        <w:rPr>
-          <w:rFonts w:ascii="Verdana" w:hAnsi="Verdana" w:cs="Consolas"/>
-          <w:color w:val="000000" w:themeColor="text1"/>
-        </w:rPr>
-        <w:t xml:space="preserve"> Tiles cho phép các lập trình viên định nghĩa những thành phần trang này để nhúng vào tạo thành một trang hoàn chỉnh lúc run time.</w:t>
-      </w:r>
+        <w:t xml:space="preserve">Trong bài này chúng ta sẽ tích hợp Apache Tiles 3 với Spring MVC 4, sử dụng annotation để cấu hình. </w:t>
+      </w:r>
+      <w:proofErr w:type="gramStart"/>
+      <w:r>
+        <w:rPr>
+          <w:rFonts w:ascii="Verdana" w:hAnsi="Verdana" w:cs="Consolas"/>
+          <w:color w:val="000000" w:themeColor="text1"/>
+        </w:rPr>
+        <w:t>Apache Tiles là một cho phép bạn tái sử dụng các phần của trang trong suốt ứng dụng.</w:t>
+      </w:r>
+      <w:proofErr w:type="gramEnd"/>
+      <w:r>
+        <w:rPr>
+          <w:rFonts w:ascii="Verdana" w:hAnsi="Verdana" w:cs="Consolas"/>
+          <w:color w:val="000000" w:themeColor="text1"/>
+        </w:rPr>
+        <w:t xml:space="preserve"> </w:t>
+      </w:r>
+      <w:proofErr w:type="gramStart"/>
+      <w:r>
+        <w:rPr>
+          <w:rFonts w:ascii="Verdana" w:hAnsi="Verdana" w:cs="Consolas"/>
+          <w:color w:val="000000" w:themeColor="text1"/>
+        </w:rPr>
+        <w:t>Các bố cục thông thường chứa 1 số phần của trang như header, footer, menu và content.</w:t>
+      </w:r>
+      <w:proofErr w:type="gramEnd"/>
+      <w:r>
+        <w:rPr>
+          <w:rFonts w:ascii="Verdana" w:hAnsi="Verdana" w:cs="Consolas"/>
+          <w:color w:val="000000" w:themeColor="text1"/>
+        </w:rPr>
+        <w:t xml:space="preserve"> </w:t>
+      </w:r>
+      <w:proofErr w:type="gramStart"/>
+      <w:r>
+        <w:rPr>
+          <w:rFonts w:ascii="Verdana" w:hAnsi="Verdana" w:cs="Consolas"/>
+          <w:color w:val="000000" w:themeColor="text1"/>
+        </w:rPr>
+        <w:t>Trong một bố cục nhất quán, chỉ có nội dung thay đổi khi thực hiện điều hướng trang, còn lại các thành phần khác được giữ cố định.</w:t>
+      </w:r>
+      <w:proofErr w:type="gramEnd"/>
+      <w:r>
+        <w:rPr>
+          <w:rFonts w:ascii="Verdana" w:hAnsi="Verdana" w:cs="Consolas"/>
+          <w:color w:val="000000" w:themeColor="text1"/>
+        </w:rPr>
+        <w:t xml:space="preserve"> </w:t>
+      </w:r>
+      <w:proofErr w:type="gramStart"/>
+      <w:r>
+        <w:rPr>
+          <w:rFonts w:ascii="Verdana" w:hAnsi="Verdana" w:cs="Consolas"/>
+          <w:color w:val="000000" w:themeColor="text1"/>
+        </w:rPr>
+        <w:t>Tiles cho phép các lập trình viên định nghĩa những thành phần trang này để nhúng vào tạo thành một trang hoàn chỉnh lúc run time.</w:t>
+      </w:r>
+      <w:proofErr w:type="gramEnd"/>
     </w:p>
     <w:p>
       <w:pPr>
@@ -2627,7 +4684,31 @@
           <w:rFonts w:ascii="Verdana" w:hAnsi="Verdana" w:cs="Consolas"/>
           <w:color w:val="000000" w:themeColor="text1"/>
         </w:rPr>
-        <w:t>Để phục vụ JSON, chúng ta sử dụng Jackson library(Jackson-databind.jar). Cho định dạng XML, chúng ta sử dụng Jackson XML extension (Jackson-dataformat-xml.jar)</w:t>
+        <w:t xml:space="preserve">Để phục vụ JSON, chúng ta sử dụng Jackson </w:t>
+      </w:r>
+      <w:proofErr w:type="gramStart"/>
+      <w:r>
+        <w:rPr>
+          <w:rFonts w:ascii="Verdana" w:hAnsi="Verdana" w:cs="Consolas"/>
+          <w:color w:val="000000" w:themeColor="text1"/>
+        </w:rPr>
+        <w:t>library(</w:t>
+      </w:r>
+      <w:proofErr w:type="gramEnd"/>
+      <w:r>
+        <w:rPr>
+          <w:rFonts w:ascii="Verdana" w:hAnsi="Verdana" w:cs="Consolas"/>
+          <w:color w:val="000000" w:themeColor="text1"/>
+        </w:rPr>
+        <w:t xml:space="preserve">Jackson-databind.jar). </w:t>
+      </w:r>
+      <w:proofErr w:type="gramStart"/>
+      <w:r>
+        <w:rPr>
+          <w:rFonts w:ascii="Verdana" w:hAnsi="Verdana" w:cs="Consolas"/>
+          <w:color w:val="000000" w:themeColor="text1"/>
+        </w:rPr>
+        <w:t>Cho định dạng XML, chúng ta sử dụng Jackson XML extension (Jackson-dataformat-xml.jar)</w:t>
       </w:r>
       <w:r>
         <w:rPr>
@@ -2636,6 +4717,7 @@
         </w:rPr>
         <w:t>.</w:t>
       </w:r>
+      <w:proofErr w:type="gramEnd"/>
       <w:r>
         <w:rPr>
           <w:rFonts w:ascii="Verdana" w:hAnsi="Verdana" w:cs="Consolas"/>
@@ -3009,8 +5091,17 @@
           <w:rFonts w:ascii="Verdana" w:hAnsi="Verdana" w:cs="Consolas"/>
           <w:color w:val="000000" w:themeColor="text1"/>
         </w:rPr>
-        <w:t>Static trong java: static method và static field nó tồn tại cho mọi thể hiện, và chỉ đc khai báo tại một địa điểm trên bộ nhớ. Nếu như nó thay đổi, nó sẽ thay đổi cho mọi thể hiện của class đó.</w:t>
-      </w:r>
+        <w:t xml:space="preserve">Static trong java: static method và static field nó tồn tại cho mọi thể hiện, và chỉ đc khai báo tại một địa điểm trên bộ nhớ. </w:t>
+      </w:r>
+      <w:proofErr w:type="gramStart"/>
+      <w:r>
+        <w:rPr>
+          <w:rFonts w:ascii="Verdana" w:hAnsi="Verdana" w:cs="Consolas"/>
+          <w:color w:val="000000" w:themeColor="text1"/>
+        </w:rPr>
+        <w:t>Nếu như nó thay đổi, nó sẽ thay đổi cho mọi thể hiện của class đó.</w:t>
+      </w:r>
+      <w:proofErr w:type="gramEnd"/>
       <w:r>
         <w:rPr>
           <w:rFonts w:ascii="Verdana" w:hAnsi="Verdana" w:cs="Consolas"/>
@@ -3027,6 +5118,7 @@
           <w:color w:val="000000" w:themeColor="text1"/>
         </w:rPr>
       </w:pPr>
+      <w:proofErr w:type="gramStart"/>
       <w:r>
         <w:rPr>
           <w:rFonts w:ascii="Verdana" w:hAnsi="Verdana" w:cs="Consolas"/>
@@ -3034,6 +5126,7 @@
         </w:rPr>
         <w:t>Khi một đối tượng không có tham chiếu nào tham chiếu tới, nó sẽ đc đưa vào trình dọn rác.</w:t>
       </w:r>
+      <w:proofErr w:type="gramEnd"/>
     </w:p>
     <w:p>
       <w:pPr>
@@ -3057,7 +5150,23 @@
           <w:rFonts w:ascii="Verdana" w:hAnsi="Verdana" w:cs="Consolas"/>
           <w:color w:val="000000" w:themeColor="text1"/>
         </w:rPr>
-        <w:t>Book b = new Book();</w:t>
+        <w:t xml:space="preserve">Book b = new </w:t>
+      </w:r>
+      <w:proofErr w:type="gramStart"/>
+      <w:r>
+        <w:rPr>
+          <w:rFonts w:ascii="Verdana" w:hAnsi="Verdana" w:cs="Consolas"/>
+          <w:color w:val="000000" w:themeColor="text1"/>
+        </w:rPr>
+        <w:t>Book(</w:t>
+      </w:r>
+      <w:proofErr w:type="gramEnd"/>
+      <w:r>
+        <w:rPr>
+          <w:rFonts w:ascii="Verdana" w:hAnsi="Verdana" w:cs="Consolas"/>
+          <w:color w:val="000000" w:themeColor="text1"/>
+        </w:rPr>
+        <w:t>);</w:t>
       </w:r>
     </w:p>
     <w:p>
@@ -3068,12 +5177,21 @@
           <w:color w:val="000000" w:themeColor="text1"/>
         </w:rPr>
       </w:pPr>
-      <w:r>
-        <w:rPr>
-          <w:rFonts w:ascii="Verdana" w:hAnsi="Verdana" w:cs="Consolas"/>
-          <w:color w:val="000000" w:themeColor="text1"/>
-        </w:rPr>
-        <w:t>b là tham chiếu</w:t>
+      <w:proofErr w:type="gramStart"/>
+      <w:r>
+        <w:rPr>
+          <w:rFonts w:ascii="Verdana" w:hAnsi="Verdana" w:cs="Consolas"/>
+          <w:color w:val="000000" w:themeColor="text1"/>
+        </w:rPr>
+        <w:t>b</w:t>
+      </w:r>
+      <w:proofErr w:type="gramEnd"/>
+      <w:r>
+        <w:rPr>
+          <w:rFonts w:ascii="Verdana" w:hAnsi="Verdana" w:cs="Consolas"/>
+          <w:color w:val="000000" w:themeColor="text1"/>
+        </w:rPr>
+        <w:t xml:space="preserve"> là tham chiếu</w:t>
       </w:r>
     </w:p>
     <w:p>
@@ -3084,6 +5202,7 @@
           <w:color w:val="000000" w:themeColor="text1"/>
         </w:rPr>
       </w:pPr>
+      <w:proofErr w:type="gramStart"/>
       <w:r>
         <w:rPr>
           <w:rFonts w:ascii="Verdana" w:hAnsi="Verdana" w:cs="Consolas"/>
@@ -3091,6 +5210,7 @@
         </w:rPr>
         <w:t>Book là đối tượng.</w:t>
       </w:r>
+      <w:proofErr w:type="gramEnd"/>
     </w:p>
     <w:p>
       <w:pPr>
@@ -3146,7 +5266,39 @@
           <w:rFonts w:ascii="Verdana" w:hAnsi="Verdana" w:cs="Consolas"/>
           <w:color w:val="000000" w:themeColor="text1"/>
         </w:rPr>
-        <w:t>@RequestBody: Nếu một tham số phương thức được annotated cùng @RequestBody, Spring sẽ bind body của HTTP request đang tới thành tham số đó. Khi làm điều đó, Spring sẽ sử dụng HTTP Message converters để body trong HTTP request vào domain object (deserialize body request thành domain object), dựa trên ACCEPT hoặc Content-Type header biểu diễn trong request.</w:t>
+        <w:t xml:space="preserve">@RequestBody: Nếu một tham số phương thức được annotated cùng @RequestBody, </w:t>
+      </w:r>
+      <w:proofErr w:type="gramStart"/>
+      <w:r>
+        <w:rPr>
+          <w:rFonts w:ascii="Verdana" w:hAnsi="Verdana" w:cs="Consolas"/>
+          <w:color w:val="000000" w:themeColor="text1"/>
+        </w:rPr>
+        <w:t>Spring</w:t>
+      </w:r>
+      <w:proofErr w:type="gramEnd"/>
+      <w:r>
+        <w:rPr>
+          <w:rFonts w:ascii="Verdana" w:hAnsi="Verdana" w:cs="Consolas"/>
+          <w:color w:val="000000" w:themeColor="text1"/>
+        </w:rPr>
+        <w:t xml:space="preserve"> sẽ bind body của HTTP request đang tới thành tham số đó. Khi làm điều đó, </w:t>
+      </w:r>
+      <w:proofErr w:type="gramStart"/>
+      <w:r>
+        <w:rPr>
+          <w:rFonts w:ascii="Verdana" w:hAnsi="Verdana" w:cs="Consolas"/>
+          <w:color w:val="000000" w:themeColor="text1"/>
+        </w:rPr>
+        <w:t>Spring</w:t>
+      </w:r>
+      <w:proofErr w:type="gramEnd"/>
+      <w:r>
+        <w:rPr>
+          <w:rFonts w:ascii="Verdana" w:hAnsi="Verdana" w:cs="Consolas"/>
+          <w:color w:val="000000" w:themeColor="text1"/>
+        </w:rPr>
+        <w:t xml:space="preserve"> sẽ sử dụng HTTP Message converters để body trong HTTP request vào domain object (deserialize body request thành domain object), dựa trên ACCEPT hoặc Content-Type header biểu diễn trong request.</w:t>
       </w:r>
     </w:p>
     <w:p>
@@ -3162,7 +5314,39 @@
           <w:rFonts w:ascii="Verdana" w:hAnsi="Verdana" w:cs="Consolas"/>
           <w:color w:val="000000" w:themeColor="text1"/>
         </w:rPr>
-        <w:t>@ResponseBody: Nếu method được đánh dấu cùng @ResponseBody, Spring sẽ bind giá trị trả ra của HTTP response body. Khi đó, Spring sẽ sử dụng HTTP Message converters để converts giá trị trả ra vào HTTP response body[serialize</w:t>
+        <w:t xml:space="preserve">@ResponseBody: Nếu method được đánh dấu cùng @ResponseBody, </w:t>
+      </w:r>
+      <w:proofErr w:type="gramStart"/>
+      <w:r>
+        <w:rPr>
+          <w:rFonts w:ascii="Verdana" w:hAnsi="Verdana" w:cs="Consolas"/>
+          <w:color w:val="000000" w:themeColor="text1"/>
+        </w:rPr>
+        <w:t>Spring</w:t>
+      </w:r>
+      <w:proofErr w:type="gramEnd"/>
+      <w:r>
+        <w:rPr>
+          <w:rFonts w:ascii="Verdana" w:hAnsi="Verdana" w:cs="Consolas"/>
+          <w:color w:val="000000" w:themeColor="text1"/>
+        </w:rPr>
+        <w:t xml:space="preserve"> sẽ bind giá trị trả ra của HTTP response body. Khi đó, Spring sẽ sử dụng HTTP Message converters để converts giá trị trả ra vào HTTP response </w:t>
+      </w:r>
+      <w:proofErr w:type="gramStart"/>
+      <w:r>
+        <w:rPr>
+          <w:rFonts w:ascii="Verdana" w:hAnsi="Verdana" w:cs="Consolas"/>
+          <w:color w:val="000000" w:themeColor="text1"/>
+        </w:rPr>
+        <w:t>body[</w:t>
+      </w:r>
+      <w:proofErr w:type="gramEnd"/>
+      <w:r>
+        <w:rPr>
+          <w:rFonts w:ascii="Verdana" w:hAnsi="Verdana" w:cs="Consolas"/>
+          <w:color w:val="000000" w:themeColor="text1"/>
+        </w:rPr>
+        <w:t>serialize</w:t>
       </w:r>
       <w:r>
         <w:rPr>
@@ -3199,7 +5383,55 @@
           <w:rFonts w:ascii="Verdana" w:hAnsi="Verdana" w:cs="Consolas"/>
           <w:color w:val="000000" w:themeColor="text1"/>
         </w:rPr>
-        <w:t>ReponseEntity: Nó biểu diễn toàn bộ HTTP response. Một điều tốt là bạn có thể điều khiển bất cứ thứ gì bên trong nó. Bạn có thể chỉ rõ status code, headers, và body. Nó đến cùng một vài constructors mang thông tin bạn muốn gửi trong HTTP Response.</w:t>
+        <w:t xml:space="preserve">ReponseEntity: Nó biểu diễn toàn bộ HTTP response. </w:t>
+      </w:r>
+      <w:proofErr w:type="gramStart"/>
+      <w:r>
+        <w:rPr>
+          <w:rFonts w:ascii="Verdana" w:hAnsi="Verdana" w:cs="Consolas"/>
+          <w:color w:val="000000" w:themeColor="text1"/>
+        </w:rPr>
+        <w:t>Một điều tốt là bạn có thể điều khiển bất cứ thứ gì bên trong nó.</w:t>
+      </w:r>
+      <w:proofErr w:type="gramEnd"/>
+      <w:r>
+        <w:rPr>
+          <w:rFonts w:ascii="Verdana" w:hAnsi="Verdana" w:cs="Consolas"/>
+          <w:color w:val="000000" w:themeColor="text1"/>
+        </w:rPr>
+        <w:t xml:space="preserve"> </w:t>
+      </w:r>
+      <w:proofErr w:type="gramStart"/>
+      <w:r>
+        <w:rPr>
+          <w:rFonts w:ascii="Verdana" w:hAnsi="Verdana" w:cs="Consolas"/>
+          <w:color w:val="000000" w:themeColor="text1"/>
+        </w:rPr>
+        <w:t>Bạn có thể chỉ rõ status code, headers, và body.</w:t>
+      </w:r>
+      <w:proofErr w:type="gramEnd"/>
+      <w:r>
+        <w:rPr>
+          <w:rFonts w:ascii="Verdana" w:hAnsi="Verdana" w:cs="Consolas"/>
+          <w:color w:val="000000" w:themeColor="text1"/>
+        </w:rPr>
+        <w:t xml:space="preserve"> Nó đến cùng một vài </w:t>
+      </w:r>
+      <w:proofErr w:type="gramStart"/>
+      <w:r>
+        <w:rPr>
+          <w:rFonts w:ascii="Verdana" w:hAnsi="Verdana" w:cs="Consolas"/>
+          <w:color w:val="000000" w:themeColor="text1"/>
+        </w:rPr>
+        <w:t>constructors</w:t>
+      </w:r>
+      <w:proofErr w:type="gramEnd"/>
+      <w:r>
+        <w:rPr>
+          <w:rFonts w:ascii="Verdana" w:hAnsi="Verdana" w:cs="Consolas"/>
+          <w:color w:val="000000" w:themeColor="text1"/>
+        </w:rPr>
+        <w:t xml:space="preserve"> mang thông tin bạn muốn gửi trong HTTP Response.</w:t>
       </w:r>
     </w:p>
     <w:p>
@@ -3215,7 +5447,23 @@
           <w:rFonts w:ascii="Verdana" w:hAnsi="Verdana" w:cs="Consolas"/>
           <w:color w:val="000000" w:themeColor="text1"/>
         </w:rPr>
-        <w:t>@PathVariable là annotation chỉ ra rằng tham số phương thức phải được ràng buộc với biến trong URI(bên trong {})</w:t>
+        <w:t xml:space="preserve">@PathVariable là annotation chỉ ra rằng tham số phương thức phải được ràng buộc với biến trong </w:t>
+      </w:r>
+      <w:proofErr w:type="gramStart"/>
+      <w:r>
+        <w:rPr>
+          <w:rFonts w:ascii="Verdana" w:hAnsi="Verdana" w:cs="Consolas"/>
+          <w:color w:val="000000" w:themeColor="text1"/>
+        </w:rPr>
+        <w:t>URI(</w:t>
+      </w:r>
+      <w:proofErr w:type="gramEnd"/>
+      <w:r>
+        <w:rPr>
+          <w:rFonts w:ascii="Verdana" w:hAnsi="Verdana" w:cs="Consolas"/>
+          <w:color w:val="000000" w:themeColor="text1"/>
+        </w:rPr>
+        <w:t>bên trong {})</w:t>
       </w:r>
     </w:p>
     <w:p>
@@ -3254,7 +5502,23 @@
           <w:rFonts w:ascii="Verdana" w:hAnsi="Verdana" w:cs="Consolas"/>
           <w:color w:val="000000" w:themeColor="text1"/>
         </w:rPr>
-        <w:t xml:space="preserve"> annotation, bạn có thể thêm, chỉ rõ dạng MediaType được sản sinh(proceduces) hoặc tiêu thụ (consumer) bởi các phương thức controller cụ thể.</w:t>
+        <w:t xml:space="preserve"> annotation, bạn có thể thêm, chỉ rõ dạng MediaType được sản </w:t>
+      </w:r>
+      <w:proofErr w:type="gramStart"/>
+      <w:r>
+        <w:rPr>
+          <w:rFonts w:ascii="Verdana" w:hAnsi="Verdana" w:cs="Consolas"/>
+          <w:color w:val="000000" w:themeColor="text1"/>
+        </w:rPr>
+        <w:t>sinh(</w:t>
+      </w:r>
+      <w:proofErr w:type="gramEnd"/>
+      <w:r>
+        <w:rPr>
+          <w:rFonts w:ascii="Verdana" w:hAnsi="Verdana" w:cs="Consolas"/>
+          <w:color w:val="000000" w:themeColor="text1"/>
+        </w:rPr>
+        <w:t>proceduces) hoặc tiêu thụ (consumer) bởi các phương thức controller cụ thể.</w:t>
       </w:r>
     </w:p>
     <w:p>
@@ -3305,7 +5569,39 @@
           <w:rFonts w:ascii="Verdana" w:hAnsi="Verdana" w:cs="Consolas"/>
           <w:color w:val="000000" w:themeColor="text1"/>
         </w:rPr>
-        <w:t>Chúng ta dùng JSR303 Validation, chúng bao gồm validation-api và hibernate-validator. Cùng với đó chúng ta cần JSP/Servlet/Jstl dependencies để sử dụng servlet api và jstl trong code. Thông thường container có thể đã có sẵn các thư viện này, vì thế chúng ta có thể set scope là provided cho chúng trong pom.xml.</w:t>
+        <w:t xml:space="preserve">Chúng ta dùng JSR303 Validation, chúng bao gồm validation-api và hibernate-validator. Cùng với đó chúng ta cần JSP/Servlet/Jstl dependencies để sử dụng servlet </w:t>
+      </w:r>
+      <w:proofErr w:type="gramStart"/>
+      <w:r>
+        <w:rPr>
+          <w:rFonts w:ascii="Verdana" w:hAnsi="Verdana" w:cs="Consolas"/>
+          <w:color w:val="000000" w:themeColor="text1"/>
+        </w:rPr>
+        <w:t>api</w:t>
+      </w:r>
+      <w:proofErr w:type="gramEnd"/>
+      <w:r>
+        <w:rPr>
+          <w:rFonts w:ascii="Verdana" w:hAnsi="Verdana" w:cs="Consolas"/>
+          <w:color w:val="000000" w:themeColor="text1"/>
+        </w:rPr>
+        <w:t xml:space="preserve"> và jstl trong code. Thông thường container có thể đã có sẵn các </w:t>
+      </w:r>
+      <w:proofErr w:type="gramStart"/>
+      <w:r>
+        <w:rPr>
+          <w:rFonts w:ascii="Verdana" w:hAnsi="Verdana" w:cs="Consolas"/>
+          <w:color w:val="000000" w:themeColor="text1"/>
+        </w:rPr>
+        <w:t>thư</w:t>
+      </w:r>
+      <w:proofErr w:type="gramEnd"/>
+      <w:r>
+        <w:rPr>
+          <w:rFonts w:ascii="Verdana" w:hAnsi="Verdana" w:cs="Consolas"/>
+          <w:color w:val="000000" w:themeColor="text1"/>
+        </w:rPr>
+        <w:t xml:space="preserve"> viện này, vì thế chúng ta có thể set scope là provided cho chúng trong pom.xml.</w:t>
       </w:r>
     </w:p>
     <w:p>
@@ -3348,7 +5644,23 @@
           <w:rFonts w:ascii="Verdana" w:hAnsi="Verdana" w:cs="Consolas"/>
           <w:color w:val="000000" w:themeColor="text1"/>
         </w:rPr>
-        <w:t xml:space="preserve"> Autowire=”byName”: tự động liên kết theo thuộc tính name. Nếu một bean được tìm thấy cùng tên với một thuộc tính của bean khác thì bean này sẽ được tự động liên kết vào thuộc tính của bean khác.</w:t>
+        <w:t xml:space="preserve"> Autowire=”byName”: tự động liên kết </w:t>
+      </w:r>
+      <w:proofErr w:type="gramStart"/>
+      <w:r>
+        <w:rPr>
+          <w:rFonts w:ascii="Verdana" w:hAnsi="Verdana" w:cs="Consolas"/>
+          <w:color w:val="000000" w:themeColor="text1"/>
+        </w:rPr>
+        <w:t>theo</w:t>
+      </w:r>
+      <w:proofErr w:type="gramEnd"/>
+      <w:r>
+        <w:rPr>
+          <w:rFonts w:ascii="Verdana" w:hAnsi="Verdana" w:cs="Consolas"/>
+          <w:color w:val="000000" w:themeColor="text1"/>
+        </w:rPr>
+        <w:t xml:space="preserve"> thuộc tính name. Nếu một bean được tìm thấy cùng tên với một thuộc tính của bean khác thì bean này sẽ được tự động liên kết vào thuộc tính của bean khác.</w:t>
       </w:r>
     </w:p>
     <w:p>
@@ -4445,7 +6757,7 @@
 </file>
 
 <file path=customXml/itemProps1.xml><?xml version="1.0" encoding="utf-8"?>
-<ds:datastoreItem xmlns:ds="http://schemas.openxmlformats.org/officeDocument/2006/customXml" ds:itemID="{7D81D839-5EFA-4F87-A9FA-F14AF43E45B8}">
+<ds:datastoreItem xmlns:ds="http://schemas.openxmlformats.org/officeDocument/2006/customXml" ds:itemID="{AE5A94FE-62AE-461F-91D9-456CECC2B85E}">
   <ds:schemaRefs>
     <ds:schemaRef ds:uri="http://schemas.openxmlformats.org/officeDocument/2006/bibliography"/>
   </ds:schemaRefs>

</xml_diff>